<commit_message>
Actualice la Vision con lo que hicieron Uri y Ramiro
</commit_message>
<xml_diff>
--- a/Vision.docx
+++ b/Vision.docx
@@ -1,6 +1,6 @@
 
 <file path=word/document.xml><?xml version="1.0" encoding="utf-8"?>
-<w:document xmlns:wpc="http://schemas.microsoft.com/office/word/2010/wordprocessingCanvas" xmlns:cx="http://schemas.microsoft.com/office/drawing/2014/chartex" xmlns:cx1="http://schemas.microsoft.com/office/drawing/2015/9/8/chartex" xmlns:mc="http://schemas.openxmlformats.org/markup-compatibility/2006" xmlns:o="urn:schemas-microsoft-com:office:office" xmlns:r="http://schemas.openxmlformats.org/officeDocument/2006/relationships" xmlns:m="http://schemas.openxmlformats.org/officeDocument/2006/math" xmlns:v="urn:schemas-microsoft-com:vml" xmlns:wp14="http://schemas.microsoft.com/office/word/2010/wordprocessingDrawing" xmlns:wp="http://schemas.openxmlformats.org/drawingml/2006/wordprocessingDrawing" xmlns:w10="urn:schemas-microsoft-com:office:word" xmlns:w="http://schemas.openxmlformats.org/wordprocessingml/2006/main" xmlns:w14="http://schemas.microsoft.com/office/word/2010/wordml" xmlns:w15="http://schemas.microsoft.com/office/word/2012/wordml" xmlns:w16se="http://schemas.microsoft.com/office/word/2015/wordml/symex" xmlns:wpg="http://schemas.microsoft.com/office/word/2010/wordprocessingGroup" xmlns:wpi="http://schemas.microsoft.com/office/word/2010/wordprocessingInk" xmlns:wne="http://schemas.microsoft.com/office/word/2006/wordml" xmlns:wps="http://schemas.microsoft.com/office/word/2010/wordprocessingShape" mc:Ignorable="w14 w15 w16se wp14">
+<w:document xmlns:wpc="http://schemas.microsoft.com/office/word/2010/wordprocessingCanvas" xmlns:mc="http://schemas.openxmlformats.org/markup-compatibility/2006" xmlns:o="urn:schemas-microsoft-com:office:office" xmlns:r="http://schemas.openxmlformats.org/officeDocument/2006/relationships" xmlns:m="http://schemas.openxmlformats.org/officeDocument/2006/math" xmlns:v="urn:schemas-microsoft-com:vml" xmlns:wp14="http://schemas.microsoft.com/office/word/2010/wordprocessingDrawing" xmlns:wp="http://schemas.openxmlformats.org/drawingml/2006/wordprocessingDrawing" xmlns:w10="urn:schemas-microsoft-com:office:word" xmlns:w="http://schemas.openxmlformats.org/wordprocessingml/2006/main" xmlns:w14="http://schemas.microsoft.com/office/word/2010/wordml" xmlns:wpg="http://schemas.microsoft.com/office/word/2010/wordprocessingGroup" xmlns:wpi="http://schemas.microsoft.com/office/word/2010/wordprocessingInk" xmlns:wne="http://schemas.microsoft.com/office/word/2006/wordml" xmlns:wps="http://schemas.microsoft.com/office/word/2010/wordprocessingShape" mc:Ignorable="w14 wp14">
   <w:body>
     <w:p>
       <w:pPr>
@@ -45,13 +45,28 @@
         <w:ind w:left="708"/>
       </w:pPr>
       <w:r>
-        <w:t>Hacer un wallet</w:t>
-      </w:r>
-      <w:r>
-        <w:t>.</w:t>
-      </w:r>
-      <w:bookmarkStart w:id="0" w:name="_GoBack"/>
-      <w:bookmarkEnd w:id="0"/>
+        <w:t xml:space="preserve">La misión de nuestro proyecto es ser un </w:t>
+      </w:r>
+      <w:r>
+        <w:t>instrumento de</w:t>
+      </w:r>
+      <w:r>
+        <w:t xml:space="preserve"> desarrollo integral y transformar la forma de realizar actos filantrópicos de una forma mucho más trasparente y prolija a la hora de </w:t>
+      </w:r>
+      <w:r>
+        <w:t>seleccionar a</w:t>
+      </w:r>
+      <w:r>
+        <w:t xml:space="preserve"> quien y como destinar los fondos.</w:t>
+      </w:r>
+    </w:p>
+    <w:p>
+      <w:pPr>
+        <w:ind w:left="708"/>
+      </w:pPr>
+      <w:r>
+        <w:t>A través de nuestra plataforma se podrá controlar a donde se dirige y en que fue gastado el dinero que donó. Las donaciones se realizaran por medio de BitCoins y podrá ser controlado por medio de la blockchain. En otras palabras las donaciones se realizan a través de una moneda virtual y queda todo registrado en el libro de contadurías público más grande del mundo y de libre acceso.</w:t>
+      </w:r>
     </w:p>
     <w:p>
       <w:pPr>
@@ -59,6 +74,26 @@
       </w:pPr>
       <w:r>
         <w:t>En eventos:</w:t>
+      </w:r>
+    </w:p>
+    <w:p>
+      <w:pPr>
+        <w:ind w:left="708"/>
+      </w:pPr>
+      <w:r>
+        <w:t xml:space="preserve">Hacer un arduino que se conecte con la plataforma de crowdfunding, y cada vez que se recibe una donación, una </w:t>
+      </w:r>
+      <w:r>
+        <w:t>máquina</w:t>
+      </w:r>
+      <w:r>
+        <w:t xml:space="preserve"> de co</w:t>
+      </w:r>
+      <w:r>
+        <w:t>nfeti se activa.</w:t>
+      </w:r>
+      <w:r>
+        <w:t xml:space="preserve"> </w:t>
       </w:r>
     </w:p>
     <w:p>
@@ -73,19 +108,7 @@
         </w:rPr>
       </w:pPr>
       <w:r>
-        <w:t xml:space="preserve">Hacer un arduino que se conecte con la plataforma de crowdfunding, y cada vez que se recibe una donación, una </w:t>
-      </w:r>
-      <w:r>
-        <w:t>máquina</w:t>
-      </w:r>
-      <w:r>
-        <w:t xml:space="preserve"> de co</w:t>
-      </w:r>
-      <w:r>
-        <w:t>nfeti se activa.</w:t>
-      </w:r>
-      <w:r>
-        <w:t xml:space="preserve"> </w:t>
+        <w:t>Podrá contactarnos para su evento de recaudación y una divertida máquina de confeti se activara cada vez que se reciba una donación.</w:t>
       </w:r>
     </w:p>
     <w:p>
@@ -102,6 +125,17 @@
     <w:p>
       <w:pPr>
         <w:ind w:firstLine="708"/>
+      </w:pPr>
+      <w:r>
+        <w:t>ONG - TED - Eventos de recaudación de fondos</w:t>
+      </w:r>
+      <w:r>
+        <w:t>.</w:t>
+      </w:r>
+    </w:p>
+    <w:p>
+      <w:pPr>
+        <w:ind w:left="708"/>
         <w:rPr>
           <w:rStyle w:val="Ttulo3Car"/>
           <w:rFonts w:asciiTheme="minorHAnsi" w:eastAsiaTheme="minorHAnsi" w:hAnsiTheme="minorHAnsi" w:cstheme="minorBidi"/>
@@ -111,19 +145,13 @@
         </w:rPr>
       </w:pPr>
       <w:r>
-        <w:t xml:space="preserve">ONG </w:t>
-      </w:r>
-      <w:r>
-        <w:t>-</w:t>
-      </w:r>
-      <w:r>
-        <w:t xml:space="preserve"> TED </w:t>
-      </w:r>
-      <w:r>
-        <w:t>-</w:t>
-      </w:r>
-      <w:r>
-        <w:t xml:space="preserve"> Eventos de recaudación de fondos</w:t>
+        <w:t xml:space="preserve">Nuestros posibles clientes son cualquier tipo de ONG interesada en la trasparencia y la claridad a la hora del manejo de fondos. También en eventos de recaudación, charlas TED o cualquier tipo de eventos se podrá utilizar el adicional de la máquina de confeti. Principalmente el adicional se utilizara en grandes eventos ya que la máquina y el </w:t>
+      </w:r>
+      <w:r>
+        <w:t>confeti tienen</w:t>
+      </w:r>
+      <w:r>
+        <w:t xml:space="preserve"> un costo elevado.</w:t>
       </w:r>
     </w:p>
     <w:p>
@@ -137,7 +165,10 @@
     <w:p>
       <w:r>
         <w:tab/>
-        <w:t>Cualquier usuario de bitcoin</w:t>
+        <w:t>Cualquier usuario de BitC</w:t>
+      </w:r>
+      <w:r>
+        <w:t>oin</w:t>
       </w:r>
       <w:r>
         <w:t>.</w:t>
@@ -145,6 +176,14 @@
     </w:p>
     <w:p>
       <w:pPr>
+        <w:ind w:left="708"/>
+      </w:pPr>
+      <w:r>
+        <w:t>Nuestros posibles usuarios son cualquiera con un gran corazón y el acceso a una wallet de BitCoin.</w:t>
+      </w:r>
+    </w:p>
+    <w:p>
+      <w:pPr>
         <w:pStyle w:val="Ttulo3"/>
       </w:pPr>
       <w:r>
@@ -152,50 +191,58 @@
       </w:r>
     </w:p>
     <w:p>
+      <w:pPr>
+        <w:tabs>
+          <w:tab w:val="left" w:pos="708"/>
+          <w:tab w:val="left" w:pos="1416"/>
+          <w:tab w:val="left" w:pos="2124"/>
+          <w:tab w:val="left" w:pos="2832"/>
+          <w:tab w:val="left" w:pos="3540"/>
+          <w:tab w:val="left" w:pos="5730"/>
+        </w:tabs>
+      </w:pPr>
       <w:r>
         <w:tab/>
         <w:t xml:space="preserve"> Cualquier página de crowdfunding.</w:t>
       </w:r>
-    </w:p>
-    <w:p>
-      <w:pPr>
-        <w:pStyle w:val="Ttulo3"/>
-      </w:pPr>
-      <w:r>
-        <w:t>Valor agregado:</w:t>
-      </w:r>
-    </w:p>
-    <w:p>
       <w:r>
         <w:tab/>
-        <w:t>La transparencia a través de la blockchain.</w:t>
-      </w:r>
-    </w:p>
-    <w:p>
-      <w:r>
-        <w:tab/>
-      </w:r>
-      <w:r>
-        <w:t>El arduino y el confeti en los eventos.</w:t>
-      </w:r>
-    </w:p>
-    <w:p>
-      <w:pPr>
-        <w:pStyle w:val="Ttulo3"/>
-      </w:pPr>
-    </w:p>
-    <w:p/>
-    <w:p>
-      <w:pPr>
-        <w:ind w:left="705"/>
-      </w:pPr>
-    </w:p>
-    <w:p>
+      </w:r>
+      <w:bookmarkStart w:id="0" w:name="_GoBack"/>
+      <w:bookmarkEnd w:id="0"/>
       <w:r>
         <w:tab/>
         <w:t xml:space="preserve"> </w:t>
       </w:r>
     </w:p>
+    <w:p>
+      <w:pPr>
+        <w:pStyle w:val="Ttulo3"/>
+      </w:pPr>
+      <w:r>
+        <w:t>Valor agregado:</w:t>
+      </w:r>
+    </w:p>
+    <w:p>
+      <w:pPr>
+        <w:ind w:left="705"/>
+      </w:pPr>
+      <w:r>
+        <w:t>Nuestro valor agregado es la trasparencia a través de la blockchain y la máquina de confeti.</w:t>
+      </w:r>
+    </w:p>
+    <w:p>
+      <w:pPr>
+        <w:pStyle w:val="Ttulo3"/>
+      </w:pPr>
+    </w:p>
+    <w:p/>
+    <w:p>
+      <w:pPr>
+        <w:ind w:left="705"/>
+      </w:pPr>
+    </w:p>
+    <w:p/>
     <w:sectPr>
       <w:pgSz w:w="11906" w:h="16838"/>
       <w:pgMar w:top="1417" w:right="1701" w:bottom="1417" w:left="1701" w:header="708" w:footer="708" w:gutter="0"/>
@@ -207,8 +254,8 @@
 </file>
 
 <file path=word/numbering.xml><?xml version="1.0" encoding="utf-8"?>
-<w:numbering xmlns:wpc="http://schemas.microsoft.com/office/word/2010/wordprocessingCanvas" xmlns:cx="http://schemas.microsoft.com/office/drawing/2014/chartex" xmlns:cx1="http://schemas.microsoft.com/office/drawing/2015/9/8/chartex" xmlns:mc="http://schemas.openxmlformats.org/markup-compatibility/2006" xmlns:o="urn:schemas-microsoft-com:office:office" xmlns:r="http://schemas.openxmlformats.org/officeDocument/2006/relationships" xmlns:m="http://schemas.openxmlformats.org/officeDocument/2006/math" xmlns:v="urn:schemas-microsoft-com:vml" xmlns:wp14="http://schemas.microsoft.com/office/word/2010/wordprocessingDrawing" xmlns:wp="http://schemas.openxmlformats.org/drawingml/2006/wordprocessingDrawing" xmlns:w10="urn:schemas-microsoft-com:office:word" xmlns:w="http://schemas.openxmlformats.org/wordprocessingml/2006/main" xmlns:w14="http://schemas.microsoft.com/office/word/2010/wordml" xmlns:w15="http://schemas.microsoft.com/office/word/2012/wordml" xmlns:w16se="http://schemas.microsoft.com/office/word/2015/wordml/symex" xmlns:wpg="http://schemas.microsoft.com/office/word/2010/wordprocessingGroup" xmlns:wpi="http://schemas.microsoft.com/office/word/2010/wordprocessingInk" xmlns:wne="http://schemas.microsoft.com/office/word/2006/wordml" xmlns:wps="http://schemas.microsoft.com/office/word/2010/wordprocessingShape" mc:Ignorable="w14 w15 w16se wp14">
-  <w:abstractNum w:abstractNumId="0" w15:restartNumberingAfterBreak="0">
+<w:numbering xmlns:wpc="http://schemas.microsoft.com/office/word/2010/wordprocessingCanvas" xmlns:mc="http://schemas.openxmlformats.org/markup-compatibility/2006" xmlns:o="urn:schemas-microsoft-com:office:office" xmlns:r="http://schemas.openxmlformats.org/officeDocument/2006/relationships" xmlns:m="http://schemas.openxmlformats.org/officeDocument/2006/math" xmlns:v="urn:schemas-microsoft-com:vml" xmlns:wp14="http://schemas.microsoft.com/office/word/2010/wordprocessingDrawing" xmlns:wp="http://schemas.openxmlformats.org/drawingml/2006/wordprocessingDrawing" xmlns:w10="urn:schemas-microsoft-com:office:word" xmlns:w="http://schemas.openxmlformats.org/wordprocessingml/2006/main" xmlns:w14="http://schemas.microsoft.com/office/word/2010/wordml" xmlns:wpg="http://schemas.microsoft.com/office/word/2010/wordprocessingGroup" xmlns:wpi="http://schemas.microsoft.com/office/word/2010/wordprocessingInk" xmlns:wne="http://schemas.microsoft.com/office/word/2006/wordml" xmlns:wps="http://schemas.microsoft.com/office/word/2010/wordprocessingShape" mc:Ignorable="w14 wp14">
+  <w:abstractNum w:abstractNumId="0">
     <w:nsid w:val="043A58CE"/>
     <w:multiLevelType w:val="hybridMultilevel"/>
     <w:tmpl w:val="45043396"/>
@@ -327,7 +374,7 @@
 </file>
 
 <file path=word/styles.xml><?xml version="1.0" encoding="utf-8"?>
-<w:styles xmlns:mc="http://schemas.openxmlformats.org/markup-compatibility/2006" xmlns:r="http://schemas.openxmlformats.org/officeDocument/2006/relationships" xmlns:w="http://schemas.openxmlformats.org/wordprocessingml/2006/main" xmlns:w14="http://schemas.microsoft.com/office/word/2010/wordml" xmlns:w15="http://schemas.microsoft.com/office/word/2012/wordml" xmlns:w16se="http://schemas.microsoft.com/office/word/2015/wordml/symex" mc:Ignorable="w14 w15 w16se">
+<w:styles xmlns:mc="http://schemas.openxmlformats.org/markup-compatibility/2006" xmlns:r="http://schemas.openxmlformats.org/officeDocument/2006/relationships" xmlns:w="http://schemas.openxmlformats.org/wordprocessingml/2006/main" xmlns:w14="http://schemas.microsoft.com/office/word/2010/wordml" mc:Ignorable="w14">
   <w:docDefaults>
     <w:rPrDefault>
       <w:rPr>
@@ -343,378 +390,518 @@
       </w:pPr>
     </w:pPrDefault>
   </w:docDefaults>
-  <w:latentStyles w:defLockedState="0" w:defUIPriority="99" w:defSemiHidden="0" w:defUnhideWhenUsed="0" w:defQFormat="0" w:count="371">
-    <w:lsdException w:name="Normal" w:uiPriority="0" w:qFormat="1"/>
-    <w:lsdException w:name="heading 1" w:uiPriority="9" w:qFormat="1"/>
-    <w:lsdException w:name="heading 2" w:semiHidden="1" w:uiPriority="9" w:unhideWhenUsed="1" w:qFormat="1"/>
-    <w:lsdException w:name="heading 3" w:semiHidden="1" w:uiPriority="9" w:unhideWhenUsed="1" w:qFormat="1"/>
-    <w:lsdException w:name="heading 4" w:semiHidden="1" w:uiPriority="9" w:unhideWhenUsed="1" w:qFormat="1"/>
-    <w:lsdException w:name="heading 5" w:semiHidden="1" w:uiPriority="9" w:unhideWhenUsed="1" w:qFormat="1"/>
-    <w:lsdException w:name="heading 6" w:semiHidden="1" w:uiPriority="9" w:unhideWhenUsed="1" w:qFormat="1"/>
-    <w:lsdException w:name="heading 7" w:semiHidden="1" w:uiPriority="9" w:unhideWhenUsed="1" w:qFormat="1"/>
-    <w:lsdException w:name="heading 8" w:semiHidden="1" w:uiPriority="9" w:unhideWhenUsed="1" w:qFormat="1"/>
-    <w:lsdException w:name="heading 9" w:semiHidden="1" w:uiPriority="9" w:unhideWhenUsed="1" w:qFormat="1"/>
-    <w:lsdException w:name="index 1" w:semiHidden="1" w:unhideWhenUsed="1"/>
-    <w:lsdException w:name="index 2" w:semiHidden="1" w:unhideWhenUsed="1"/>
-    <w:lsdException w:name="index 3" w:semiHidden="1" w:unhideWhenUsed="1"/>
-    <w:lsdException w:name="index 4" w:semiHidden="1" w:unhideWhenUsed="1"/>
-    <w:lsdException w:name="index 5" w:semiHidden="1" w:unhideWhenUsed="1"/>
-    <w:lsdException w:name="index 6" w:semiHidden="1" w:unhideWhenUsed="1"/>
-    <w:lsdException w:name="index 7" w:semiHidden="1" w:unhideWhenUsed="1"/>
-    <w:lsdException w:name="index 8" w:semiHidden="1" w:unhideWhenUsed="1"/>
-    <w:lsdException w:name="index 9" w:semiHidden="1" w:unhideWhenUsed="1"/>
-    <w:lsdException w:name="toc 1" w:semiHidden="1" w:uiPriority="39" w:unhideWhenUsed="1"/>
-    <w:lsdException w:name="toc 2" w:semiHidden="1" w:uiPriority="39" w:unhideWhenUsed="1"/>
-    <w:lsdException w:name="toc 3" w:semiHidden="1" w:uiPriority="39" w:unhideWhenUsed="1"/>
-    <w:lsdException w:name="toc 4" w:semiHidden="1" w:uiPriority="39" w:unhideWhenUsed="1"/>
-    <w:lsdException w:name="toc 5" w:semiHidden="1" w:uiPriority="39" w:unhideWhenUsed="1"/>
-    <w:lsdException w:name="toc 6" w:semiHidden="1" w:uiPriority="39" w:unhideWhenUsed="1"/>
-    <w:lsdException w:name="toc 7" w:semiHidden="1" w:uiPriority="39" w:unhideWhenUsed="1"/>
-    <w:lsdException w:name="toc 8" w:semiHidden="1" w:uiPriority="39" w:unhideWhenUsed="1"/>
-    <w:lsdException w:name="toc 9" w:semiHidden="1" w:uiPriority="39" w:unhideWhenUsed="1"/>
-    <w:lsdException w:name="Normal Indent" w:semiHidden="1" w:unhideWhenUsed="1"/>
-    <w:lsdException w:name="footnote text" w:semiHidden="1" w:unhideWhenUsed="1"/>
-    <w:lsdException w:name="annotation text" w:semiHidden="1" w:unhideWhenUsed="1"/>
-    <w:lsdException w:name="header" w:semiHidden="1" w:unhideWhenUsed="1"/>
-    <w:lsdException w:name="footer" w:semiHidden="1" w:unhideWhenUsed="1"/>
-    <w:lsdException w:name="index heading" w:semiHidden="1" w:unhideWhenUsed="1"/>
-    <w:lsdException w:name="caption" w:semiHidden="1" w:uiPriority="35" w:unhideWhenUsed="1" w:qFormat="1"/>
-    <w:lsdException w:name="table of figures" w:semiHidden="1" w:unhideWhenUsed="1"/>
-    <w:lsdException w:name="envelope address" w:semiHidden="1" w:unhideWhenUsed="1"/>
-    <w:lsdException w:name="envelope return" w:semiHidden="1" w:unhideWhenUsed="1"/>
-    <w:lsdException w:name="footnote reference" w:semiHidden="1" w:unhideWhenUsed="1"/>
-    <w:lsdException w:name="annotation reference" w:semiHidden="1" w:unhideWhenUsed="1"/>
-    <w:lsdException w:name="line number" w:semiHidden="1" w:unhideWhenUsed="1"/>
-    <w:lsdException w:name="page number" w:semiHidden="1" w:unhideWhenUsed="1"/>
-    <w:lsdException w:name="endnote reference" w:semiHidden="1" w:unhideWhenUsed="1"/>
-    <w:lsdException w:name="endnote text" w:semiHidden="1" w:unhideWhenUsed="1"/>
-    <w:lsdException w:name="table of authorities" w:semiHidden="1" w:unhideWhenUsed="1"/>
-    <w:lsdException w:name="macro" w:semiHidden="1" w:unhideWhenUsed="1"/>
-    <w:lsdException w:name="toa heading" w:semiHidden="1" w:unhideWhenUsed="1"/>
-    <w:lsdException w:name="List" w:semiHidden="1" w:unhideWhenUsed="1"/>
-    <w:lsdException w:name="List Bullet" w:semiHidden="1" w:unhideWhenUsed="1"/>
-    <w:lsdException w:name="List Number" w:semiHidden="1" w:unhideWhenUsed="1"/>
-    <w:lsdException w:name="List 2" w:semiHidden="1" w:unhideWhenUsed="1"/>
-    <w:lsdException w:name="List 3" w:semiHidden="1" w:unhideWhenUsed="1"/>
-    <w:lsdException w:name="List 4" w:semiHidden="1" w:unhideWhenUsed="1"/>
-    <w:lsdException w:name="List 5" w:semiHidden="1" w:unhideWhenUsed="1"/>
-    <w:lsdException w:name="List Bullet 2" w:semiHidden="1" w:unhideWhenUsed="1"/>
-    <w:lsdException w:name="List Bullet 3" w:semiHidden="1" w:unhideWhenUsed="1"/>
-    <w:lsdException w:name="List Bullet 4" w:semiHidden="1" w:unhideWhenUsed="1"/>
-    <w:lsdException w:name="List Bullet 5" w:semiHidden="1" w:unhideWhenUsed="1"/>
-    <w:lsdException w:name="List Number 2" w:semiHidden="1" w:unhideWhenUsed="1"/>
-    <w:lsdException w:name="List Number 3" w:semiHidden="1" w:unhideWhenUsed="1"/>
-    <w:lsdException w:name="List Number 4" w:semiHidden="1" w:unhideWhenUsed="1"/>
-    <w:lsdException w:name="List Number 5" w:semiHidden="1" w:unhideWhenUsed="1"/>
-    <w:lsdException w:name="Title" w:uiPriority="10" w:qFormat="1"/>
-    <w:lsdException w:name="Closing" w:semiHidden="1" w:unhideWhenUsed="1"/>
-    <w:lsdException w:name="Signature" w:semiHidden="1" w:unhideWhenUsed="1"/>
-    <w:lsdException w:name="Default Paragraph Font" w:semiHidden="1" w:uiPriority="1" w:unhideWhenUsed="1"/>
-    <w:lsdException w:name="Body Text" w:semiHidden="1" w:unhideWhenUsed="1"/>
-    <w:lsdException w:name="Body Text Indent" w:semiHidden="1" w:unhideWhenUsed="1"/>
-    <w:lsdException w:name="List Continue" w:semiHidden="1" w:unhideWhenUsed="1"/>
-    <w:lsdException w:name="List Continue 2" w:semiHidden="1" w:unhideWhenUsed="1"/>
-    <w:lsdException w:name="List Continue 3" w:semiHidden="1" w:unhideWhenUsed="1"/>
-    <w:lsdException w:name="List Continue 4" w:semiHidden="1" w:unhideWhenUsed="1"/>
-    <w:lsdException w:name="List Continue 5" w:semiHidden="1" w:unhideWhenUsed="1"/>
-    <w:lsdException w:name="Message Header" w:semiHidden="1" w:unhideWhenUsed="1"/>
-    <w:lsdException w:name="Subtitle" w:uiPriority="11" w:qFormat="1"/>
-    <w:lsdException w:name="Salutation" w:semiHidden="1" w:unhideWhenUsed="1"/>
-    <w:lsdException w:name="Date" w:semiHidden="1" w:unhideWhenUsed="1"/>
-    <w:lsdException w:name="Body Text First Indent" w:semiHidden="1" w:unhideWhenUsed="1"/>
-    <w:lsdException w:name="Body Text First Indent 2" w:semiHidden="1" w:unhideWhenUsed="1"/>
-    <w:lsdException w:name="Note Heading" w:semiHidden="1" w:unhideWhenUsed="1"/>
-    <w:lsdException w:name="Body Text 2" w:semiHidden="1" w:unhideWhenUsed="1"/>
-    <w:lsdException w:name="Body Text 3" w:semiHidden="1" w:unhideWhenUsed="1"/>
-    <w:lsdException w:name="Body Text Indent 2" w:semiHidden="1" w:unhideWhenUsed="1"/>
-    <w:lsdException w:name="Body Text Indent 3" w:semiHidden="1" w:unhideWhenUsed="1"/>
-    <w:lsdException w:name="Block Text" w:semiHidden="1" w:unhideWhenUsed="1"/>
-    <w:lsdException w:name="Hyperlink" w:semiHidden="1" w:unhideWhenUsed="1"/>
-    <w:lsdException w:name="FollowedHyperlink" w:semiHidden="1" w:unhideWhenUsed="1"/>
-    <w:lsdException w:name="Strong" w:uiPriority="22" w:qFormat="1"/>
-    <w:lsdException w:name="Emphasis" w:uiPriority="20" w:qFormat="1"/>
-    <w:lsdException w:name="Document Map" w:semiHidden="1" w:unhideWhenUsed="1"/>
-    <w:lsdException w:name="Plain Text" w:semiHidden="1" w:unhideWhenUsed="1"/>
-    <w:lsdException w:name="E-mail Signature" w:semiHidden="1" w:unhideWhenUsed="1"/>
-    <w:lsdException w:name="HTML Top of Form" w:semiHidden="1" w:unhideWhenUsed="1"/>
-    <w:lsdException w:name="HTML Bottom of Form" w:semiHidden="1" w:unhideWhenUsed="1"/>
-    <w:lsdException w:name="Normal (Web)" w:semiHidden="1" w:unhideWhenUsed="1"/>
-    <w:lsdException w:name="HTML Acronym" w:semiHidden="1" w:unhideWhenUsed="1"/>
-    <w:lsdException w:name="HTML Address" w:semiHidden="1" w:unhideWhenUsed="1"/>
-    <w:lsdException w:name="HTML Cite" w:semiHidden="1" w:unhideWhenUsed="1"/>
-    <w:lsdException w:name="HTML Code" w:semiHidden="1" w:unhideWhenUsed="1"/>
-    <w:lsdException w:name="HTML Definition" w:semiHidden="1" w:unhideWhenUsed="1"/>
-    <w:lsdException w:name="HTML Keyboard" w:semiHidden="1" w:unhideWhenUsed="1"/>
-    <w:lsdException w:name="HTML Preformatted" w:semiHidden="1" w:unhideWhenUsed="1"/>
-    <w:lsdException w:name="HTML Sample" w:semiHidden="1" w:unhideWhenUsed="1"/>
-    <w:lsdException w:name="HTML Typewriter" w:semiHidden="1" w:unhideWhenUsed="1"/>
-    <w:lsdException w:name="HTML Variable" w:semiHidden="1" w:unhideWhenUsed="1"/>
-    <w:lsdException w:name="Normal Table" w:semiHidden="1" w:unhideWhenUsed="1"/>
-    <w:lsdException w:name="annotation subject" w:semiHidden="1" w:unhideWhenUsed="1"/>
-    <w:lsdException w:name="No List" w:semiHidden="1" w:unhideWhenUsed="1"/>
-    <w:lsdException w:name="Outline List 1" w:semiHidden="1" w:unhideWhenUsed="1"/>
-    <w:lsdException w:name="Outline List 2" w:semiHidden="1" w:unhideWhenUsed="1"/>
-    <w:lsdException w:name="Outline List 3" w:semiHidden="1" w:unhideWhenUsed="1"/>
-    <w:lsdException w:name="Table Simple 1" w:semiHidden="1" w:unhideWhenUsed="1"/>
-    <w:lsdException w:name="Table Simple 2" w:semiHidden="1" w:unhideWhenUsed="1"/>
-    <w:lsdException w:name="Table Simple 3" w:semiHidden="1" w:unhideWhenUsed="1"/>
-    <w:lsdException w:name="Table Classic 1" w:semiHidden="1" w:unhideWhenUsed="1"/>
-    <w:lsdException w:name="Table Classic 2" w:semiHidden="1" w:unhideWhenUsed="1"/>
-    <w:lsdException w:name="Table Classic 3" w:semiHidden="1" w:unhideWhenUsed="1"/>
-    <w:lsdException w:name="Table Classic 4" w:semiHidden="1" w:unhideWhenUsed="1"/>
-    <w:lsdException w:name="Table Colorful 1" w:semiHidden="1" w:unhideWhenUsed="1"/>
-    <w:lsdException w:name="Table Colorful 2" w:semiHidden="1" w:unhideWhenUsed="1"/>
-    <w:lsdException w:name="Table Colorful 3" w:semiHidden="1" w:unhideWhenUsed="1"/>
-    <w:lsdException w:name="Table Columns 1" w:semiHidden="1" w:unhideWhenUsed="1"/>
-    <w:lsdException w:name="Table Columns 2" w:semiHidden="1" w:unhideWhenUsed="1"/>
-    <w:lsdException w:name="Table Columns 3" w:semiHidden="1" w:unhideWhenUsed="1"/>
-    <w:lsdException w:name="Table Columns 4" w:semiHidden="1" w:unhideWhenUsed="1"/>
-    <w:lsdException w:name="Table Columns 5" w:semiHidden="1" w:unhideWhenUsed="1"/>
-    <w:lsdException w:name="Table Grid 1" w:semiHidden="1" w:unhideWhenUsed="1"/>
-    <w:lsdException w:name="Table Grid 2" w:semiHidden="1" w:unhideWhenUsed="1"/>
-    <w:lsdException w:name="Table Grid 3" w:semiHidden="1" w:unhideWhenUsed="1"/>
-    <w:lsdException w:name="Table Grid 4" w:semiHidden="1" w:unhideWhenUsed="1"/>
-    <w:lsdException w:name="Table Grid 5" w:semiHidden="1" w:unhideWhenUsed="1"/>
-    <w:lsdException w:name="Table Grid 6" w:semiHidden="1" w:unhideWhenUsed="1"/>
-    <w:lsdException w:name="Table Grid 7" w:semiHidden="1" w:unhideWhenUsed="1"/>
-    <w:lsdException w:name="Table Grid 8" w:semiHidden="1" w:unhideWhenUsed="1"/>
-    <w:lsdException w:name="Table List 1" w:semiHidden="1" w:unhideWhenUsed="1"/>
-    <w:lsdException w:name="Table List 2" w:semiHidden="1" w:unhideWhenUsed="1"/>
-    <w:lsdException w:name="Table List 3" w:semiHidden="1" w:unhideWhenUsed="1"/>
-    <w:lsdException w:name="Table List 4" w:semiHidden="1" w:unhideWhenUsed="1"/>
-    <w:lsdException w:name="Table List 5" w:semiHidden="1" w:unhideWhenUsed="1"/>
-    <w:lsdException w:name="Table List 6" w:semiHidden="1" w:unhideWhenUsed="1"/>
-    <w:lsdException w:name="Table List 7" w:semiHidden="1" w:unhideWhenUsed="1"/>
-    <w:lsdException w:name="Table List 8" w:semiHidden="1" w:unhideWhenUsed="1"/>
-    <w:lsdException w:name="Table 3D effects 1" w:semiHidden="1" w:unhideWhenUsed="1"/>
-    <w:lsdException w:name="Table 3D effects 2" w:semiHidden="1" w:unhideWhenUsed="1"/>
-    <w:lsdException w:name="Table 3D effects 3" w:semiHidden="1" w:unhideWhenUsed="1"/>
-    <w:lsdException w:name="Table Contemporary" w:semiHidden="1" w:unhideWhenUsed="1"/>
-    <w:lsdException w:name="Table Elegant" w:semiHidden="1" w:unhideWhenUsed="1"/>
-    <w:lsdException w:name="Table Professional" w:semiHidden="1" w:unhideWhenUsed="1"/>
-    <w:lsdException w:name="Table Subtle 1" w:semiHidden="1" w:unhideWhenUsed="1"/>
-    <w:lsdException w:name="Table Subtle 2" w:semiHidden="1" w:unhideWhenUsed="1"/>
-    <w:lsdException w:name="Table Web 1" w:semiHidden="1" w:unhideWhenUsed="1"/>
-    <w:lsdException w:name="Table Web 2" w:semiHidden="1" w:unhideWhenUsed="1"/>
-    <w:lsdException w:name="Table Web 3" w:semiHidden="1" w:unhideWhenUsed="1"/>
-    <w:lsdException w:name="Balloon Text" w:semiHidden="1" w:unhideWhenUsed="1"/>
-    <w:lsdException w:name="Table Grid" w:uiPriority="39"/>
-    <w:lsdException w:name="Table Theme" w:semiHidden="1" w:unhideWhenUsed="1"/>
-    <w:lsdException w:name="Placeholder Text" w:semiHidden="1"/>
-    <w:lsdException w:name="No Spacing" w:uiPriority="1" w:qFormat="1"/>
-    <w:lsdException w:name="Light Shading" w:uiPriority="60"/>
-    <w:lsdException w:name="Light List" w:uiPriority="61"/>
-    <w:lsdException w:name="Light Grid" w:uiPriority="62"/>
-    <w:lsdException w:name="Medium Shading 1" w:uiPriority="63"/>
-    <w:lsdException w:name="Medium Shading 2" w:uiPriority="64"/>
-    <w:lsdException w:name="Medium List 1" w:uiPriority="65"/>
-    <w:lsdException w:name="Medium List 2" w:uiPriority="66"/>
-    <w:lsdException w:name="Medium Grid 1" w:uiPriority="67"/>
-    <w:lsdException w:name="Medium Grid 2" w:uiPriority="68"/>
-    <w:lsdException w:name="Medium Grid 3" w:uiPriority="69"/>
-    <w:lsdException w:name="Dark List" w:uiPriority="70"/>
-    <w:lsdException w:name="Colorful Shading" w:uiPriority="71"/>
-    <w:lsdException w:name="Colorful List" w:uiPriority="72"/>
-    <w:lsdException w:name="Colorful Grid" w:uiPriority="73"/>
-    <w:lsdException w:name="Light Shading Accent 1" w:uiPriority="60"/>
-    <w:lsdException w:name="Light List Accent 1" w:uiPriority="61"/>
-    <w:lsdException w:name="Light Grid Accent 1" w:uiPriority="62"/>
-    <w:lsdException w:name="Medium Shading 1 Accent 1" w:uiPriority="63"/>
-    <w:lsdException w:name="Medium Shading 2 Accent 1" w:uiPriority="64"/>
-    <w:lsdException w:name="Medium List 1 Accent 1" w:uiPriority="65"/>
-    <w:lsdException w:name="Revision" w:semiHidden="1"/>
-    <w:lsdException w:name="List Paragraph" w:uiPriority="34" w:qFormat="1"/>
-    <w:lsdException w:name="Quote" w:uiPriority="29" w:qFormat="1"/>
-    <w:lsdException w:name="Intense Quote" w:uiPriority="30" w:qFormat="1"/>
-    <w:lsdException w:name="Medium List 2 Accent 1" w:uiPriority="66"/>
-    <w:lsdException w:name="Medium Grid 1 Accent 1" w:uiPriority="67"/>
-    <w:lsdException w:name="Medium Grid 2 Accent 1" w:uiPriority="68"/>
-    <w:lsdException w:name="Medium Grid 3 Accent 1" w:uiPriority="69"/>
-    <w:lsdException w:name="Dark List Accent 1" w:uiPriority="70"/>
-    <w:lsdException w:name="Colorful Shading Accent 1" w:uiPriority="71"/>
-    <w:lsdException w:name="Colorful List Accent 1" w:uiPriority="72"/>
-    <w:lsdException w:name="Colorful Grid Accent 1" w:uiPriority="73"/>
-    <w:lsdException w:name="Light Shading Accent 2" w:uiPriority="60"/>
-    <w:lsdException w:name="Light List Accent 2" w:uiPriority="61"/>
-    <w:lsdException w:name="Light Grid Accent 2" w:uiPriority="62"/>
-    <w:lsdException w:name="Medium Shading 1 Accent 2" w:uiPriority="63"/>
-    <w:lsdException w:name="Medium Shading 2 Accent 2" w:uiPriority="64"/>
-    <w:lsdException w:name="Medium List 1 Accent 2" w:uiPriority="65"/>
-    <w:lsdException w:name="Medium List 2 Accent 2" w:uiPriority="66"/>
-    <w:lsdException w:name="Medium Grid 1 Accent 2" w:uiPriority="67"/>
-    <w:lsdException w:name="Medium Grid 2 Accent 2" w:uiPriority="68"/>
-    <w:lsdException w:name="Medium Grid 3 Accent 2" w:uiPriority="69"/>
-    <w:lsdException w:name="Dark List Accent 2" w:uiPriority="70"/>
-    <w:lsdException w:name="Colorful Shading Accent 2" w:uiPriority="71"/>
-    <w:lsdException w:name="Colorful List Accent 2" w:uiPriority="72"/>
-    <w:lsdException w:name="Colorful Grid Accent 2" w:uiPriority="73"/>
-    <w:lsdException w:name="Light Shading Accent 3" w:uiPriority="60"/>
-    <w:lsdException w:name="Light List Accent 3" w:uiPriority="61"/>
-    <w:lsdException w:name="Light Grid Accent 3" w:uiPriority="62"/>
-    <w:lsdException w:name="Medium Shading 1 Accent 3" w:uiPriority="63"/>
-    <w:lsdException w:name="Medium Shading 2 Accent 3" w:uiPriority="64"/>
-    <w:lsdException w:name="Medium List 1 Accent 3" w:uiPriority="65"/>
-    <w:lsdException w:name="Medium List 2 Accent 3" w:uiPriority="66"/>
-    <w:lsdException w:name="Medium Grid 1 Accent 3" w:uiPriority="67"/>
-    <w:lsdException w:name="Medium Grid 2 Accent 3" w:uiPriority="68"/>
-    <w:lsdException w:name="Medium Grid 3 Accent 3" w:uiPriority="69"/>
-    <w:lsdException w:name="Dark List Accent 3" w:uiPriority="70"/>
-    <w:lsdException w:name="Colorful Shading Accent 3" w:uiPriority="71"/>
-    <w:lsdException w:name="Colorful List Accent 3" w:uiPriority="72"/>
-    <w:lsdException w:name="Colorful Grid Accent 3" w:uiPriority="73"/>
-    <w:lsdException w:name="Light Shading Accent 4" w:uiPriority="60"/>
-    <w:lsdException w:name="Light List Accent 4" w:uiPriority="61"/>
-    <w:lsdException w:name="Light Grid Accent 4" w:uiPriority="62"/>
-    <w:lsdException w:name="Medium Shading 1 Accent 4" w:uiPriority="63"/>
-    <w:lsdException w:name="Medium Shading 2 Accent 4" w:uiPriority="64"/>
-    <w:lsdException w:name="Medium List 1 Accent 4" w:uiPriority="65"/>
-    <w:lsdException w:name="Medium List 2 Accent 4" w:uiPriority="66"/>
-    <w:lsdException w:name="Medium Grid 1 Accent 4" w:uiPriority="67"/>
-    <w:lsdException w:name="Medium Grid 2 Accent 4" w:uiPriority="68"/>
-    <w:lsdException w:name="Medium Grid 3 Accent 4" w:uiPriority="69"/>
-    <w:lsdException w:name="Dark List Accent 4" w:uiPriority="70"/>
-    <w:lsdException w:name="Colorful Shading Accent 4" w:uiPriority="71"/>
-    <w:lsdException w:name="Colorful List Accent 4" w:uiPriority="72"/>
-    <w:lsdException w:name="Colorful Grid Accent 4" w:uiPriority="73"/>
-    <w:lsdException w:name="Light Shading Accent 5" w:uiPriority="60"/>
-    <w:lsdException w:name="Light List Accent 5" w:uiPriority="61"/>
-    <w:lsdException w:name="Light Grid Accent 5" w:uiPriority="62"/>
-    <w:lsdException w:name="Medium Shading 1 Accent 5" w:uiPriority="63"/>
-    <w:lsdException w:name="Medium Shading 2 Accent 5" w:uiPriority="64"/>
-    <w:lsdException w:name="Medium List 1 Accent 5" w:uiPriority="65"/>
-    <w:lsdException w:name="Medium List 2 Accent 5" w:uiPriority="66"/>
-    <w:lsdException w:name="Medium Grid 1 Accent 5" w:uiPriority="67"/>
-    <w:lsdException w:name="Medium Grid 2 Accent 5" w:uiPriority="68"/>
-    <w:lsdException w:name="Medium Grid 3 Accent 5" w:uiPriority="69"/>
-    <w:lsdException w:name="Dark List Accent 5" w:uiPriority="70"/>
-    <w:lsdException w:name="Colorful Shading Accent 5" w:uiPriority="71"/>
-    <w:lsdException w:name="Colorful List Accent 5" w:uiPriority="72"/>
-    <w:lsdException w:name="Colorful Grid Accent 5" w:uiPriority="73"/>
-    <w:lsdException w:name="Light Shading Accent 6" w:uiPriority="60"/>
-    <w:lsdException w:name="Light List Accent 6" w:uiPriority="61"/>
-    <w:lsdException w:name="Light Grid Accent 6" w:uiPriority="62"/>
-    <w:lsdException w:name="Medium Shading 1 Accent 6" w:uiPriority="63"/>
-    <w:lsdException w:name="Medium Shading 2 Accent 6" w:uiPriority="64"/>
-    <w:lsdException w:name="Medium List 1 Accent 6" w:uiPriority="65"/>
-    <w:lsdException w:name="Medium List 2 Accent 6" w:uiPriority="66"/>
-    <w:lsdException w:name="Medium Grid 1 Accent 6" w:uiPriority="67"/>
-    <w:lsdException w:name="Medium Grid 2 Accent 6" w:uiPriority="68"/>
-    <w:lsdException w:name="Medium Grid 3 Accent 6" w:uiPriority="69"/>
-    <w:lsdException w:name="Dark List Accent 6" w:uiPriority="70"/>
-    <w:lsdException w:name="Colorful Shading Accent 6" w:uiPriority="71"/>
-    <w:lsdException w:name="Colorful List Accent 6" w:uiPriority="72"/>
-    <w:lsdException w:name="Colorful Grid Accent 6" w:uiPriority="73"/>
-    <w:lsdException w:name="Subtle Emphasis" w:uiPriority="19" w:qFormat="1"/>
-    <w:lsdException w:name="Intense Emphasis" w:uiPriority="21" w:qFormat="1"/>
-    <w:lsdException w:name="Subtle Reference" w:uiPriority="31" w:qFormat="1"/>
-    <w:lsdException w:name="Intense Reference" w:uiPriority="32" w:qFormat="1"/>
-    <w:lsdException w:name="Book Title" w:uiPriority="33" w:qFormat="1"/>
-    <w:lsdException w:name="Bibliography" w:semiHidden="1" w:uiPriority="37" w:unhideWhenUsed="1"/>
-    <w:lsdException w:name="TOC Heading" w:semiHidden="1" w:uiPriority="39" w:unhideWhenUsed="1" w:qFormat="1"/>
-    <w:lsdException w:name="Plain Table 1" w:uiPriority="41"/>
-    <w:lsdException w:name="Plain Table 2" w:uiPriority="42"/>
-    <w:lsdException w:name="Plain Table 3" w:uiPriority="43"/>
-    <w:lsdException w:name="Plain Table 4" w:uiPriority="44"/>
-    <w:lsdException w:name="Plain Table 5" w:uiPriority="45"/>
-    <w:lsdException w:name="Grid Table Light" w:uiPriority="40"/>
-    <w:lsdException w:name="Grid Table 1 Light" w:uiPriority="46"/>
-    <w:lsdException w:name="Grid Table 2" w:uiPriority="47"/>
-    <w:lsdException w:name="Grid Table 3" w:uiPriority="48"/>
-    <w:lsdException w:name="Grid Table 4" w:uiPriority="49"/>
-    <w:lsdException w:name="Grid Table 5 Dark" w:uiPriority="50"/>
-    <w:lsdException w:name="Grid Table 6 Colorful" w:uiPriority="51"/>
-    <w:lsdException w:name="Grid Table 7 Colorful" w:uiPriority="52"/>
-    <w:lsdException w:name="Grid Table 1 Light Accent 1" w:uiPriority="46"/>
-    <w:lsdException w:name="Grid Table 2 Accent 1" w:uiPriority="47"/>
-    <w:lsdException w:name="Grid Table 3 Accent 1" w:uiPriority="48"/>
-    <w:lsdException w:name="Grid Table 4 Accent 1" w:uiPriority="49"/>
-    <w:lsdException w:name="Grid Table 5 Dark Accent 1" w:uiPriority="50"/>
-    <w:lsdException w:name="Grid Table 6 Colorful Accent 1" w:uiPriority="51"/>
-    <w:lsdException w:name="Grid Table 7 Colorful Accent 1" w:uiPriority="52"/>
-    <w:lsdException w:name="Grid Table 1 Light Accent 2" w:uiPriority="46"/>
-    <w:lsdException w:name="Grid Table 2 Accent 2" w:uiPriority="47"/>
-    <w:lsdException w:name="Grid Table 3 Accent 2" w:uiPriority="48"/>
-    <w:lsdException w:name="Grid Table 4 Accent 2" w:uiPriority="49"/>
-    <w:lsdException w:name="Grid Table 5 Dark Accent 2" w:uiPriority="50"/>
-    <w:lsdException w:name="Grid Table 6 Colorful Accent 2" w:uiPriority="51"/>
-    <w:lsdException w:name="Grid Table 7 Colorful Accent 2" w:uiPriority="52"/>
-    <w:lsdException w:name="Grid Table 1 Light Accent 3" w:uiPriority="46"/>
-    <w:lsdException w:name="Grid Table 2 Accent 3" w:uiPriority="47"/>
-    <w:lsdException w:name="Grid Table 3 Accent 3" w:uiPriority="48"/>
-    <w:lsdException w:name="Grid Table 4 Accent 3" w:uiPriority="49"/>
-    <w:lsdException w:name="Grid Table 5 Dark Accent 3" w:uiPriority="50"/>
-    <w:lsdException w:name="Grid Table 6 Colorful Accent 3" w:uiPriority="51"/>
-    <w:lsdException w:name="Grid Table 7 Colorful Accent 3" w:uiPriority="52"/>
-    <w:lsdException w:name="Grid Table 1 Light Accent 4" w:uiPriority="46"/>
-    <w:lsdException w:name="Grid Table 2 Accent 4" w:uiPriority="47"/>
-    <w:lsdException w:name="Grid Table 3 Accent 4" w:uiPriority="48"/>
-    <w:lsdException w:name="Grid Table 4 Accent 4" w:uiPriority="49"/>
-    <w:lsdException w:name="Grid Table 5 Dark Accent 4" w:uiPriority="50"/>
-    <w:lsdException w:name="Grid Table 6 Colorful Accent 4" w:uiPriority="51"/>
-    <w:lsdException w:name="Grid Table 7 Colorful Accent 4" w:uiPriority="52"/>
-    <w:lsdException w:name="Grid Table 1 Light Accent 5" w:uiPriority="46"/>
-    <w:lsdException w:name="Grid Table 2 Accent 5" w:uiPriority="47"/>
-    <w:lsdException w:name="Grid Table 3 Accent 5" w:uiPriority="48"/>
-    <w:lsdException w:name="Grid Table 4 Accent 5" w:uiPriority="49"/>
-    <w:lsdException w:name="Grid Table 5 Dark Accent 5" w:uiPriority="50"/>
-    <w:lsdException w:name="Grid Table 6 Colorful Accent 5" w:uiPriority="51"/>
-    <w:lsdException w:name="Grid Table 7 Colorful Accent 5" w:uiPriority="52"/>
-    <w:lsdException w:name="Grid Table 1 Light Accent 6" w:uiPriority="46"/>
-    <w:lsdException w:name="Grid Table 2 Accent 6" w:uiPriority="47"/>
-    <w:lsdException w:name="Grid Table 3 Accent 6" w:uiPriority="48"/>
-    <w:lsdException w:name="Grid Table 4 Accent 6" w:uiPriority="49"/>
-    <w:lsdException w:name="Grid Table 5 Dark Accent 6" w:uiPriority="50"/>
-    <w:lsdException w:name="Grid Table 6 Colorful Accent 6" w:uiPriority="51"/>
-    <w:lsdException w:name="Grid Table 7 Colorful Accent 6" w:uiPriority="52"/>
-    <w:lsdException w:name="List Table 1 Light" w:uiPriority="46"/>
-    <w:lsdException w:name="List Table 2" w:uiPriority="47"/>
-    <w:lsdException w:name="List Table 3" w:uiPriority="48"/>
-    <w:lsdException w:name="List Table 4" w:uiPriority="49"/>
-    <w:lsdException w:name="List Table 5 Dark" w:uiPriority="50"/>
-    <w:lsdException w:name="List Table 6 Colorful" w:uiPriority="51"/>
-    <w:lsdException w:name="List Table 7 Colorful" w:uiPriority="52"/>
-    <w:lsdException w:name="List Table 1 Light Accent 1" w:uiPriority="46"/>
-    <w:lsdException w:name="List Table 2 Accent 1" w:uiPriority="47"/>
-    <w:lsdException w:name="List Table 3 Accent 1" w:uiPriority="48"/>
-    <w:lsdException w:name="List Table 4 Accent 1" w:uiPriority="49"/>
-    <w:lsdException w:name="List Table 5 Dark Accent 1" w:uiPriority="50"/>
-    <w:lsdException w:name="List Table 6 Colorful Accent 1" w:uiPriority="51"/>
-    <w:lsdException w:name="List Table 7 Colorful Accent 1" w:uiPriority="52"/>
-    <w:lsdException w:name="List Table 1 Light Accent 2" w:uiPriority="46"/>
-    <w:lsdException w:name="List Table 2 Accent 2" w:uiPriority="47"/>
-    <w:lsdException w:name="List Table 3 Accent 2" w:uiPriority="48"/>
-    <w:lsdException w:name="List Table 4 Accent 2" w:uiPriority="49"/>
-    <w:lsdException w:name="List Table 5 Dark Accent 2" w:uiPriority="50"/>
-    <w:lsdException w:name="List Table 6 Colorful Accent 2" w:uiPriority="51"/>
-    <w:lsdException w:name="List Table 7 Colorful Accent 2" w:uiPriority="52"/>
-    <w:lsdException w:name="List Table 1 Light Accent 3" w:uiPriority="46"/>
-    <w:lsdException w:name="List Table 2 Accent 3" w:uiPriority="47"/>
-    <w:lsdException w:name="List Table 3 Accent 3" w:uiPriority="48"/>
-    <w:lsdException w:name="List Table 4 Accent 3" w:uiPriority="49"/>
-    <w:lsdException w:name="List Table 5 Dark Accent 3" w:uiPriority="50"/>
-    <w:lsdException w:name="List Table 6 Colorful Accent 3" w:uiPriority="51"/>
-    <w:lsdException w:name="List Table 7 Colorful Accent 3" w:uiPriority="52"/>
-    <w:lsdException w:name="List Table 1 Light Accent 4" w:uiPriority="46"/>
-    <w:lsdException w:name="List Table 2 Accent 4" w:uiPriority="47"/>
-    <w:lsdException w:name="List Table 3 Accent 4" w:uiPriority="48"/>
-    <w:lsdException w:name="List Table 4 Accent 4" w:uiPriority="49"/>
-    <w:lsdException w:name="List Table 5 Dark Accent 4" w:uiPriority="50"/>
-    <w:lsdException w:name="List Table 6 Colorful Accent 4" w:uiPriority="51"/>
-    <w:lsdException w:name="List Table 7 Colorful Accent 4" w:uiPriority="52"/>
-    <w:lsdException w:name="List Table 1 Light Accent 5" w:uiPriority="46"/>
-    <w:lsdException w:name="List Table 2 Accent 5" w:uiPriority="47"/>
-    <w:lsdException w:name="List Table 3 Accent 5" w:uiPriority="48"/>
-    <w:lsdException w:name="List Table 4 Accent 5" w:uiPriority="49"/>
-    <w:lsdException w:name="List Table 5 Dark Accent 5" w:uiPriority="50"/>
-    <w:lsdException w:name="List Table 6 Colorful Accent 5" w:uiPriority="51"/>
-    <w:lsdException w:name="List Table 7 Colorful Accent 5" w:uiPriority="52"/>
-    <w:lsdException w:name="List Table 1 Light Accent 6" w:uiPriority="46"/>
-    <w:lsdException w:name="List Table 2 Accent 6" w:uiPriority="47"/>
-    <w:lsdException w:name="List Table 3 Accent 6" w:uiPriority="48"/>
-    <w:lsdException w:name="List Table 4 Accent 6" w:uiPriority="49"/>
-    <w:lsdException w:name="List Table 5 Dark Accent 6" w:uiPriority="50"/>
-    <w:lsdException w:name="List Table 6 Colorful Accent 6" w:uiPriority="51"/>
-    <w:lsdException w:name="List Table 7 Colorful Accent 6" w:uiPriority="52"/>
+  <w:latentStyles w:defLockedState="0" w:defUIPriority="99" w:defSemiHidden="1" w:defUnhideWhenUsed="1" w:defQFormat="0" w:count="267">
+    <w:lsdException w:name="Normal" w:semiHidden="0" w:uiPriority="0" w:unhideWhenUsed="0" w:qFormat="1"/>
+    <w:lsdException w:name="heading 1" w:semiHidden="0" w:uiPriority="9" w:unhideWhenUsed="0" w:qFormat="1"/>
+    <w:lsdException w:name="heading 2" w:uiPriority="9" w:qFormat="1"/>
+    <w:lsdException w:name="heading 3" w:uiPriority="9" w:qFormat="1"/>
+    <w:lsdException w:name="heading 4" w:uiPriority="9" w:qFormat="1"/>
+    <w:lsdException w:name="heading 5" w:uiPriority="9" w:qFormat="1"/>
+    <w:lsdException w:name="heading 6" w:uiPriority="9" w:qFormat="1"/>
+    <w:lsdException w:name="heading 7" w:uiPriority="9" w:qFormat="1"/>
+    <w:lsdException w:name="heading 8" w:uiPriority="9" w:qFormat="1"/>
+    <w:lsdException w:name="heading 9" w:uiPriority="9" w:qFormat="1"/>
+    <w:lsdException w:name="toc 1" w:uiPriority="39"/>
+    <w:lsdException w:name="toc 2" w:uiPriority="39"/>
+    <w:lsdException w:name="toc 3" w:uiPriority="39"/>
+    <w:lsdException w:name="toc 4" w:uiPriority="39"/>
+    <w:lsdException w:name="toc 5" w:uiPriority="39"/>
+    <w:lsdException w:name="toc 6" w:uiPriority="39"/>
+    <w:lsdException w:name="toc 7" w:uiPriority="39"/>
+    <w:lsdException w:name="toc 8" w:uiPriority="39"/>
+    <w:lsdException w:name="toc 9" w:uiPriority="39"/>
+    <w:lsdException w:name="caption" w:uiPriority="35" w:qFormat="1"/>
+    <w:lsdException w:name="Title" w:semiHidden="0" w:uiPriority="10" w:unhideWhenUsed="0" w:qFormat="1"/>
+    <w:lsdException w:name="Default Paragraph Font" w:uiPriority="1"/>
+    <w:lsdException w:name="Subtitle" w:semiHidden="0" w:uiPriority="11" w:unhideWhenUsed="0" w:qFormat="1"/>
+    <w:lsdException w:name="Strong" w:semiHidden="0" w:uiPriority="22" w:unhideWhenUsed="0" w:qFormat="1"/>
+    <w:lsdException w:name="Emphasis" w:semiHidden="0" w:uiPriority="20" w:unhideWhenUsed="0" w:qFormat="1"/>
+    <w:lsdException w:name="Table Grid" w:semiHidden="0" w:uiPriority="39" w:unhideWhenUsed="0"/>
+    <w:lsdException w:name="Placeholder Text" w:unhideWhenUsed="0"/>
+    <w:lsdException w:name="No Spacing" w:semiHidden="0" w:uiPriority="1" w:unhideWhenUsed="0" w:qFormat="1"/>
+    <w:lsdException w:name="Light Shading" w:semiHidden="0" w:uiPriority="60" w:unhideWhenUsed="0"/>
+    <w:lsdException w:name="Light List" w:semiHidden="0" w:uiPriority="61" w:unhideWhenUsed="0"/>
+    <w:lsdException w:name="Light Grid" w:semiHidden="0" w:uiPriority="62" w:unhideWhenUsed="0"/>
+    <w:lsdException w:name="Medium Shading 1" w:semiHidden="0" w:uiPriority="63" w:unhideWhenUsed="0"/>
+    <w:lsdException w:name="Medium Shading 2" w:semiHidden="0" w:uiPriority="64" w:unhideWhenUsed="0"/>
+    <w:lsdException w:name="Medium List 1" w:semiHidden="0" w:uiPriority="65" w:unhideWhenUsed="0"/>
+    <w:lsdException w:name="Medium List 2" w:semiHidden="0" w:uiPriority="66" w:unhideWhenUsed="0"/>
+    <w:lsdException w:name="Medium Grid 1" w:semiHidden="0" w:uiPriority="67" w:unhideWhenUsed="0"/>
+    <w:lsdException w:name="Medium Grid 2" w:semiHidden="0" w:uiPriority="68" w:unhideWhenUsed="0"/>
+    <w:lsdException w:name="Medium Grid 3" w:semiHidden="0" w:uiPriority="69" w:unhideWhenUsed="0"/>
+    <w:lsdException w:name="Dark List" w:semiHidden="0" w:uiPriority="70" w:unhideWhenUsed="0"/>
+    <w:lsdException w:name="Colorful Shading" w:semiHidden="0" w:uiPriority="71" w:unhideWhenUsed="0"/>
+    <w:lsdException w:name="Colorful List" w:semiHidden="0" w:uiPriority="72" w:unhideWhenUsed="0"/>
+    <w:lsdException w:name="Colorful Grid" w:semiHidden="0" w:uiPriority="73" w:unhideWhenUsed="0"/>
+    <w:lsdException w:name="Light Shading Accent 1" w:semiHidden="0" w:uiPriority="60" w:unhideWhenUsed="0"/>
+    <w:lsdException w:name="Light List Accent 1" w:semiHidden="0" w:uiPriority="61" w:unhideWhenUsed="0"/>
+    <w:lsdException w:name="Light Grid Accent 1" w:semiHidden="0" w:uiPriority="62" w:unhideWhenUsed="0"/>
+    <w:lsdException w:name="Medium Shading 1 Accent 1" w:semiHidden="0" w:uiPriority="63" w:unhideWhenUsed="0"/>
+    <w:lsdException w:name="Medium Shading 2 Accent 1" w:semiHidden="0" w:uiPriority="64" w:unhideWhenUsed="0"/>
+    <w:lsdException w:name="Medium List 1 Accent 1" w:semiHidden="0" w:uiPriority="65" w:unhideWhenUsed="0"/>
+    <w:lsdException w:name="Revision" w:unhideWhenUsed="0"/>
+    <w:lsdException w:name="List Paragraph" w:semiHidden="0" w:uiPriority="34" w:unhideWhenUsed="0" w:qFormat="1"/>
+    <w:lsdException w:name="Quote" w:semiHidden="0" w:uiPriority="29" w:unhideWhenUsed="0" w:qFormat="1"/>
+    <w:lsdException w:name="Intense Quote" w:semiHidden="0" w:uiPriority="30" w:unhideWhenUsed="0" w:qFormat="1"/>
+    <w:lsdException w:name="Medium List 2 Accent 1" w:semiHidden="0" w:uiPriority="66" w:unhideWhenUsed="0"/>
+    <w:lsdException w:name="Medium Grid 1 Accent 1" w:semiHidden="0" w:uiPriority="67" w:unhideWhenUsed="0"/>
+    <w:lsdException w:name="Medium Grid 2 Accent 1" w:semiHidden="0" w:uiPriority="68" w:unhideWhenUsed="0"/>
+    <w:lsdException w:name="Medium Grid 3 Accent 1" w:semiHidden="0" w:uiPriority="69" w:unhideWhenUsed="0"/>
+    <w:lsdException w:name="Dark List Accent 1" w:semiHidden="0" w:uiPriority="70" w:unhideWhenUsed="0"/>
+    <w:lsdException w:name="Colorful Shading Accent 1" w:semiHidden="0" w:uiPriority="71" w:unhideWhenUsed="0"/>
+    <w:lsdException w:name="Colorful List Accent 1" w:semiHidden="0" w:uiPriority="72" w:unhideWhenUsed="0"/>
+    <w:lsdException w:name="Colorful Grid Accent 1" w:semiHidden="0" w:uiPriority="73" w:unhideWhenUsed="0"/>
+    <w:lsdException w:name="Light Shading Accent 2" w:semiHidden="0" w:uiPriority="60" w:unhideWhenUsed="0"/>
+    <w:lsdException w:name="Light List Accent 2" w:semiHidden="0" w:uiPriority="61" w:unhideWhenUsed="0"/>
+    <w:lsdException w:name="Light Grid Accent 2" w:semiHidden="0" w:uiPriority="62" w:unhideWhenUsed="0"/>
+    <w:lsdException w:name="Medium Shading 1 Accent 2" w:semiHidden="0" w:uiPriority="63" w:unhideWhenUsed="0"/>
+    <w:lsdException w:name="Medium Shading 2 Accent 2" w:semiHidden="0" w:uiPriority="64" w:unhideWhenUsed="0"/>
+    <w:lsdException w:name="Medium List 1 Accent 2" w:semiHidden="0" w:uiPriority="65" w:unhideWhenUsed="0"/>
+    <w:lsdException w:name="Medium List 2 Accent 2" w:semiHidden="0" w:uiPriority="66" w:unhideWhenUsed="0"/>
+    <w:lsdException w:name="Medium Grid 1 Accent 2" w:semiHidden="0" w:uiPriority="67" w:unhideWhenUsed="0"/>
+    <w:lsdException w:name="Medium Grid 2 Accent 2" w:semiHidden="0" w:uiPriority="68" w:unhideWhenUsed="0"/>
+    <w:lsdException w:name="Medium Grid 3 Accent 2" w:semiHidden="0" w:uiPriority="69" w:unhideWhenUsed="0"/>
+    <w:lsdException w:name="Dark List Accent 2" w:semiHidden="0" w:uiPriority="70" w:unhideWhenUsed="0"/>
+    <w:lsdException w:name="Colorful Shading Accent 2" w:semiHidden="0" w:uiPriority="71" w:unhideWhenUsed="0"/>
+    <w:lsdException w:name="Colorful List Accent 2" w:semiHidden="0" w:uiPriority="72" w:unhideWhenUsed="0"/>
+    <w:lsdException w:name="Colorful Grid Accent 2" w:semiHidden="0" w:uiPriority="73" w:unhideWhenUsed="0"/>
+    <w:lsdException w:name="Light Shading Accent 3" w:semiHidden="0" w:uiPriority="60" w:unhideWhenUsed="0"/>
+    <w:lsdException w:name="Light List Accent 3" w:semiHidden="0" w:uiPriority="61" w:unhideWhenUsed="0"/>
+    <w:lsdException w:name="Light Grid Accent 3" w:semiHidden="0" w:uiPriority="62" w:unhideWhenUsed="0"/>
+    <w:lsdException w:name="Medium Shading 1 Accent 3" w:semiHidden="0" w:uiPriority="63" w:unhideWhenUsed="0"/>
+    <w:lsdException w:name="Medium Shading 2 Accent 3" w:semiHidden="0" w:uiPriority="64" w:unhideWhenUsed="0"/>
+    <w:lsdException w:name="Medium List 1 Accent 3" w:semiHidden="0" w:uiPriority="65" w:unhideWhenUsed="0"/>
+    <w:lsdException w:name="Medium List 2 Accent 3" w:semiHidden="0" w:uiPriority="66" w:unhideWhenUsed="0"/>
+    <w:lsdException w:name="Medium Grid 1 Accent 3" w:semiHidden="0" w:uiPriority="67" w:unhideWhenUsed="0"/>
+    <w:lsdException w:name="Medium Grid 2 Accent 3" w:semiHidden="0" w:uiPriority="68" w:unhideWhenUsed="0"/>
+    <w:lsdException w:name="Medium Grid 3 Accent 3" w:semiHidden="0" w:uiPriority="69" w:unhideWhenUsed="0"/>
+    <w:lsdException w:name="Dark List Accent 3" w:semiHidden="0" w:uiPriority="70" w:unhideWhenUsed="0"/>
+    <w:lsdException w:name="Colorful Shading Accent 3" w:semiHidden="0" w:uiPriority="71" w:unhideWhenUsed="0"/>
+    <w:lsdException w:name="Colorful List Accent 3" w:semiHidden="0" w:uiPriority="72" w:unhideWhenUsed="0"/>
+    <w:lsdException w:name="Colorful Grid Accent 3" w:semiHidden="0" w:uiPriority="73" w:unhideWhenUsed="0"/>
+    <w:lsdException w:name="Light Shading Accent 4" w:semiHidden="0" w:uiPriority="60" w:unhideWhenUsed="0"/>
+    <w:lsdException w:name="Light List Accent 4" w:semiHidden="0" w:uiPriority="61" w:unhideWhenUsed="0"/>
+    <w:lsdException w:name="Light Grid Accent 4" w:semiHidden="0" w:uiPriority="62" w:unhideWhenUsed="0"/>
+    <w:lsdException w:name="Medium Shading 1 Accent 4" w:semiHidden="0" w:uiPriority="63" w:unhideWhenUsed="0"/>
+    <w:lsdException w:name="Medium Shading 2 Accent 4" w:semiHidden="0" w:uiPriority="64" w:unhideWhenUsed="0"/>
+    <w:lsdException w:name="Medium List 1 Accent 4" w:semiHidden="0" w:uiPriority="65" w:unhideWhenUsed="0"/>
+    <w:lsdException w:name="Medium List 2 Accent 4" w:semiHidden="0" w:uiPriority="66" w:unhideWhenUsed="0"/>
+    <w:lsdException w:name="Medium Grid 1 Accent 4" w:semiHidden="0" w:uiPriority="67" w:unhideWhenUsed="0"/>
+    <w:lsdException w:name="Medium Grid 2 Accent 4" w:semiHidden="0" w:uiPriority="68" w:unhideWhenUsed="0"/>
+    <w:lsdException w:name="Medium Grid 3 Accent 4" w:semiHidden="0" w:uiPriority="69" w:unhideWhenUsed="0"/>
+    <w:lsdException w:name="Dark List Accent 4" w:semiHidden="0" w:uiPriority="70" w:unhideWhenUsed="0"/>
+    <w:lsdException w:name="Colorful Shading Accent 4" w:semiHidden="0" w:uiPriority="71" w:unhideWhenUsed="0"/>
+    <w:lsdException w:name="Colorful List Accent 4" w:semiHidden="0" w:uiPriority="72" w:unhideWhenUsed="0"/>
+    <w:lsdException w:name="Colorful Grid Accent 4" w:semiHidden="0" w:uiPriority="73" w:unhideWhenUsed="0"/>
+    <w:lsdException w:name="Light Shading Accent 5" w:semiHidden="0" w:uiPriority="60" w:unhideWhenUsed="0"/>
+    <w:lsdException w:name="Light List Accent 5" w:semiHidden="0" w:uiPriority="61" w:unhideWhenUsed="0"/>
+    <w:lsdException w:name="Light Grid Accent 5" w:semiHidden="0" w:uiPriority="62" w:unhideWhenUsed="0"/>
+    <w:lsdException w:name="Medium Shading 1 Accent 5" w:semiHidden="0" w:uiPriority="63" w:unhideWhenUsed="0"/>
+    <w:lsdException w:name="Medium Shading 2 Accent 5" w:semiHidden="0" w:uiPriority="64" w:unhideWhenUsed="0"/>
+    <w:lsdException w:name="Medium List 1 Accent 5" w:semiHidden="0" w:uiPriority="65" w:unhideWhenUsed="0"/>
+    <w:lsdException w:name="Medium List 2 Accent 5" w:semiHidden="0" w:uiPriority="66" w:unhideWhenUsed="0"/>
+    <w:lsdException w:name="Medium Grid 1 Accent 5" w:semiHidden="0" w:uiPriority="67" w:unhideWhenUsed="0"/>
+    <w:lsdException w:name="Medium Grid 2 Accent 5" w:semiHidden="0" w:uiPriority="68" w:unhideWhenUsed="0"/>
+    <w:lsdException w:name="Medium Grid 3 Accent 5" w:semiHidden="0" w:uiPriority="69" w:unhideWhenUsed="0"/>
+    <w:lsdException w:name="Dark List Accent 5" w:semiHidden="0" w:uiPriority="70" w:unhideWhenUsed="0"/>
+    <w:lsdException w:name="Colorful Shading Accent 5" w:semiHidden="0" w:uiPriority="71" w:unhideWhenUsed="0"/>
+    <w:lsdException w:name="Colorful List Accent 5" w:semiHidden="0" w:uiPriority="72" w:unhideWhenUsed="0"/>
+    <w:lsdException w:name="Colorful Grid Accent 5" w:semiHidden="0" w:uiPriority="73" w:unhideWhenUsed="0"/>
+    <w:lsdException w:name="Light Shading Accent 6" w:semiHidden="0" w:uiPriority="60" w:unhideWhenUsed="0"/>
+    <w:lsdException w:name="Light List Accent 6" w:semiHidden="0" w:uiPriority="61" w:unhideWhenUsed="0"/>
+    <w:lsdException w:name="Light Grid Accent 6" w:semiHidden="0" w:uiPriority="62" w:unhideWhenUsed="0"/>
+    <w:lsdException w:name="Medium Shading 1 Accent 6" w:semiHidden="0" w:uiPriority="63" w:unhideWhenUsed="0"/>
+    <w:lsdException w:name="Medium Shading 2 Accent 6" w:semiHidden="0" w:uiPriority="64" w:unhideWhenUsed="0"/>
+    <w:lsdException w:name="Medium List 1 Accent 6" w:semiHidden="0" w:uiPriority="65" w:unhideWhenUsed="0"/>
+    <w:lsdException w:name="Medium List 2 Accent 6" w:semiHidden="0" w:uiPriority="66" w:unhideWhenUsed="0"/>
+    <w:lsdException w:name="Medium Grid 1 Accent 6" w:semiHidden="0" w:uiPriority="67" w:unhideWhenUsed="0"/>
+    <w:lsdException w:name="Medium Grid 2 Accent 6" w:semiHidden="0" w:uiPriority="68" w:unhideWhenUsed="0"/>
+    <w:lsdException w:name="Medium Grid 3 Accent 6" w:semiHidden="0" w:uiPriority="69" w:unhideWhenUsed="0"/>
+    <w:lsdException w:name="Dark List Accent 6" w:semiHidden="0" w:uiPriority="70" w:unhideWhenUsed="0"/>
+    <w:lsdException w:name="Colorful Shading Accent 6" w:semiHidden="0" w:uiPriority="71" w:unhideWhenUsed="0"/>
+    <w:lsdException w:name="Colorful List Accent 6" w:semiHidden="0" w:uiPriority="72" w:unhideWhenUsed="0"/>
+    <w:lsdException w:name="Colorful Grid Accent 6" w:semiHidden="0" w:uiPriority="73" w:unhideWhenUsed="0"/>
+    <w:lsdException w:name="Subtle Emphasis" w:semiHidden="0" w:uiPriority="19" w:unhideWhenUsed="0" w:qFormat="1"/>
+    <w:lsdException w:name="Intense Emphasis" w:semiHidden="0" w:uiPriority="21" w:unhideWhenUsed="0" w:qFormat="1"/>
+    <w:lsdException w:name="Subtle Reference" w:semiHidden="0" w:uiPriority="31" w:unhideWhenUsed="0" w:qFormat="1"/>
+    <w:lsdException w:name="Intense Reference" w:semiHidden="0" w:uiPriority="32" w:unhideWhenUsed="0" w:qFormat="1"/>
+    <w:lsdException w:name="Book Title" w:semiHidden="0" w:uiPriority="33" w:unhideWhenUsed="0" w:qFormat="1"/>
+    <w:lsdException w:name="Bibliography" w:uiPriority="37"/>
+    <w:lsdException w:name="TOC Heading" w:uiPriority="39" w:qFormat="1"/>
+  </w:latentStyles>
+  <w:style w:type="paragraph" w:default="1" w:styleId="Normal">
+    <w:name w:val="Normal"/>
+    <w:qFormat/>
+  </w:style>
+  <w:style w:type="paragraph" w:styleId="Ttulo1">
+    <w:name w:val="heading 1"/>
+    <w:basedOn w:val="Normal"/>
+    <w:next w:val="Normal"/>
+    <w:link w:val="Ttulo1Car"/>
+    <w:uiPriority w:val="9"/>
+    <w:qFormat/>
+    <w:rsid w:val="005C5354"/>
+    <w:pPr>
+      <w:keepNext/>
+      <w:keepLines/>
+      <w:spacing w:before="240" w:after="0"/>
+      <w:outlineLvl w:val="0"/>
+    </w:pPr>
+    <w:rPr>
+      <w:rFonts w:asciiTheme="majorHAnsi" w:eastAsiaTheme="majorEastAsia" w:hAnsiTheme="majorHAnsi" w:cstheme="majorBidi"/>
+      <w:color w:val="2E74B5" w:themeColor="accent1" w:themeShade="BF"/>
+      <w:sz w:val="32"/>
+      <w:szCs w:val="32"/>
+    </w:rPr>
+  </w:style>
+  <w:style w:type="paragraph" w:styleId="Ttulo2">
+    <w:name w:val="heading 2"/>
+    <w:basedOn w:val="Normal"/>
+    <w:next w:val="Normal"/>
+    <w:link w:val="Ttulo2Car"/>
+    <w:uiPriority w:val="9"/>
+    <w:unhideWhenUsed/>
+    <w:qFormat/>
+    <w:rsid w:val="00D82218"/>
+    <w:pPr>
+      <w:keepNext/>
+      <w:keepLines/>
+      <w:spacing w:before="40" w:after="0"/>
+      <w:outlineLvl w:val="1"/>
+    </w:pPr>
+    <w:rPr>
+      <w:rFonts w:asciiTheme="majorHAnsi" w:eastAsiaTheme="majorEastAsia" w:hAnsiTheme="majorHAnsi" w:cstheme="majorBidi"/>
+      <w:color w:val="2E74B5" w:themeColor="accent1" w:themeShade="BF"/>
+      <w:sz w:val="26"/>
+      <w:szCs w:val="26"/>
+    </w:rPr>
+  </w:style>
+  <w:style w:type="paragraph" w:styleId="Ttulo3">
+    <w:name w:val="heading 3"/>
+    <w:basedOn w:val="Normal"/>
+    <w:next w:val="Normal"/>
+    <w:link w:val="Ttulo3Car"/>
+    <w:uiPriority w:val="9"/>
+    <w:unhideWhenUsed/>
+    <w:qFormat/>
+    <w:rsid w:val="00AE7BCF"/>
+    <w:pPr>
+      <w:keepNext/>
+      <w:keepLines/>
+      <w:spacing w:before="40" w:after="0"/>
+      <w:outlineLvl w:val="2"/>
+    </w:pPr>
+    <w:rPr>
+      <w:rFonts w:asciiTheme="majorHAnsi" w:eastAsiaTheme="majorEastAsia" w:hAnsiTheme="majorHAnsi" w:cstheme="majorBidi"/>
+      <w:color w:val="1F4D78" w:themeColor="accent1" w:themeShade="7F"/>
+      <w:sz w:val="24"/>
+      <w:szCs w:val="24"/>
+    </w:rPr>
+  </w:style>
+  <w:style w:type="paragraph" w:styleId="Ttulo4">
+    <w:name w:val="heading 4"/>
+    <w:basedOn w:val="Normal"/>
+    <w:next w:val="Normal"/>
+    <w:link w:val="Ttulo4Car"/>
+    <w:uiPriority w:val="9"/>
+    <w:unhideWhenUsed/>
+    <w:qFormat/>
+    <w:rsid w:val="00AE7BCF"/>
+    <w:pPr>
+      <w:keepNext/>
+      <w:keepLines/>
+      <w:spacing w:before="40" w:after="0"/>
+      <w:outlineLvl w:val="3"/>
+    </w:pPr>
+    <w:rPr>
+      <w:rFonts w:asciiTheme="majorHAnsi" w:eastAsiaTheme="majorEastAsia" w:hAnsiTheme="majorHAnsi" w:cstheme="majorBidi"/>
+      <w:i/>
+      <w:iCs/>
+      <w:color w:val="2E74B5" w:themeColor="accent1" w:themeShade="BF"/>
+    </w:rPr>
+  </w:style>
+  <w:style w:type="character" w:default="1" w:styleId="Fuentedeprrafopredeter">
+    <w:name w:val="Default Paragraph Font"/>
+    <w:uiPriority w:val="1"/>
+    <w:semiHidden/>
+    <w:unhideWhenUsed/>
+  </w:style>
+  <w:style w:type="table" w:default="1" w:styleId="Tablanormal">
+    <w:name w:val="Normal Table"/>
+    <w:uiPriority w:val="99"/>
+    <w:semiHidden/>
+    <w:unhideWhenUsed/>
+    <w:tblPr>
+      <w:tblInd w:w="0" w:type="dxa"/>
+      <w:tblCellMar>
+        <w:top w:w="0" w:type="dxa"/>
+        <w:left w:w="108" w:type="dxa"/>
+        <w:bottom w:w="0" w:type="dxa"/>
+        <w:right w:w="108" w:type="dxa"/>
+      </w:tblCellMar>
+    </w:tblPr>
+  </w:style>
+  <w:style w:type="numbering" w:default="1" w:styleId="Sinlista">
+    <w:name w:val="No List"/>
+    <w:uiPriority w:val="99"/>
+    <w:semiHidden/>
+    <w:unhideWhenUsed/>
+  </w:style>
+  <w:style w:type="paragraph" w:styleId="Ttulo">
+    <w:name w:val="Title"/>
+    <w:basedOn w:val="Normal"/>
+    <w:next w:val="Normal"/>
+    <w:link w:val="TtuloCar"/>
+    <w:uiPriority w:val="10"/>
+    <w:qFormat/>
+    <w:rsid w:val="005C5354"/>
+    <w:pPr>
+      <w:spacing w:after="0" w:line="240" w:lineRule="auto"/>
+      <w:contextualSpacing/>
+    </w:pPr>
+    <w:rPr>
+      <w:rFonts w:asciiTheme="majorHAnsi" w:eastAsiaTheme="majorEastAsia" w:hAnsiTheme="majorHAnsi" w:cstheme="majorBidi"/>
+      <w:spacing w:val="-10"/>
+      <w:kern w:val="28"/>
+      <w:sz w:val="56"/>
+      <w:szCs w:val="56"/>
+    </w:rPr>
+  </w:style>
+  <w:style w:type="character" w:customStyle="1" w:styleId="TtuloCar">
+    <w:name w:val="Título Car"/>
+    <w:basedOn w:val="Fuentedeprrafopredeter"/>
+    <w:link w:val="Ttulo"/>
+    <w:uiPriority w:val="10"/>
+    <w:rsid w:val="005C5354"/>
+    <w:rPr>
+      <w:rFonts w:asciiTheme="majorHAnsi" w:eastAsiaTheme="majorEastAsia" w:hAnsiTheme="majorHAnsi" w:cstheme="majorBidi"/>
+      <w:spacing w:val="-10"/>
+      <w:kern w:val="28"/>
+      <w:sz w:val="56"/>
+      <w:szCs w:val="56"/>
+    </w:rPr>
+  </w:style>
+  <w:style w:type="character" w:customStyle="1" w:styleId="Ttulo1Car">
+    <w:name w:val="Título 1 Car"/>
+    <w:basedOn w:val="Fuentedeprrafopredeter"/>
+    <w:link w:val="Ttulo1"/>
+    <w:uiPriority w:val="9"/>
+    <w:rsid w:val="005C5354"/>
+    <w:rPr>
+      <w:rFonts w:asciiTheme="majorHAnsi" w:eastAsiaTheme="majorEastAsia" w:hAnsiTheme="majorHAnsi" w:cstheme="majorBidi"/>
+      <w:color w:val="2E74B5" w:themeColor="accent1" w:themeShade="BF"/>
+      <w:sz w:val="32"/>
+      <w:szCs w:val="32"/>
+    </w:rPr>
+  </w:style>
+  <w:style w:type="paragraph" w:styleId="Prrafodelista">
+    <w:name w:val="List Paragraph"/>
+    <w:basedOn w:val="Normal"/>
+    <w:uiPriority w:val="34"/>
+    <w:qFormat/>
+    <w:rsid w:val="005C5354"/>
+    <w:pPr>
+      <w:ind w:left="720"/>
+      <w:contextualSpacing/>
+    </w:pPr>
+  </w:style>
+  <w:style w:type="character" w:customStyle="1" w:styleId="Ttulo2Car">
+    <w:name w:val="Título 2 Car"/>
+    <w:basedOn w:val="Fuentedeprrafopredeter"/>
+    <w:link w:val="Ttulo2"/>
+    <w:uiPriority w:val="9"/>
+    <w:rsid w:val="00D82218"/>
+    <w:rPr>
+      <w:rFonts w:asciiTheme="majorHAnsi" w:eastAsiaTheme="majorEastAsia" w:hAnsiTheme="majorHAnsi" w:cstheme="majorBidi"/>
+      <w:color w:val="2E74B5" w:themeColor="accent1" w:themeShade="BF"/>
+      <w:sz w:val="26"/>
+      <w:szCs w:val="26"/>
+    </w:rPr>
+  </w:style>
+  <w:style w:type="character" w:customStyle="1" w:styleId="Ttulo3Car">
+    <w:name w:val="Título 3 Car"/>
+    <w:basedOn w:val="Fuentedeprrafopredeter"/>
+    <w:link w:val="Ttulo3"/>
+    <w:uiPriority w:val="9"/>
+    <w:rsid w:val="00AE7BCF"/>
+    <w:rPr>
+      <w:rFonts w:asciiTheme="majorHAnsi" w:eastAsiaTheme="majorEastAsia" w:hAnsiTheme="majorHAnsi" w:cstheme="majorBidi"/>
+      <w:color w:val="1F4D78" w:themeColor="accent1" w:themeShade="7F"/>
+      <w:sz w:val="24"/>
+      <w:szCs w:val="24"/>
+    </w:rPr>
+  </w:style>
+  <w:style w:type="character" w:customStyle="1" w:styleId="Ttulo4Car">
+    <w:name w:val="Título 4 Car"/>
+    <w:basedOn w:val="Fuentedeprrafopredeter"/>
+    <w:link w:val="Ttulo4"/>
+    <w:uiPriority w:val="9"/>
+    <w:rsid w:val="00AE7BCF"/>
+    <w:rPr>
+      <w:rFonts w:asciiTheme="majorHAnsi" w:eastAsiaTheme="majorEastAsia" w:hAnsiTheme="majorHAnsi" w:cstheme="majorBidi"/>
+      <w:i/>
+      <w:iCs/>
+      <w:color w:val="2E74B5" w:themeColor="accent1" w:themeShade="BF"/>
+    </w:rPr>
+  </w:style>
+</w:styles>
+</file>
+
+<file path=word/stylesWithEffects.xml><?xml version="1.0" encoding="utf-8"?>
+<w:styles xmlns:wpc="http://schemas.microsoft.com/office/word/2010/wordprocessingCanvas" xmlns:mc="http://schemas.openxmlformats.org/markup-compatibility/2006" xmlns:o="urn:schemas-microsoft-com:office:office" xmlns:r="http://schemas.openxmlformats.org/officeDocument/2006/relationships" xmlns:m="http://schemas.openxmlformats.org/officeDocument/2006/math" xmlns:v="urn:schemas-microsoft-com:vml" xmlns:wp14="http://schemas.microsoft.com/office/word/2010/wordprocessingDrawing" xmlns:wp="http://schemas.openxmlformats.org/drawingml/2006/wordprocessingDrawing" xmlns:w10="urn:schemas-microsoft-com:office:word" xmlns:w="http://schemas.openxmlformats.org/wordprocessingml/2006/main" xmlns:w14="http://schemas.microsoft.com/office/word/2010/wordml" xmlns:wpg="http://schemas.microsoft.com/office/word/2010/wordprocessingGroup" xmlns:wpi="http://schemas.microsoft.com/office/word/2010/wordprocessingInk" xmlns:wne="http://schemas.microsoft.com/office/word/2006/wordml" xmlns:wps="http://schemas.microsoft.com/office/word/2010/wordprocessingShape" mc:Ignorable="w14 wp14">
+  <w:docDefaults>
+    <w:rPrDefault>
+      <w:rPr>
+        <w:rFonts w:asciiTheme="minorHAnsi" w:eastAsiaTheme="minorHAnsi" w:hAnsiTheme="minorHAnsi" w:cstheme="minorBidi"/>
+        <w:sz w:val="22"/>
+        <w:szCs w:val="22"/>
+        <w:lang w:val="es-AR" w:eastAsia="en-US" w:bidi="ar-SA"/>
+      </w:rPr>
+    </w:rPrDefault>
+    <w:pPrDefault>
+      <w:pPr>
+        <w:spacing w:after="160" w:line="259" w:lineRule="auto"/>
+      </w:pPr>
+    </w:pPrDefault>
+  </w:docDefaults>
+  <w:latentStyles w:defLockedState="0" w:defUIPriority="99" w:defSemiHidden="1" w:defUnhideWhenUsed="1" w:defQFormat="0" w:count="267">
+    <w:lsdException w:name="Normal" w:semiHidden="0" w:uiPriority="0" w:unhideWhenUsed="0" w:qFormat="1"/>
+    <w:lsdException w:name="heading 1" w:semiHidden="0" w:uiPriority="9" w:unhideWhenUsed="0" w:qFormat="1"/>
+    <w:lsdException w:name="heading 2" w:uiPriority="9" w:qFormat="1"/>
+    <w:lsdException w:name="heading 3" w:uiPriority="9" w:qFormat="1"/>
+    <w:lsdException w:name="heading 4" w:uiPriority="9" w:qFormat="1"/>
+    <w:lsdException w:name="heading 5" w:uiPriority="9" w:qFormat="1"/>
+    <w:lsdException w:name="heading 6" w:uiPriority="9" w:qFormat="1"/>
+    <w:lsdException w:name="heading 7" w:uiPriority="9" w:qFormat="1"/>
+    <w:lsdException w:name="heading 8" w:uiPriority="9" w:qFormat="1"/>
+    <w:lsdException w:name="heading 9" w:uiPriority="9" w:qFormat="1"/>
+    <w:lsdException w:name="toc 1" w:uiPriority="39"/>
+    <w:lsdException w:name="toc 2" w:uiPriority="39"/>
+    <w:lsdException w:name="toc 3" w:uiPriority="39"/>
+    <w:lsdException w:name="toc 4" w:uiPriority="39"/>
+    <w:lsdException w:name="toc 5" w:uiPriority="39"/>
+    <w:lsdException w:name="toc 6" w:uiPriority="39"/>
+    <w:lsdException w:name="toc 7" w:uiPriority="39"/>
+    <w:lsdException w:name="toc 8" w:uiPriority="39"/>
+    <w:lsdException w:name="toc 9" w:uiPriority="39"/>
+    <w:lsdException w:name="caption" w:uiPriority="35" w:qFormat="1"/>
+    <w:lsdException w:name="Title" w:semiHidden="0" w:uiPriority="10" w:unhideWhenUsed="0" w:qFormat="1"/>
+    <w:lsdException w:name="Default Paragraph Font" w:uiPriority="1"/>
+    <w:lsdException w:name="Subtitle" w:semiHidden="0" w:uiPriority="11" w:unhideWhenUsed="0" w:qFormat="1"/>
+    <w:lsdException w:name="Strong" w:semiHidden="0" w:uiPriority="22" w:unhideWhenUsed="0" w:qFormat="1"/>
+    <w:lsdException w:name="Emphasis" w:semiHidden="0" w:uiPriority="20" w:unhideWhenUsed="0" w:qFormat="1"/>
+    <w:lsdException w:name="Table Grid" w:semiHidden="0" w:uiPriority="39" w:unhideWhenUsed="0"/>
+    <w:lsdException w:name="Placeholder Text" w:unhideWhenUsed="0"/>
+    <w:lsdException w:name="No Spacing" w:semiHidden="0" w:uiPriority="1" w:unhideWhenUsed="0" w:qFormat="1"/>
+    <w:lsdException w:name="Light Shading" w:semiHidden="0" w:uiPriority="60" w:unhideWhenUsed="0"/>
+    <w:lsdException w:name="Light List" w:semiHidden="0" w:uiPriority="61" w:unhideWhenUsed="0"/>
+    <w:lsdException w:name="Light Grid" w:semiHidden="0" w:uiPriority="62" w:unhideWhenUsed="0"/>
+    <w:lsdException w:name="Medium Shading 1" w:semiHidden="0" w:uiPriority="63" w:unhideWhenUsed="0"/>
+    <w:lsdException w:name="Medium Shading 2" w:semiHidden="0" w:uiPriority="64" w:unhideWhenUsed="0"/>
+    <w:lsdException w:name="Medium List 1" w:semiHidden="0" w:uiPriority="65" w:unhideWhenUsed="0"/>
+    <w:lsdException w:name="Medium List 2" w:semiHidden="0" w:uiPriority="66" w:unhideWhenUsed="0"/>
+    <w:lsdException w:name="Medium Grid 1" w:semiHidden="0" w:uiPriority="67" w:unhideWhenUsed="0"/>
+    <w:lsdException w:name="Medium Grid 2" w:semiHidden="0" w:uiPriority="68" w:unhideWhenUsed="0"/>
+    <w:lsdException w:name="Medium Grid 3" w:semiHidden="0" w:uiPriority="69" w:unhideWhenUsed="0"/>
+    <w:lsdException w:name="Dark List" w:semiHidden="0" w:uiPriority="70" w:unhideWhenUsed="0"/>
+    <w:lsdException w:name="Colorful Shading" w:semiHidden="0" w:uiPriority="71" w:unhideWhenUsed="0"/>
+    <w:lsdException w:name="Colorful List" w:semiHidden="0" w:uiPriority="72" w:unhideWhenUsed="0"/>
+    <w:lsdException w:name="Colorful Grid" w:semiHidden="0" w:uiPriority="73" w:unhideWhenUsed="0"/>
+    <w:lsdException w:name="Light Shading Accent 1" w:semiHidden="0" w:uiPriority="60" w:unhideWhenUsed="0"/>
+    <w:lsdException w:name="Light List Accent 1" w:semiHidden="0" w:uiPriority="61" w:unhideWhenUsed="0"/>
+    <w:lsdException w:name="Light Grid Accent 1" w:semiHidden="0" w:uiPriority="62" w:unhideWhenUsed="0"/>
+    <w:lsdException w:name="Medium Shading 1 Accent 1" w:semiHidden="0" w:uiPriority="63" w:unhideWhenUsed="0"/>
+    <w:lsdException w:name="Medium Shading 2 Accent 1" w:semiHidden="0" w:uiPriority="64" w:unhideWhenUsed="0"/>
+    <w:lsdException w:name="Medium List 1 Accent 1" w:semiHidden="0" w:uiPriority="65" w:unhideWhenUsed="0"/>
+    <w:lsdException w:name="Revision" w:unhideWhenUsed="0"/>
+    <w:lsdException w:name="List Paragraph" w:semiHidden="0" w:uiPriority="34" w:unhideWhenUsed="0" w:qFormat="1"/>
+    <w:lsdException w:name="Quote" w:semiHidden="0" w:uiPriority="29" w:unhideWhenUsed="0" w:qFormat="1"/>
+    <w:lsdException w:name="Intense Quote" w:semiHidden="0" w:uiPriority="30" w:unhideWhenUsed="0" w:qFormat="1"/>
+    <w:lsdException w:name="Medium List 2 Accent 1" w:semiHidden="0" w:uiPriority="66" w:unhideWhenUsed="0"/>
+    <w:lsdException w:name="Medium Grid 1 Accent 1" w:semiHidden="0" w:uiPriority="67" w:unhideWhenUsed="0"/>
+    <w:lsdException w:name="Medium Grid 2 Accent 1" w:semiHidden="0" w:uiPriority="68" w:unhideWhenUsed="0"/>
+    <w:lsdException w:name="Medium Grid 3 Accent 1" w:semiHidden="0" w:uiPriority="69" w:unhideWhenUsed="0"/>
+    <w:lsdException w:name="Dark List Accent 1" w:semiHidden="0" w:uiPriority="70" w:unhideWhenUsed="0"/>
+    <w:lsdException w:name="Colorful Shading Accent 1" w:semiHidden="0" w:uiPriority="71" w:unhideWhenUsed="0"/>
+    <w:lsdException w:name="Colorful List Accent 1" w:semiHidden="0" w:uiPriority="72" w:unhideWhenUsed="0"/>
+    <w:lsdException w:name="Colorful Grid Accent 1" w:semiHidden="0" w:uiPriority="73" w:unhideWhenUsed="0"/>
+    <w:lsdException w:name="Light Shading Accent 2" w:semiHidden="0" w:uiPriority="60" w:unhideWhenUsed="0"/>
+    <w:lsdException w:name="Light List Accent 2" w:semiHidden="0" w:uiPriority="61" w:unhideWhenUsed="0"/>
+    <w:lsdException w:name="Light Grid Accent 2" w:semiHidden="0" w:uiPriority="62" w:unhideWhenUsed="0"/>
+    <w:lsdException w:name="Medium Shading 1 Accent 2" w:semiHidden="0" w:uiPriority="63" w:unhideWhenUsed="0"/>
+    <w:lsdException w:name="Medium Shading 2 Accent 2" w:semiHidden="0" w:uiPriority="64" w:unhideWhenUsed="0"/>
+    <w:lsdException w:name="Medium List 1 Accent 2" w:semiHidden="0" w:uiPriority="65" w:unhideWhenUsed="0"/>
+    <w:lsdException w:name="Medium List 2 Accent 2" w:semiHidden="0" w:uiPriority="66" w:unhideWhenUsed="0"/>
+    <w:lsdException w:name="Medium Grid 1 Accent 2" w:semiHidden="0" w:uiPriority="67" w:unhideWhenUsed="0"/>
+    <w:lsdException w:name="Medium Grid 2 Accent 2" w:semiHidden="0" w:uiPriority="68" w:unhideWhenUsed="0"/>
+    <w:lsdException w:name="Medium Grid 3 Accent 2" w:semiHidden="0" w:uiPriority="69" w:unhideWhenUsed="0"/>
+    <w:lsdException w:name="Dark List Accent 2" w:semiHidden="0" w:uiPriority="70" w:unhideWhenUsed="0"/>
+    <w:lsdException w:name="Colorful Shading Accent 2" w:semiHidden="0" w:uiPriority="71" w:unhideWhenUsed="0"/>
+    <w:lsdException w:name="Colorful List Accent 2" w:semiHidden="0" w:uiPriority="72" w:unhideWhenUsed="0"/>
+    <w:lsdException w:name="Colorful Grid Accent 2" w:semiHidden="0" w:uiPriority="73" w:unhideWhenUsed="0"/>
+    <w:lsdException w:name="Light Shading Accent 3" w:semiHidden="0" w:uiPriority="60" w:unhideWhenUsed="0"/>
+    <w:lsdException w:name="Light List Accent 3" w:semiHidden="0" w:uiPriority="61" w:unhideWhenUsed="0"/>
+    <w:lsdException w:name="Light Grid Accent 3" w:semiHidden="0" w:uiPriority="62" w:unhideWhenUsed="0"/>
+    <w:lsdException w:name="Medium Shading 1 Accent 3" w:semiHidden="0" w:uiPriority="63" w:unhideWhenUsed="0"/>
+    <w:lsdException w:name="Medium Shading 2 Accent 3" w:semiHidden="0" w:uiPriority="64" w:unhideWhenUsed="0"/>
+    <w:lsdException w:name="Medium List 1 Accent 3" w:semiHidden="0" w:uiPriority="65" w:unhideWhenUsed="0"/>
+    <w:lsdException w:name="Medium List 2 Accent 3" w:semiHidden="0" w:uiPriority="66" w:unhideWhenUsed="0"/>
+    <w:lsdException w:name="Medium Grid 1 Accent 3" w:semiHidden="0" w:uiPriority="67" w:unhideWhenUsed="0"/>
+    <w:lsdException w:name="Medium Grid 2 Accent 3" w:semiHidden="0" w:uiPriority="68" w:unhideWhenUsed="0"/>
+    <w:lsdException w:name="Medium Grid 3 Accent 3" w:semiHidden="0" w:uiPriority="69" w:unhideWhenUsed="0"/>
+    <w:lsdException w:name="Dark List Accent 3" w:semiHidden="0" w:uiPriority="70" w:unhideWhenUsed="0"/>
+    <w:lsdException w:name="Colorful Shading Accent 3" w:semiHidden="0" w:uiPriority="71" w:unhideWhenUsed="0"/>
+    <w:lsdException w:name="Colorful List Accent 3" w:semiHidden="0" w:uiPriority="72" w:unhideWhenUsed="0"/>
+    <w:lsdException w:name="Colorful Grid Accent 3" w:semiHidden="0" w:uiPriority="73" w:unhideWhenUsed="0"/>
+    <w:lsdException w:name="Light Shading Accent 4" w:semiHidden="0" w:uiPriority="60" w:unhideWhenUsed="0"/>
+    <w:lsdException w:name="Light List Accent 4" w:semiHidden="0" w:uiPriority="61" w:unhideWhenUsed="0"/>
+    <w:lsdException w:name="Light Grid Accent 4" w:semiHidden="0" w:uiPriority="62" w:unhideWhenUsed="0"/>
+    <w:lsdException w:name="Medium Shading 1 Accent 4" w:semiHidden="0" w:uiPriority="63" w:unhideWhenUsed="0"/>
+    <w:lsdException w:name="Medium Shading 2 Accent 4" w:semiHidden="0" w:uiPriority="64" w:unhideWhenUsed="0"/>
+    <w:lsdException w:name="Medium List 1 Accent 4" w:semiHidden="0" w:uiPriority="65" w:unhideWhenUsed="0"/>
+    <w:lsdException w:name="Medium List 2 Accent 4" w:semiHidden="0" w:uiPriority="66" w:unhideWhenUsed="0"/>
+    <w:lsdException w:name="Medium Grid 1 Accent 4" w:semiHidden="0" w:uiPriority="67" w:unhideWhenUsed="0"/>
+    <w:lsdException w:name="Medium Grid 2 Accent 4" w:semiHidden="0" w:uiPriority="68" w:unhideWhenUsed="0"/>
+    <w:lsdException w:name="Medium Grid 3 Accent 4" w:semiHidden="0" w:uiPriority="69" w:unhideWhenUsed="0"/>
+    <w:lsdException w:name="Dark List Accent 4" w:semiHidden="0" w:uiPriority="70" w:unhideWhenUsed="0"/>
+    <w:lsdException w:name="Colorful Shading Accent 4" w:semiHidden="0" w:uiPriority="71" w:unhideWhenUsed="0"/>
+    <w:lsdException w:name="Colorful List Accent 4" w:semiHidden="0" w:uiPriority="72" w:unhideWhenUsed="0"/>
+    <w:lsdException w:name="Colorful Grid Accent 4" w:semiHidden="0" w:uiPriority="73" w:unhideWhenUsed="0"/>
+    <w:lsdException w:name="Light Shading Accent 5" w:semiHidden="0" w:uiPriority="60" w:unhideWhenUsed="0"/>
+    <w:lsdException w:name="Light List Accent 5" w:semiHidden="0" w:uiPriority="61" w:unhideWhenUsed="0"/>
+    <w:lsdException w:name="Light Grid Accent 5" w:semiHidden="0" w:uiPriority="62" w:unhideWhenUsed="0"/>
+    <w:lsdException w:name="Medium Shading 1 Accent 5" w:semiHidden="0" w:uiPriority="63" w:unhideWhenUsed="0"/>
+    <w:lsdException w:name="Medium Shading 2 Accent 5" w:semiHidden="0" w:uiPriority="64" w:unhideWhenUsed="0"/>
+    <w:lsdException w:name="Medium List 1 Accent 5" w:semiHidden="0" w:uiPriority="65" w:unhideWhenUsed="0"/>
+    <w:lsdException w:name="Medium List 2 Accent 5" w:semiHidden="0" w:uiPriority="66" w:unhideWhenUsed="0"/>
+    <w:lsdException w:name="Medium Grid 1 Accent 5" w:semiHidden="0" w:uiPriority="67" w:unhideWhenUsed="0"/>
+    <w:lsdException w:name="Medium Grid 2 Accent 5" w:semiHidden="0" w:uiPriority="68" w:unhideWhenUsed="0"/>
+    <w:lsdException w:name="Medium Grid 3 Accent 5" w:semiHidden="0" w:uiPriority="69" w:unhideWhenUsed="0"/>
+    <w:lsdException w:name="Dark List Accent 5" w:semiHidden="0" w:uiPriority="70" w:unhideWhenUsed="0"/>
+    <w:lsdException w:name="Colorful Shading Accent 5" w:semiHidden="0" w:uiPriority="71" w:unhideWhenUsed="0"/>
+    <w:lsdException w:name="Colorful List Accent 5" w:semiHidden="0" w:uiPriority="72" w:unhideWhenUsed="0"/>
+    <w:lsdException w:name="Colorful Grid Accent 5" w:semiHidden="0" w:uiPriority="73" w:unhideWhenUsed="0"/>
+    <w:lsdException w:name="Light Shading Accent 6" w:semiHidden="0" w:uiPriority="60" w:unhideWhenUsed="0"/>
+    <w:lsdException w:name="Light List Accent 6" w:semiHidden="0" w:uiPriority="61" w:unhideWhenUsed="0"/>
+    <w:lsdException w:name="Light Grid Accent 6" w:semiHidden="0" w:uiPriority="62" w:unhideWhenUsed="0"/>
+    <w:lsdException w:name="Medium Shading 1 Accent 6" w:semiHidden="0" w:uiPriority="63" w:unhideWhenUsed="0"/>
+    <w:lsdException w:name="Medium Shading 2 Accent 6" w:semiHidden="0" w:uiPriority="64" w:unhideWhenUsed="0"/>
+    <w:lsdException w:name="Medium List 1 Accent 6" w:semiHidden="0" w:uiPriority="65" w:unhideWhenUsed="0"/>
+    <w:lsdException w:name="Medium List 2 Accent 6" w:semiHidden="0" w:uiPriority="66" w:unhideWhenUsed="0"/>
+    <w:lsdException w:name="Medium Grid 1 Accent 6" w:semiHidden="0" w:uiPriority="67" w:unhideWhenUsed="0"/>
+    <w:lsdException w:name="Medium Grid 2 Accent 6" w:semiHidden="0" w:uiPriority="68" w:unhideWhenUsed="0"/>
+    <w:lsdException w:name="Medium Grid 3 Accent 6" w:semiHidden="0" w:uiPriority="69" w:unhideWhenUsed="0"/>
+    <w:lsdException w:name="Dark List Accent 6" w:semiHidden="0" w:uiPriority="70" w:unhideWhenUsed="0"/>
+    <w:lsdException w:name="Colorful Shading Accent 6" w:semiHidden="0" w:uiPriority="71" w:unhideWhenUsed="0"/>
+    <w:lsdException w:name="Colorful List Accent 6" w:semiHidden="0" w:uiPriority="72" w:unhideWhenUsed="0"/>
+    <w:lsdException w:name="Colorful Grid Accent 6" w:semiHidden="0" w:uiPriority="73" w:unhideWhenUsed="0"/>
+    <w:lsdException w:name="Subtle Emphasis" w:semiHidden="0" w:uiPriority="19" w:unhideWhenUsed="0" w:qFormat="1"/>
+    <w:lsdException w:name="Intense Emphasis" w:semiHidden="0" w:uiPriority="21" w:unhideWhenUsed="0" w:qFormat="1"/>
+    <w:lsdException w:name="Subtle Reference" w:semiHidden="0" w:uiPriority="31" w:unhideWhenUsed="0" w:qFormat="1"/>
+    <w:lsdException w:name="Intense Reference" w:semiHidden="0" w:uiPriority="32" w:unhideWhenUsed="0" w:qFormat="1"/>
+    <w:lsdException w:name="Book Title" w:semiHidden="0" w:uiPriority="33" w:unhideWhenUsed="0" w:qFormat="1"/>
+    <w:lsdException w:name="Bibliography" w:uiPriority="37"/>
+    <w:lsdException w:name="TOC Heading" w:uiPriority="39" w:qFormat="1"/>
   </w:latentStyles>
   <w:style w:type="paragraph" w:default="1" w:styleId="Normal">
     <w:name w:val="Normal"/>
@@ -1189,7 +1376,7 @@
   <a:extraClrSchemeLst/>
   <a:extLst>
     <a:ext uri="{05A4C25C-085E-4340-85A3-A5531E510DB2}">
-      <thm15:themeFamily xmlns:thm15="http://schemas.microsoft.com/office/thememl/2012/main" name="Office Theme" id="{62F939B6-93AF-4DB8-9C6B-D6C7DFDC589F}" vid="{4A3C46E8-61CC-4603-A589-7422A47A8E4A}"/>
+      <thm15:themeFamily xmlns:thm15="http://schemas.microsoft.com/office/thememl/2012/main" xmlns="" name="Office Theme" id="{62F939B6-93AF-4DB8-9C6B-D6C7DFDC589F}" vid="{4A3C46E8-61CC-4603-A589-7422A47A8E4A}"/>
     </a:ext>
   </a:extLst>
 </a:theme>

</xml_diff>

<commit_message>
agregue el aporte de la blockchain a la vision y corregi errores de ortografia
</commit_message>
<xml_diff>
--- a/Vision.docx
+++ b/Vision.docx
@@ -1,6 +1,6 @@
 
 <file path=word/document.xml><?xml version="1.0" encoding="utf-8"?>
-<w:document xmlns:wpc="http://schemas.microsoft.com/office/word/2010/wordprocessingCanvas" xmlns:mc="http://schemas.openxmlformats.org/markup-compatibility/2006" xmlns:o="urn:schemas-microsoft-com:office:office" xmlns:r="http://schemas.openxmlformats.org/officeDocument/2006/relationships" xmlns:m="http://schemas.openxmlformats.org/officeDocument/2006/math" xmlns:v="urn:schemas-microsoft-com:vml" xmlns:wp14="http://schemas.microsoft.com/office/word/2010/wordprocessingDrawing" xmlns:wp="http://schemas.openxmlformats.org/drawingml/2006/wordprocessingDrawing" xmlns:w10="urn:schemas-microsoft-com:office:word" xmlns:w="http://schemas.openxmlformats.org/wordprocessingml/2006/main" xmlns:w14="http://schemas.microsoft.com/office/word/2010/wordml" xmlns:wpg="http://schemas.microsoft.com/office/word/2010/wordprocessingGroup" xmlns:wpi="http://schemas.microsoft.com/office/word/2010/wordprocessingInk" xmlns:wne="http://schemas.microsoft.com/office/word/2006/wordml" xmlns:wps="http://schemas.microsoft.com/office/word/2010/wordprocessingShape" mc:Ignorable="w14 wp14">
+<w:document xmlns:wpc="http://schemas.microsoft.com/office/word/2010/wordprocessingCanvas" xmlns:cx="http://schemas.microsoft.com/office/drawing/2014/chartex" xmlns:cx1="http://schemas.microsoft.com/office/drawing/2015/9/8/chartex" xmlns:cx2="http://schemas.microsoft.com/office/drawing/2015/10/21/chartex" xmlns:cx3="http://schemas.microsoft.com/office/drawing/2016/5/9/chartex" xmlns:cx4="http://schemas.microsoft.com/office/drawing/2016/5/10/chartex" xmlns:cx5="http://schemas.microsoft.com/office/drawing/2016/5/11/chartex" xmlns:cx6="http://schemas.microsoft.com/office/drawing/2016/5/12/chartex" xmlns:cx7="http://schemas.microsoft.com/office/drawing/2016/5/13/chartex" xmlns:cx8="http://schemas.microsoft.com/office/drawing/2016/5/14/chartex" xmlns:mc="http://schemas.openxmlformats.org/markup-compatibility/2006" xmlns:o="urn:schemas-microsoft-com:office:office" xmlns:r="http://schemas.openxmlformats.org/officeDocument/2006/relationships" xmlns:m="http://schemas.openxmlformats.org/officeDocument/2006/math" xmlns:v="urn:schemas-microsoft-com:vml" xmlns:wp14="http://schemas.microsoft.com/office/word/2010/wordprocessingDrawing" xmlns:wp="http://schemas.openxmlformats.org/drawingml/2006/wordprocessingDrawing" xmlns:w10="urn:schemas-microsoft-com:office:word" xmlns:w="http://schemas.openxmlformats.org/wordprocessingml/2006/main" xmlns:w14="http://schemas.microsoft.com/office/word/2010/wordml" xmlns:w15="http://schemas.microsoft.com/office/word/2012/wordml" xmlns:w16se="http://schemas.microsoft.com/office/word/2015/wordml/symex" xmlns:wpg="http://schemas.microsoft.com/office/word/2010/wordprocessingGroup" xmlns:wpi="http://schemas.microsoft.com/office/word/2010/wordprocessingInk" xmlns:wne="http://schemas.microsoft.com/office/word/2006/wordml" xmlns:wps="http://schemas.microsoft.com/office/word/2010/wordprocessingShape" mc:Ignorable="w14 w15 w16se wp14">
   <w:body>
     <w:p>
       <w:pPr>
@@ -51,7 +51,13 @@
         <w:t>instrumento de</w:t>
       </w:r>
       <w:r>
-        <w:t xml:space="preserve"> desarrollo integral y transformar la forma de realizar actos filantrópicos de una forma mucho más trasparente y prolija a la hora de </w:t>
+        <w:t xml:space="preserve"> desarrollo integral y transformar la forma de realizar actos filantrópicos de una forma mucho más tra</w:t>
+      </w:r>
+      <w:r>
+        <w:t>n</w:t>
+      </w:r>
+      <w:r>
+        <w:t xml:space="preserve">sparente y prolija a la hora de </w:t>
       </w:r>
       <w:r>
         <w:t>seleccionar a</w:t>
@@ -65,7 +71,31 @@
         <w:ind w:left="708"/>
       </w:pPr>
       <w:r>
-        <w:t>A través de nuestra plataforma se podrá controlar a donde se dirige y en que fue gastado el dinero que donó. Las donaciones se realizaran por medio de BitCoins y podrá ser controlado por medio de la blockchain. En otras palabras las donaciones se realizan a través de una moneda virtual y queda todo registrado en el libro de contadurías público más grande del mundo y de libre acceso.</w:t>
+        <w:t xml:space="preserve">A través de nuestra plataforma se podrá controlar a donde se dirige y en que fue gastado el dinero que donó. Las donaciones se </w:t>
+      </w:r>
+      <w:r>
+        <w:t>realizarán</w:t>
+      </w:r>
+      <w:r>
+        <w:t xml:space="preserve"> por medio de </w:t>
+      </w:r>
+      <w:r>
+        <w:rPr>
+          <w:b/>
+        </w:rPr>
+        <w:t>BitCoins</w:t>
+      </w:r>
+      <w:r>
+        <w:t xml:space="preserve"> y podrá ser controlado por medio de la </w:t>
+      </w:r>
+      <w:r>
+        <w:rPr>
+          <w:b/>
+        </w:rPr>
+        <w:t>blockchain</w:t>
+      </w:r>
+      <w:r>
+        <w:t>. En otras palabras las donaciones se realizan a través de una moneda virtual y queda todo registrado en el libro de contadurías público más grande del mundo y de libre acceso.</w:t>
       </w:r>
     </w:p>
     <w:p>
@@ -81,7 +111,25 @@
         <w:ind w:left="708"/>
       </w:pPr>
       <w:r>
-        <w:t xml:space="preserve">Hacer un arduino que se conecte con la plataforma de crowdfunding, y cada vez que se recibe una donación, una </w:t>
+        <w:t xml:space="preserve">Hacer un </w:t>
+      </w:r>
+      <w:r>
+        <w:rPr>
+          <w:b/>
+        </w:rPr>
+        <w:t>arduino</w:t>
+      </w:r>
+      <w:r>
+        <w:t xml:space="preserve"> que se conecte con la plataforma de </w:t>
+      </w:r>
+      <w:r>
+        <w:rPr>
+          <w:b/>
+        </w:rPr>
+        <w:t>crowdfunding</w:t>
+      </w:r>
+      <w:r>
+        <w:t xml:space="preserve">, y cada vez que se recibe una donación, una </w:t>
       </w:r>
       <w:r>
         <w:t>máquina</w:t>
@@ -145,7 +193,13 @@
         </w:rPr>
       </w:pPr>
       <w:r>
-        <w:t xml:space="preserve">Nuestros posibles clientes son cualquier tipo de ONG interesada en la trasparencia y la claridad a la hora del manejo de fondos. También en eventos de recaudación, charlas TED o cualquier tipo de eventos se podrá utilizar el adicional de la máquina de confeti. Principalmente el adicional se utilizara en grandes eventos ya que la máquina y el </w:t>
+        <w:t>Nuestros posibles clientes son cualquier tipo de ONG interesada en la tra</w:t>
+      </w:r>
+      <w:r>
+        <w:t>n</w:t>
+      </w:r>
+      <w:r>
+        <w:t xml:space="preserve">sparencia y la claridad a la hora del manejo de fondos. También en eventos de recaudación, charlas TED o cualquier tipo de eventos se podrá utilizar el adicional de la máquina de confeti. Principalmente el adicional se utilizara en grandes eventos ya que la máquina y el </w:t>
       </w:r>
       <w:r>
         <w:t>confeti tienen</w:t>
@@ -159,15 +213,27 @@
         <w:pStyle w:val="Ttulo3"/>
       </w:pPr>
       <w:r>
-        <w:t>Posibles usuarios:</w:t>
+        <w:t>Posible usuario</w:t>
+      </w:r>
+      <w:r>
+        <w:t>:</w:t>
       </w:r>
     </w:p>
     <w:p>
       <w:r>
         <w:tab/>
-        <w:t>Cualquier usuario de BitC</w:t>
-      </w:r>
-      <w:r>
+        <w:t xml:space="preserve">Cualquier usuario de </w:t>
+      </w:r>
+      <w:r>
+        <w:rPr>
+          <w:b/>
+        </w:rPr>
+        <w:t>BitC</w:t>
+      </w:r>
+      <w:r>
+        <w:rPr>
+          <w:b/>
+        </w:rPr>
         <w:t>oin</w:t>
       </w:r>
       <w:r>
@@ -179,7 +245,19 @@
         <w:ind w:left="708"/>
       </w:pPr>
       <w:r>
-        <w:t>Nuestros posibles usuarios son cualquiera con un gran corazón y el acceso a una wallet de BitCoin.</w:t>
+        <w:t>Nuestro posible usuario es</w:t>
+      </w:r>
+      <w:r>
+        <w:t xml:space="preserve"> cualquiera con un gran corazón y el acceso a una wallet de </w:t>
+      </w:r>
+      <w:r>
+        <w:rPr>
+          <w:b/>
+        </w:rPr>
+        <w:t>BitCoin</w:t>
+      </w:r>
+      <w:r>
+        <w:t>.</w:t>
       </w:r>
     </w:p>
     <w:p>
@@ -203,16 +281,30 @@
       </w:pPr>
       <w:r>
         <w:tab/>
-        <w:t xml:space="preserve"> Cualquier página de crowdfunding.</w:t>
-      </w:r>
-      <w:r>
-        <w:tab/>
+        <w:t xml:space="preserve"> Cualquier página de </w:t>
+      </w:r>
+      <w:r>
+        <w:rPr>
+          <w:b/>
+        </w:rPr>
+        <w:t>crowdfunding</w:t>
+      </w:r>
+      <w:r>
+        <w:t xml:space="preserve"> o de donaciones</w:t>
+      </w:r>
+      <w:r>
+        <w:t xml:space="preserve"> </w:t>
+      </w:r>
+      <w:r>
+        <w:t>(</w:t>
+      </w:r>
+      <w:r>
+        <w:t>Kickstarter, Indi</w:t>
       </w:r>
       <w:bookmarkStart w:id="0" w:name="_GoBack"/>
       <w:bookmarkEnd w:id="0"/>
       <w:r>
-        <w:tab/>
-        <w:t xml:space="preserve"> </w:t>
+        <w:t xml:space="preserve">egogo, Gofundme). </w:t>
       </w:r>
     </w:p>
     <w:p>
@@ -228,7 +320,42 @@
         <w:ind w:left="705"/>
       </w:pPr>
       <w:r>
-        <w:t>Nuestro valor agregado es la trasparencia a través de la blockchain y la máquina de confeti.</w:t>
+        <w:t xml:space="preserve">Nuestro valor agregado es la trasparencia a través de la </w:t>
+      </w:r>
+      <w:r>
+        <w:rPr>
+          <w:b/>
+        </w:rPr>
+        <w:t>blockchain</w:t>
+      </w:r>
+      <w:r>
+        <w:t xml:space="preserve"> y la máquina de confeti.</w:t>
+      </w:r>
+    </w:p>
+    <w:p>
+      <w:pPr>
+        <w:ind w:left="705"/>
+      </w:pPr>
+      <w:r>
+        <w:t xml:space="preserve">La </w:t>
+      </w:r>
+      <w:r>
+        <w:rPr>
+          <w:b/>
+        </w:rPr>
+        <w:t>blockchain</w:t>
+      </w:r>
+      <w:r>
+        <w:t xml:space="preserve"> es una base de datos </w:t>
+      </w:r>
+      <w:r>
+        <w:t>que consiste en una cadena de bloques unidos entre sí, pero esta base de datos en vez de ser centralizada es compartida por todos los usuarios de la misma, que validan toda la información de esta base de datos</w:t>
+      </w:r>
+      <w:r>
+        <w:t>.</w:t>
+      </w:r>
+      <w:r>
+        <w:t xml:space="preserve"> Estas características le sumaran transparencia y seguridad a nuestra plataforma.</w:t>
       </w:r>
     </w:p>
     <w:p>
@@ -254,8 +381,8 @@
 </file>
 
 <file path=word/numbering.xml><?xml version="1.0" encoding="utf-8"?>
-<w:numbering xmlns:wpc="http://schemas.microsoft.com/office/word/2010/wordprocessingCanvas" xmlns:mc="http://schemas.openxmlformats.org/markup-compatibility/2006" xmlns:o="urn:schemas-microsoft-com:office:office" xmlns:r="http://schemas.openxmlformats.org/officeDocument/2006/relationships" xmlns:m="http://schemas.openxmlformats.org/officeDocument/2006/math" xmlns:v="urn:schemas-microsoft-com:vml" xmlns:wp14="http://schemas.microsoft.com/office/word/2010/wordprocessingDrawing" xmlns:wp="http://schemas.openxmlformats.org/drawingml/2006/wordprocessingDrawing" xmlns:w10="urn:schemas-microsoft-com:office:word" xmlns:w="http://schemas.openxmlformats.org/wordprocessingml/2006/main" xmlns:w14="http://schemas.microsoft.com/office/word/2010/wordml" xmlns:wpg="http://schemas.microsoft.com/office/word/2010/wordprocessingGroup" xmlns:wpi="http://schemas.microsoft.com/office/word/2010/wordprocessingInk" xmlns:wne="http://schemas.microsoft.com/office/word/2006/wordml" xmlns:wps="http://schemas.microsoft.com/office/word/2010/wordprocessingShape" mc:Ignorable="w14 wp14">
-  <w:abstractNum w:abstractNumId="0">
+<w:numbering xmlns:wpc="http://schemas.microsoft.com/office/word/2010/wordprocessingCanvas" xmlns:cx="http://schemas.microsoft.com/office/drawing/2014/chartex" xmlns:cx1="http://schemas.microsoft.com/office/drawing/2015/9/8/chartex" xmlns:cx2="http://schemas.microsoft.com/office/drawing/2015/10/21/chartex" xmlns:cx3="http://schemas.microsoft.com/office/drawing/2016/5/9/chartex" xmlns:cx4="http://schemas.microsoft.com/office/drawing/2016/5/10/chartex" xmlns:cx5="http://schemas.microsoft.com/office/drawing/2016/5/11/chartex" xmlns:cx6="http://schemas.microsoft.com/office/drawing/2016/5/12/chartex" xmlns:cx7="http://schemas.microsoft.com/office/drawing/2016/5/13/chartex" xmlns:cx8="http://schemas.microsoft.com/office/drawing/2016/5/14/chartex" xmlns:mc="http://schemas.openxmlformats.org/markup-compatibility/2006" xmlns:o="urn:schemas-microsoft-com:office:office" xmlns:r="http://schemas.openxmlformats.org/officeDocument/2006/relationships" xmlns:m="http://schemas.openxmlformats.org/officeDocument/2006/math" xmlns:v="urn:schemas-microsoft-com:vml" xmlns:wp14="http://schemas.microsoft.com/office/word/2010/wordprocessingDrawing" xmlns:wp="http://schemas.openxmlformats.org/drawingml/2006/wordprocessingDrawing" xmlns:w10="urn:schemas-microsoft-com:office:word" xmlns:w="http://schemas.openxmlformats.org/wordprocessingml/2006/main" xmlns:w14="http://schemas.microsoft.com/office/word/2010/wordml" xmlns:w15="http://schemas.microsoft.com/office/word/2012/wordml" xmlns:w16se="http://schemas.microsoft.com/office/word/2015/wordml/symex" xmlns:wpg="http://schemas.microsoft.com/office/word/2010/wordprocessingGroup" xmlns:wpi="http://schemas.microsoft.com/office/word/2010/wordprocessingInk" xmlns:wne="http://schemas.microsoft.com/office/word/2006/wordml" xmlns:wps="http://schemas.microsoft.com/office/word/2010/wordprocessingShape" mc:Ignorable="w14 w15 w16se wp14">
+  <w:abstractNum w:abstractNumId="0" w15:restartNumberingAfterBreak="0">
     <w:nsid w:val="043A58CE"/>
     <w:multiLevelType w:val="hybridMultilevel"/>
     <w:tmpl w:val="45043396"/>
@@ -374,7 +501,7 @@
 </file>
 
 <file path=word/styles.xml><?xml version="1.0" encoding="utf-8"?>
-<w:styles xmlns:mc="http://schemas.openxmlformats.org/markup-compatibility/2006" xmlns:r="http://schemas.openxmlformats.org/officeDocument/2006/relationships" xmlns:w="http://schemas.openxmlformats.org/wordprocessingml/2006/main" xmlns:w14="http://schemas.microsoft.com/office/word/2010/wordml" mc:Ignorable="w14">
+<w:styles xmlns:mc="http://schemas.openxmlformats.org/markup-compatibility/2006" xmlns:r="http://schemas.openxmlformats.org/officeDocument/2006/relationships" xmlns:w="http://schemas.openxmlformats.org/wordprocessingml/2006/main" xmlns:w14="http://schemas.microsoft.com/office/word/2010/wordml" xmlns:w15="http://schemas.microsoft.com/office/word/2012/wordml" xmlns:w16se="http://schemas.microsoft.com/office/word/2015/wordml/symex" mc:Ignorable="w14 w15 w16se">
   <w:docDefaults>
     <w:rPrDefault>
       <w:rPr>
@@ -390,518 +517,381 @@
       </w:pPr>
     </w:pPrDefault>
   </w:docDefaults>
-  <w:latentStyles w:defLockedState="0" w:defUIPriority="99" w:defSemiHidden="1" w:defUnhideWhenUsed="1" w:defQFormat="0" w:count="267">
-    <w:lsdException w:name="Normal" w:semiHidden="0" w:uiPriority="0" w:unhideWhenUsed="0" w:qFormat="1"/>
-    <w:lsdException w:name="heading 1" w:semiHidden="0" w:uiPriority="9" w:unhideWhenUsed="0" w:qFormat="1"/>
-    <w:lsdException w:name="heading 2" w:uiPriority="9" w:qFormat="1"/>
-    <w:lsdException w:name="heading 3" w:uiPriority="9" w:qFormat="1"/>
-    <w:lsdException w:name="heading 4" w:uiPriority="9" w:qFormat="1"/>
-    <w:lsdException w:name="heading 5" w:uiPriority="9" w:qFormat="1"/>
-    <w:lsdException w:name="heading 6" w:uiPriority="9" w:qFormat="1"/>
-    <w:lsdException w:name="heading 7" w:uiPriority="9" w:qFormat="1"/>
-    <w:lsdException w:name="heading 8" w:uiPriority="9" w:qFormat="1"/>
-    <w:lsdException w:name="heading 9" w:uiPriority="9" w:qFormat="1"/>
-    <w:lsdException w:name="toc 1" w:uiPriority="39"/>
-    <w:lsdException w:name="toc 2" w:uiPriority="39"/>
-    <w:lsdException w:name="toc 3" w:uiPriority="39"/>
-    <w:lsdException w:name="toc 4" w:uiPriority="39"/>
-    <w:lsdException w:name="toc 5" w:uiPriority="39"/>
-    <w:lsdException w:name="toc 6" w:uiPriority="39"/>
-    <w:lsdException w:name="toc 7" w:uiPriority="39"/>
-    <w:lsdException w:name="toc 8" w:uiPriority="39"/>
-    <w:lsdException w:name="toc 9" w:uiPriority="39"/>
-    <w:lsdException w:name="caption" w:uiPriority="35" w:qFormat="1"/>
-    <w:lsdException w:name="Title" w:semiHidden="0" w:uiPriority="10" w:unhideWhenUsed="0" w:qFormat="1"/>
-    <w:lsdException w:name="Default Paragraph Font" w:uiPriority="1"/>
-    <w:lsdException w:name="Subtitle" w:semiHidden="0" w:uiPriority="11" w:unhideWhenUsed="0" w:qFormat="1"/>
-    <w:lsdException w:name="Strong" w:semiHidden="0" w:uiPriority="22" w:unhideWhenUsed="0" w:qFormat="1"/>
-    <w:lsdException w:name="Emphasis" w:semiHidden="0" w:uiPriority="20" w:unhideWhenUsed="0" w:qFormat="1"/>
-    <w:lsdException w:name="Table Grid" w:semiHidden="0" w:uiPriority="39" w:unhideWhenUsed="0"/>
-    <w:lsdException w:name="Placeholder Text" w:unhideWhenUsed="0"/>
-    <w:lsdException w:name="No Spacing" w:semiHidden="0" w:uiPriority="1" w:unhideWhenUsed="0" w:qFormat="1"/>
-    <w:lsdException w:name="Light Shading" w:semiHidden="0" w:uiPriority="60" w:unhideWhenUsed="0"/>
-    <w:lsdException w:name="Light List" w:semiHidden="0" w:uiPriority="61" w:unhideWhenUsed="0"/>
-    <w:lsdException w:name="Light Grid" w:semiHidden="0" w:uiPriority="62" w:unhideWhenUsed="0"/>
-    <w:lsdException w:name="Medium Shading 1" w:semiHidden="0" w:uiPriority="63" w:unhideWhenUsed="0"/>
-    <w:lsdException w:name="Medium Shading 2" w:semiHidden="0" w:uiPriority="64" w:unhideWhenUsed="0"/>
-    <w:lsdException w:name="Medium List 1" w:semiHidden="0" w:uiPriority="65" w:unhideWhenUsed="0"/>
-    <w:lsdException w:name="Medium List 2" w:semiHidden="0" w:uiPriority="66" w:unhideWhenUsed="0"/>
-    <w:lsdException w:name="Medium Grid 1" w:semiHidden="0" w:uiPriority="67" w:unhideWhenUsed="0"/>
-    <w:lsdException w:name="Medium Grid 2" w:semiHidden="0" w:uiPriority="68" w:unhideWhenUsed="0"/>
-    <w:lsdException w:name="Medium Grid 3" w:semiHidden="0" w:uiPriority="69" w:unhideWhenUsed="0"/>
-    <w:lsdException w:name="Dark List" w:semiHidden="0" w:uiPriority="70" w:unhideWhenUsed="0"/>
-    <w:lsdException w:name="Colorful Shading" w:semiHidden="0" w:uiPriority="71" w:unhideWhenUsed="0"/>
-    <w:lsdException w:name="Colorful List" w:semiHidden="0" w:uiPriority="72" w:unhideWhenUsed="0"/>
-    <w:lsdException w:name="Colorful Grid" w:semiHidden="0" w:uiPriority="73" w:unhideWhenUsed="0"/>
-    <w:lsdException w:name="Light Shading Accent 1" w:semiHidden="0" w:uiPriority="60" w:unhideWhenUsed="0"/>
-    <w:lsdException w:name="Light List Accent 1" w:semiHidden="0" w:uiPriority="61" w:unhideWhenUsed="0"/>
-    <w:lsdException w:name="Light Grid Accent 1" w:semiHidden="0" w:uiPriority="62" w:unhideWhenUsed="0"/>
-    <w:lsdException w:name="Medium Shading 1 Accent 1" w:semiHidden="0" w:uiPriority="63" w:unhideWhenUsed="0"/>
-    <w:lsdException w:name="Medium Shading 2 Accent 1" w:semiHidden="0" w:uiPriority="64" w:unhideWhenUsed="0"/>
-    <w:lsdException w:name="Medium List 1 Accent 1" w:semiHidden="0" w:uiPriority="65" w:unhideWhenUsed="0"/>
-    <w:lsdException w:name="Revision" w:unhideWhenUsed="0"/>
-    <w:lsdException w:name="List Paragraph" w:semiHidden="0" w:uiPriority="34" w:unhideWhenUsed="0" w:qFormat="1"/>
-    <w:lsdException w:name="Quote" w:semiHidden="0" w:uiPriority="29" w:unhideWhenUsed="0" w:qFormat="1"/>
-    <w:lsdException w:name="Intense Quote" w:semiHidden="0" w:uiPriority="30" w:unhideWhenUsed="0" w:qFormat="1"/>
-    <w:lsdException w:name="Medium List 2 Accent 1" w:semiHidden="0" w:uiPriority="66" w:unhideWhenUsed="0"/>
-    <w:lsdException w:name="Medium Grid 1 Accent 1" w:semiHidden="0" w:uiPriority="67" w:unhideWhenUsed="0"/>
-    <w:lsdException w:name="Medium Grid 2 Accent 1" w:semiHidden="0" w:uiPriority="68" w:unhideWhenUsed="0"/>
-    <w:lsdException w:name="Medium Grid 3 Accent 1" w:semiHidden="0" w:uiPriority="69" w:unhideWhenUsed="0"/>
-    <w:lsdException w:name="Dark List Accent 1" w:semiHidden="0" w:uiPriority="70" w:unhideWhenUsed="0"/>
-    <w:lsdException w:name="Colorful Shading Accent 1" w:semiHidden="0" w:uiPriority="71" w:unhideWhenUsed="0"/>
-    <w:lsdException w:name="Colorful List Accent 1" w:semiHidden="0" w:uiPriority="72" w:unhideWhenUsed="0"/>
-    <w:lsdException w:name="Colorful Grid Accent 1" w:semiHidden="0" w:uiPriority="73" w:unhideWhenUsed="0"/>
-    <w:lsdException w:name="Light Shading Accent 2" w:semiHidden="0" w:uiPriority="60" w:unhideWhenUsed="0"/>
-    <w:lsdException w:name="Light List Accent 2" w:semiHidden="0" w:uiPriority="61" w:unhideWhenUsed="0"/>
-    <w:lsdException w:name="Light Grid Accent 2" w:semiHidden="0" w:uiPriority="62" w:unhideWhenUsed="0"/>
-    <w:lsdException w:name="Medium Shading 1 Accent 2" w:semiHidden="0" w:uiPriority="63" w:unhideWhenUsed="0"/>
-    <w:lsdException w:name="Medium Shading 2 Accent 2" w:semiHidden="0" w:uiPriority="64" w:unhideWhenUsed="0"/>
-    <w:lsdException w:name="Medium List 1 Accent 2" w:semiHidden="0" w:uiPriority="65" w:unhideWhenUsed="0"/>
-    <w:lsdException w:name="Medium List 2 Accent 2" w:semiHidden="0" w:uiPriority="66" w:unhideWhenUsed="0"/>
-    <w:lsdException w:name="Medium Grid 1 Accent 2" w:semiHidden="0" w:uiPriority="67" w:unhideWhenUsed="0"/>
-    <w:lsdException w:name="Medium Grid 2 Accent 2" w:semiHidden="0" w:uiPriority="68" w:unhideWhenUsed="0"/>
-    <w:lsdException w:name="Medium Grid 3 Accent 2" w:semiHidden="0" w:uiPriority="69" w:unhideWhenUsed="0"/>
-    <w:lsdException w:name="Dark List Accent 2" w:semiHidden="0" w:uiPriority="70" w:unhideWhenUsed="0"/>
-    <w:lsdException w:name="Colorful Shading Accent 2" w:semiHidden="0" w:uiPriority="71" w:unhideWhenUsed="0"/>
-    <w:lsdException w:name="Colorful List Accent 2" w:semiHidden="0" w:uiPriority="72" w:unhideWhenUsed="0"/>
-    <w:lsdException w:name="Colorful Grid Accent 2" w:semiHidden="0" w:uiPriority="73" w:unhideWhenUsed="0"/>
-    <w:lsdException w:name="Light Shading Accent 3" w:semiHidden="0" w:uiPriority="60" w:unhideWhenUsed="0"/>
-    <w:lsdException w:name="Light List Accent 3" w:semiHidden="0" w:uiPriority="61" w:unhideWhenUsed="0"/>
-    <w:lsdException w:name="Light Grid Accent 3" w:semiHidden="0" w:uiPriority="62" w:unhideWhenUsed="0"/>
-    <w:lsdException w:name="Medium Shading 1 Accent 3" w:semiHidden="0" w:uiPriority="63" w:unhideWhenUsed="0"/>
-    <w:lsdException w:name="Medium Shading 2 Accent 3" w:semiHidden="0" w:uiPriority="64" w:unhideWhenUsed="0"/>
-    <w:lsdException w:name="Medium List 1 Accent 3" w:semiHidden="0" w:uiPriority="65" w:unhideWhenUsed="0"/>
-    <w:lsdException w:name="Medium List 2 Accent 3" w:semiHidden="0" w:uiPriority="66" w:unhideWhenUsed="0"/>
-    <w:lsdException w:name="Medium Grid 1 Accent 3" w:semiHidden="0" w:uiPriority="67" w:unhideWhenUsed="0"/>
-    <w:lsdException w:name="Medium Grid 2 Accent 3" w:semiHidden="0" w:uiPriority="68" w:unhideWhenUsed="0"/>
-    <w:lsdException w:name="Medium Grid 3 Accent 3" w:semiHidden="0" w:uiPriority="69" w:unhideWhenUsed="0"/>
-    <w:lsdException w:name="Dark List Accent 3" w:semiHidden="0" w:uiPriority="70" w:unhideWhenUsed="0"/>
-    <w:lsdException w:name="Colorful Shading Accent 3" w:semiHidden="0" w:uiPriority="71" w:unhideWhenUsed="0"/>
-    <w:lsdException w:name="Colorful List Accent 3" w:semiHidden="0" w:uiPriority="72" w:unhideWhenUsed="0"/>
-    <w:lsdException w:name="Colorful Grid Accent 3" w:semiHidden="0" w:uiPriority="73" w:unhideWhenUsed="0"/>
-    <w:lsdException w:name="Light Shading Accent 4" w:semiHidden="0" w:uiPriority="60" w:unhideWhenUsed="0"/>
-    <w:lsdException w:name="Light List Accent 4" w:semiHidden="0" w:uiPriority="61" w:unhideWhenUsed="0"/>
-    <w:lsdException w:name="Light Grid Accent 4" w:semiHidden="0" w:uiPriority="62" w:unhideWhenUsed="0"/>
-    <w:lsdException w:name="Medium Shading 1 Accent 4" w:semiHidden="0" w:uiPriority="63" w:unhideWhenUsed="0"/>
-    <w:lsdException w:name="Medium Shading 2 Accent 4" w:semiHidden="0" w:uiPriority="64" w:unhideWhenUsed="0"/>
-    <w:lsdException w:name="Medium List 1 Accent 4" w:semiHidden="0" w:uiPriority="65" w:unhideWhenUsed="0"/>
-    <w:lsdException w:name="Medium List 2 Accent 4" w:semiHidden="0" w:uiPriority="66" w:unhideWhenUsed="0"/>
-    <w:lsdException w:name="Medium Grid 1 Accent 4" w:semiHidden="0" w:uiPriority="67" w:unhideWhenUsed="0"/>
-    <w:lsdException w:name="Medium Grid 2 Accent 4" w:semiHidden="0" w:uiPriority="68" w:unhideWhenUsed="0"/>
-    <w:lsdException w:name="Medium Grid 3 Accent 4" w:semiHidden="0" w:uiPriority="69" w:unhideWhenUsed="0"/>
-    <w:lsdException w:name="Dark List Accent 4" w:semiHidden="0" w:uiPriority="70" w:unhideWhenUsed="0"/>
-    <w:lsdException w:name="Colorful Shading Accent 4" w:semiHidden="0" w:uiPriority="71" w:unhideWhenUsed="0"/>
-    <w:lsdException w:name="Colorful List Accent 4" w:semiHidden="0" w:uiPriority="72" w:unhideWhenUsed="0"/>
-    <w:lsdException w:name="Colorful Grid Accent 4" w:semiHidden="0" w:uiPriority="73" w:unhideWhenUsed="0"/>
-    <w:lsdException w:name="Light Shading Accent 5" w:semiHidden="0" w:uiPriority="60" w:unhideWhenUsed="0"/>
-    <w:lsdException w:name="Light List Accent 5" w:semiHidden="0" w:uiPriority="61" w:unhideWhenUsed="0"/>
-    <w:lsdException w:name="Light Grid Accent 5" w:semiHidden="0" w:uiPriority="62" w:unhideWhenUsed="0"/>
-    <w:lsdException w:name="Medium Shading 1 Accent 5" w:semiHidden="0" w:uiPriority="63" w:unhideWhenUsed="0"/>
-    <w:lsdException w:name="Medium Shading 2 Accent 5" w:semiHidden="0" w:uiPriority="64" w:unhideWhenUsed="0"/>
-    <w:lsdException w:name="Medium List 1 Accent 5" w:semiHidden="0" w:uiPriority="65" w:unhideWhenUsed="0"/>
-    <w:lsdException w:name="Medium List 2 Accent 5" w:semiHidden="0" w:uiPriority="66" w:unhideWhenUsed="0"/>
-    <w:lsdException w:name="Medium Grid 1 Accent 5" w:semiHidden="0" w:uiPriority="67" w:unhideWhenUsed="0"/>
-    <w:lsdException w:name="Medium Grid 2 Accent 5" w:semiHidden="0" w:uiPriority="68" w:unhideWhenUsed="0"/>
-    <w:lsdException w:name="Medium Grid 3 Accent 5" w:semiHidden="0" w:uiPriority="69" w:unhideWhenUsed="0"/>
-    <w:lsdException w:name="Dark List Accent 5" w:semiHidden="0" w:uiPriority="70" w:unhideWhenUsed="0"/>
-    <w:lsdException w:name="Colorful Shading Accent 5" w:semiHidden="0" w:uiPriority="71" w:unhideWhenUsed="0"/>
-    <w:lsdException w:name="Colorful List Accent 5" w:semiHidden="0" w:uiPriority="72" w:unhideWhenUsed="0"/>
-    <w:lsdException w:name="Colorful Grid Accent 5" w:semiHidden="0" w:uiPriority="73" w:unhideWhenUsed="0"/>
-    <w:lsdException w:name="Light Shading Accent 6" w:semiHidden="0" w:uiPriority="60" w:unhideWhenUsed="0"/>
-    <w:lsdException w:name="Light List Accent 6" w:semiHidden="0" w:uiPriority="61" w:unhideWhenUsed="0"/>
-    <w:lsdException w:name="Light Grid Accent 6" w:semiHidden="0" w:uiPriority="62" w:unhideWhenUsed="0"/>
-    <w:lsdException w:name="Medium Shading 1 Accent 6" w:semiHidden="0" w:uiPriority="63" w:unhideWhenUsed="0"/>
-    <w:lsdException w:name="Medium Shading 2 Accent 6" w:semiHidden="0" w:uiPriority="64" w:unhideWhenUsed="0"/>
-    <w:lsdException w:name="Medium List 1 Accent 6" w:semiHidden="0" w:uiPriority="65" w:unhideWhenUsed="0"/>
-    <w:lsdException w:name="Medium List 2 Accent 6" w:semiHidden="0" w:uiPriority="66" w:unhideWhenUsed="0"/>
-    <w:lsdException w:name="Medium Grid 1 Accent 6" w:semiHidden="0" w:uiPriority="67" w:unhideWhenUsed="0"/>
-    <w:lsdException w:name="Medium Grid 2 Accent 6" w:semiHidden="0" w:uiPriority="68" w:unhideWhenUsed="0"/>
-    <w:lsdException w:name="Medium Grid 3 Accent 6" w:semiHidden="0" w:uiPriority="69" w:unhideWhenUsed="0"/>
-    <w:lsdException w:name="Dark List Accent 6" w:semiHidden="0" w:uiPriority="70" w:unhideWhenUsed="0"/>
-    <w:lsdException w:name="Colorful Shading Accent 6" w:semiHidden="0" w:uiPriority="71" w:unhideWhenUsed="0"/>
-    <w:lsdException w:name="Colorful List Accent 6" w:semiHidden="0" w:uiPriority="72" w:unhideWhenUsed="0"/>
-    <w:lsdException w:name="Colorful Grid Accent 6" w:semiHidden="0" w:uiPriority="73" w:unhideWhenUsed="0"/>
-    <w:lsdException w:name="Subtle Emphasis" w:semiHidden="0" w:uiPriority="19" w:unhideWhenUsed="0" w:qFormat="1"/>
-    <w:lsdException w:name="Intense Emphasis" w:semiHidden="0" w:uiPriority="21" w:unhideWhenUsed="0" w:qFormat="1"/>
-    <w:lsdException w:name="Subtle Reference" w:semiHidden="0" w:uiPriority="31" w:unhideWhenUsed="0" w:qFormat="1"/>
-    <w:lsdException w:name="Intense Reference" w:semiHidden="0" w:uiPriority="32" w:unhideWhenUsed="0" w:qFormat="1"/>
-    <w:lsdException w:name="Book Title" w:semiHidden="0" w:uiPriority="33" w:unhideWhenUsed="0" w:qFormat="1"/>
-    <w:lsdException w:name="Bibliography" w:uiPriority="37"/>
-    <w:lsdException w:name="TOC Heading" w:uiPriority="39" w:qFormat="1"/>
-  </w:latentStyles>
-  <w:style w:type="paragraph" w:default="1" w:styleId="Normal">
-    <w:name w:val="Normal"/>
-    <w:qFormat/>
-  </w:style>
-  <w:style w:type="paragraph" w:styleId="Ttulo1">
-    <w:name w:val="heading 1"/>
-    <w:basedOn w:val="Normal"/>
-    <w:next w:val="Normal"/>
-    <w:link w:val="Ttulo1Car"/>
-    <w:uiPriority w:val="9"/>
-    <w:qFormat/>
-    <w:rsid w:val="005C5354"/>
-    <w:pPr>
-      <w:keepNext/>
-      <w:keepLines/>
-      <w:spacing w:before="240" w:after="0"/>
-      <w:outlineLvl w:val="0"/>
-    </w:pPr>
-    <w:rPr>
-      <w:rFonts w:asciiTheme="majorHAnsi" w:eastAsiaTheme="majorEastAsia" w:hAnsiTheme="majorHAnsi" w:cstheme="majorBidi"/>
-      <w:color w:val="2E74B5" w:themeColor="accent1" w:themeShade="BF"/>
-      <w:sz w:val="32"/>
-      <w:szCs w:val="32"/>
-    </w:rPr>
-  </w:style>
-  <w:style w:type="paragraph" w:styleId="Ttulo2">
-    <w:name w:val="heading 2"/>
-    <w:basedOn w:val="Normal"/>
-    <w:next w:val="Normal"/>
-    <w:link w:val="Ttulo2Car"/>
-    <w:uiPriority w:val="9"/>
-    <w:unhideWhenUsed/>
-    <w:qFormat/>
-    <w:rsid w:val="00D82218"/>
-    <w:pPr>
-      <w:keepNext/>
-      <w:keepLines/>
-      <w:spacing w:before="40" w:after="0"/>
-      <w:outlineLvl w:val="1"/>
-    </w:pPr>
-    <w:rPr>
-      <w:rFonts w:asciiTheme="majorHAnsi" w:eastAsiaTheme="majorEastAsia" w:hAnsiTheme="majorHAnsi" w:cstheme="majorBidi"/>
-      <w:color w:val="2E74B5" w:themeColor="accent1" w:themeShade="BF"/>
-      <w:sz w:val="26"/>
-      <w:szCs w:val="26"/>
-    </w:rPr>
-  </w:style>
-  <w:style w:type="paragraph" w:styleId="Ttulo3">
-    <w:name w:val="heading 3"/>
-    <w:basedOn w:val="Normal"/>
-    <w:next w:val="Normal"/>
-    <w:link w:val="Ttulo3Car"/>
-    <w:uiPriority w:val="9"/>
-    <w:unhideWhenUsed/>
-    <w:qFormat/>
-    <w:rsid w:val="00AE7BCF"/>
-    <w:pPr>
-      <w:keepNext/>
-      <w:keepLines/>
-      <w:spacing w:before="40" w:after="0"/>
-      <w:outlineLvl w:val="2"/>
-    </w:pPr>
-    <w:rPr>
-      <w:rFonts w:asciiTheme="majorHAnsi" w:eastAsiaTheme="majorEastAsia" w:hAnsiTheme="majorHAnsi" w:cstheme="majorBidi"/>
-      <w:color w:val="1F4D78" w:themeColor="accent1" w:themeShade="7F"/>
-      <w:sz w:val="24"/>
-      <w:szCs w:val="24"/>
-    </w:rPr>
-  </w:style>
-  <w:style w:type="paragraph" w:styleId="Ttulo4">
-    <w:name w:val="heading 4"/>
-    <w:basedOn w:val="Normal"/>
-    <w:next w:val="Normal"/>
-    <w:link w:val="Ttulo4Car"/>
-    <w:uiPriority w:val="9"/>
-    <w:unhideWhenUsed/>
-    <w:qFormat/>
-    <w:rsid w:val="00AE7BCF"/>
-    <w:pPr>
-      <w:keepNext/>
-      <w:keepLines/>
-      <w:spacing w:before="40" w:after="0"/>
-      <w:outlineLvl w:val="3"/>
-    </w:pPr>
-    <w:rPr>
-      <w:rFonts w:asciiTheme="majorHAnsi" w:eastAsiaTheme="majorEastAsia" w:hAnsiTheme="majorHAnsi" w:cstheme="majorBidi"/>
-      <w:i/>
-      <w:iCs/>
-      <w:color w:val="2E74B5" w:themeColor="accent1" w:themeShade="BF"/>
-    </w:rPr>
-  </w:style>
-  <w:style w:type="character" w:default="1" w:styleId="Fuentedeprrafopredeter">
-    <w:name w:val="Default Paragraph Font"/>
-    <w:uiPriority w:val="1"/>
-    <w:semiHidden/>
-    <w:unhideWhenUsed/>
-  </w:style>
-  <w:style w:type="table" w:default="1" w:styleId="Tablanormal">
-    <w:name w:val="Normal Table"/>
-    <w:uiPriority w:val="99"/>
-    <w:semiHidden/>
-    <w:unhideWhenUsed/>
-    <w:tblPr>
-      <w:tblInd w:w="0" w:type="dxa"/>
-      <w:tblCellMar>
-        <w:top w:w="0" w:type="dxa"/>
-        <w:left w:w="108" w:type="dxa"/>
-        <w:bottom w:w="0" w:type="dxa"/>
-        <w:right w:w="108" w:type="dxa"/>
-      </w:tblCellMar>
-    </w:tblPr>
-  </w:style>
-  <w:style w:type="numbering" w:default="1" w:styleId="Sinlista">
-    <w:name w:val="No List"/>
-    <w:uiPriority w:val="99"/>
-    <w:semiHidden/>
-    <w:unhideWhenUsed/>
-  </w:style>
-  <w:style w:type="paragraph" w:styleId="Ttulo">
-    <w:name w:val="Title"/>
-    <w:basedOn w:val="Normal"/>
-    <w:next w:val="Normal"/>
-    <w:link w:val="TtuloCar"/>
-    <w:uiPriority w:val="10"/>
-    <w:qFormat/>
-    <w:rsid w:val="005C5354"/>
-    <w:pPr>
-      <w:spacing w:after="0" w:line="240" w:lineRule="auto"/>
-      <w:contextualSpacing/>
-    </w:pPr>
-    <w:rPr>
-      <w:rFonts w:asciiTheme="majorHAnsi" w:eastAsiaTheme="majorEastAsia" w:hAnsiTheme="majorHAnsi" w:cstheme="majorBidi"/>
-      <w:spacing w:val="-10"/>
-      <w:kern w:val="28"/>
-      <w:sz w:val="56"/>
-      <w:szCs w:val="56"/>
-    </w:rPr>
-  </w:style>
-  <w:style w:type="character" w:customStyle="1" w:styleId="TtuloCar">
-    <w:name w:val="Título Car"/>
-    <w:basedOn w:val="Fuentedeprrafopredeter"/>
-    <w:link w:val="Ttulo"/>
-    <w:uiPriority w:val="10"/>
-    <w:rsid w:val="005C5354"/>
-    <w:rPr>
-      <w:rFonts w:asciiTheme="majorHAnsi" w:eastAsiaTheme="majorEastAsia" w:hAnsiTheme="majorHAnsi" w:cstheme="majorBidi"/>
-      <w:spacing w:val="-10"/>
-      <w:kern w:val="28"/>
-      <w:sz w:val="56"/>
-      <w:szCs w:val="56"/>
-    </w:rPr>
-  </w:style>
-  <w:style w:type="character" w:customStyle="1" w:styleId="Ttulo1Car">
-    <w:name w:val="Título 1 Car"/>
-    <w:basedOn w:val="Fuentedeprrafopredeter"/>
-    <w:link w:val="Ttulo1"/>
-    <w:uiPriority w:val="9"/>
-    <w:rsid w:val="005C5354"/>
-    <w:rPr>
-      <w:rFonts w:asciiTheme="majorHAnsi" w:eastAsiaTheme="majorEastAsia" w:hAnsiTheme="majorHAnsi" w:cstheme="majorBidi"/>
-      <w:color w:val="2E74B5" w:themeColor="accent1" w:themeShade="BF"/>
-      <w:sz w:val="32"/>
-      <w:szCs w:val="32"/>
-    </w:rPr>
-  </w:style>
-  <w:style w:type="paragraph" w:styleId="Prrafodelista">
-    <w:name w:val="List Paragraph"/>
-    <w:basedOn w:val="Normal"/>
-    <w:uiPriority w:val="34"/>
-    <w:qFormat/>
-    <w:rsid w:val="005C5354"/>
-    <w:pPr>
-      <w:ind w:left="720"/>
-      <w:contextualSpacing/>
-    </w:pPr>
-  </w:style>
-  <w:style w:type="character" w:customStyle="1" w:styleId="Ttulo2Car">
-    <w:name w:val="Título 2 Car"/>
-    <w:basedOn w:val="Fuentedeprrafopredeter"/>
-    <w:link w:val="Ttulo2"/>
-    <w:uiPriority w:val="9"/>
-    <w:rsid w:val="00D82218"/>
-    <w:rPr>
-      <w:rFonts w:asciiTheme="majorHAnsi" w:eastAsiaTheme="majorEastAsia" w:hAnsiTheme="majorHAnsi" w:cstheme="majorBidi"/>
-      <w:color w:val="2E74B5" w:themeColor="accent1" w:themeShade="BF"/>
-      <w:sz w:val="26"/>
-      <w:szCs w:val="26"/>
-    </w:rPr>
-  </w:style>
-  <w:style w:type="character" w:customStyle="1" w:styleId="Ttulo3Car">
-    <w:name w:val="Título 3 Car"/>
-    <w:basedOn w:val="Fuentedeprrafopredeter"/>
-    <w:link w:val="Ttulo3"/>
-    <w:uiPriority w:val="9"/>
-    <w:rsid w:val="00AE7BCF"/>
-    <w:rPr>
-      <w:rFonts w:asciiTheme="majorHAnsi" w:eastAsiaTheme="majorEastAsia" w:hAnsiTheme="majorHAnsi" w:cstheme="majorBidi"/>
-      <w:color w:val="1F4D78" w:themeColor="accent1" w:themeShade="7F"/>
-      <w:sz w:val="24"/>
-      <w:szCs w:val="24"/>
-    </w:rPr>
-  </w:style>
-  <w:style w:type="character" w:customStyle="1" w:styleId="Ttulo4Car">
-    <w:name w:val="Título 4 Car"/>
-    <w:basedOn w:val="Fuentedeprrafopredeter"/>
-    <w:link w:val="Ttulo4"/>
-    <w:uiPriority w:val="9"/>
-    <w:rsid w:val="00AE7BCF"/>
-    <w:rPr>
-      <w:rFonts w:asciiTheme="majorHAnsi" w:eastAsiaTheme="majorEastAsia" w:hAnsiTheme="majorHAnsi" w:cstheme="majorBidi"/>
-      <w:i/>
-      <w:iCs/>
-      <w:color w:val="2E74B5" w:themeColor="accent1" w:themeShade="BF"/>
-    </w:rPr>
-  </w:style>
-</w:styles>
-</file>
-
-<file path=word/stylesWithEffects.xml><?xml version="1.0" encoding="utf-8"?>
-<w:styles xmlns:wpc="http://schemas.microsoft.com/office/word/2010/wordprocessingCanvas" xmlns:mc="http://schemas.openxmlformats.org/markup-compatibility/2006" xmlns:o="urn:schemas-microsoft-com:office:office" xmlns:r="http://schemas.openxmlformats.org/officeDocument/2006/relationships" xmlns:m="http://schemas.openxmlformats.org/officeDocument/2006/math" xmlns:v="urn:schemas-microsoft-com:vml" xmlns:wp14="http://schemas.microsoft.com/office/word/2010/wordprocessingDrawing" xmlns:wp="http://schemas.openxmlformats.org/drawingml/2006/wordprocessingDrawing" xmlns:w10="urn:schemas-microsoft-com:office:word" xmlns:w="http://schemas.openxmlformats.org/wordprocessingml/2006/main" xmlns:w14="http://schemas.microsoft.com/office/word/2010/wordml" xmlns:wpg="http://schemas.microsoft.com/office/word/2010/wordprocessingGroup" xmlns:wpi="http://schemas.microsoft.com/office/word/2010/wordprocessingInk" xmlns:wne="http://schemas.microsoft.com/office/word/2006/wordml" xmlns:wps="http://schemas.microsoft.com/office/word/2010/wordprocessingShape" mc:Ignorable="w14 wp14">
-  <w:docDefaults>
-    <w:rPrDefault>
-      <w:rPr>
-        <w:rFonts w:asciiTheme="minorHAnsi" w:eastAsiaTheme="minorHAnsi" w:hAnsiTheme="minorHAnsi" w:cstheme="minorBidi"/>
-        <w:sz w:val="22"/>
-        <w:szCs w:val="22"/>
-        <w:lang w:val="es-AR" w:eastAsia="en-US" w:bidi="ar-SA"/>
-      </w:rPr>
-    </w:rPrDefault>
-    <w:pPrDefault>
-      <w:pPr>
-        <w:spacing w:after="160" w:line="259" w:lineRule="auto"/>
-      </w:pPr>
-    </w:pPrDefault>
-  </w:docDefaults>
-  <w:latentStyles w:defLockedState="0" w:defUIPriority="99" w:defSemiHidden="1" w:defUnhideWhenUsed="1" w:defQFormat="0" w:count="267">
-    <w:lsdException w:name="Normal" w:semiHidden="0" w:uiPriority="0" w:unhideWhenUsed="0" w:qFormat="1"/>
-    <w:lsdException w:name="heading 1" w:semiHidden="0" w:uiPriority="9" w:unhideWhenUsed="0" w:qFormat="1"/>
-    <w:lsdException w:name="heading 2" w:uiPriority="9" w:qFormat="1"/>
-    <w:lsdException w:name="heading 3" w:uiPriority="9" w:qFormat="1"/>
-    <w:lsdException w:name="heading 4" w:uiPriority="9" w:qFormat="1"/>
-    <w:lsdException w:name="heading 5" w:uiPriority="9" w:qFormat="1"/>
-    <w:lsdException w:name="heading 6" w:uiPriority="9" w:qFormat="1"/>
-    <w:lsdException w:name="heading 7" w:uiPriority="9" w:qFormat="1"/>
-    <w:lsdException w:name="heading 8" w:uiPriority="9" w:qFormat="1"/>
-    <w:lsdException w:name="heading 9" w:uiPriority="9" w:qFormat="1"/>
-    <w:lsdException w:name="toc 1" w:uiPriority="39"/>
-    <w:lsdException w:name="toc 2" w:uiPriority="39"/>
-    <w:lsdException w:name="toc 3" w:uiPriority="39"/>
-    <w:lsdException w:name="toc 4" w:uiPriority="39"/>
-    <w:lsdException w:name="toc 5" w:uiPriority="39"/>
-    <w:lsdException w:name="toc 6" w:uiPriority="39"/>
-    <w:lsdException w:name="toc 7" w:uiPriority="39"/>
-    <w:lsdException w:name="toc 8" w:uiPriority="39"/>
-    <w:lsdException w:name="toc 9" w:uiPriority="39"/>
-    <w:lsdException w:name="caption" w:uiPriority="35" w:qFormat="1"/>
-    <w:lsdException w:name="Title" w:semiHidden="0" w:uiPriority="10" w:unhideWhenUsed="0" w:qFormat="1"/>
-    <w:lsdException w:name="Default Paragraph Font" w:uiPriority="1"/>
-    <w:lsdException w:name="Subtitle" w:semiHidden="0" w:uiPriority="11" w:unhideWhenUsed="0" w:qFormat="1"/>
-    <w:lsdException w:name="Strong" w:semiHidden="0" w:uiPriority="22" w:unhideWhenUsed="0" w:qFormat="1"/>
-    <w:lsdException w:name="Emphasis" w:semiHidden="0" w:uiPriority="20" w:unhideWhenUsed="0" w:qFormat="1"/>
-    <w:lsdException w:name="Table Grid" w:semiHidden="0" w:uiPriority="39" w:unhideWhenUsed="0"/>
-    <w:lsdException w:name="Placeholder Text" w:unhideWhenUsed="0"/>
-    <w:lsdException w:name="No Spacing" w:semiHidden="0" w:uiPriority="1" w:unhideWhenUsed="0" w:qFormat="1"/>
-    <w:lsdException w:name="Light Shading" w:semiHidden="0" w:uiPriority="60" w:unhideWhenUsed="0"/>
-    <w:lsdException w:name="Light List" w:semiHidden="0" w:uiPriority="61" w:unhideWhenUsed="0"/>
-    <w:lsdException w:name="Light Grid" w:semiHidden="0" w:uiPriority="62" w:unhideWhenUsed="0"/>
-    <w:lsdException w:name="Medium Shading 1" w:semiHidden="0" w:uiPriority="63" w:unhideWhenUsed="0"/>
-    <w:lsdException w:name="Medium Shading 2" w:semiHidden="0" w:uiPriority="64" w:unhideWhenUsed="0"/>
-    <w:lsdException w:name="Medium List 1" w:semiHidden="0" w:uiPriority="65" w:unhideWhenUsed="0"/>
-    <w:lsdException w:name="Medium List 2" w:semiHidden="0" w:uiPriority="66" w:unhideWhenUsed="0"/>
-    <w:lsdException w:name="Medium Grid 1" w:semiHidden="0" w:uiPriority="67" w:unhideWhenUsed="0"/>
-    <w:lsdException w:name="Medium Grid 2" w:semiHidden="0" w:uiPriority="68" w:unhideWhenUsed="0"/>
-    <w:lsdException w:name="Medium Grid 3" w:semiHidden="0" w:uiPriority="69" w:unhideWhenUsed="0"/>
-    <w:lsdException w:name="Dark List" w:semiHidden="0" w:uiPriority="70" w:unhideWhenUsed="0"/>
-    <w:lsdException w:name="Colorful Shading" w:semiHidden="0" w:uiPriority="71" w:unhideWhenUsed="0"/>
-    <w:lsdException w:name="Colorful List" w:semiHidden="0" w:uiPriority="72" w:unhideWhenUsed="0"/>
-    <w:lsdException w:name="Colorful Grid" w:semiHidden="0" w:uiPriority="73" w:unhideWhenUsed="0"/>
-    <w:lsdException w:name="Light Shading Accent 1" w:semiHidden="0" w:uiPriority="60" w:unhideWhenUsed="0"/>
-    <w:lsdException w:name="Light List Accent 1" w:semiHidden="0" w:uiPriority="61" w:unhideWhenUsed="0"/>
-    <w:lsdException w:name="Light Grid Accent 1" w:semiHidden="0" w:uiPriority="62" w:unhideWhenUsed="0"/>
-    <w:lsdException w:name="Medium Shading 1 Accent 1" w:semiHidden="0" w:uiPriority="63" w:unhideWhenUsed="0"/>
-    <w:lsdException w:name="Medium Shading 2 Accent 1" w:semiHidden="0" w:uiPriority="64" w:unhideWhenUsed="0"/>
-    <w:lsdException w:name="Medium List 1 Accent 1" w:semiHidden="0" w:uiPriority="65" w:unhideWhenUsed="0"/>
-    <w:lsdException w:name="Revision" w:unhideWhenUsed="0"/>
-    <w:lsdException w:name="List Paragraph" w:semiHidden="0" w:uiPriority="34" w:unhideWhenUsed="0" w:qFormat="1"/>
-    <w:lsdException w:name="Quote" w:semiHidden="0" w:uiPriority="29" w:unhideWhenUsed="0" w:qFormat="1"/>
-    <w:lsdException w:name="Intense Quote" w:semiHidden="0" w:uiPriority="30" w:unhideWhenUsed="0" w:qFormat="1"/>
-    <w:lsdException w:name="Medium List 2 Accent 1" w:semiHidden="0" w:uiPriority="66" w:unhideWhenUsed="0"/>
-    <w:lsdException w:name="Medium Grid 1 Accent 1" w:semiHidden="0" w:uiPriority="67" w:unhideWhenUsed="0"/>
-    <w:lsdException w:name="Medium Grid 2 Accent 1" w:semiHidden="0" w:uiPriority="68" w:unhideWhenUsed="0"/>
-    <w:lsdException w:name="Medium Grid 3 Accent 1" w:semiHidden="0" w:uiPriority="69" w:unhideWhenUsed="0"/>
-    <w:lsdException w:name="Dark List Accent 1" w:semiHidden="0" w:uiPriority="70" w:unhideWhenUsed="0"/>
-    <w:lsdException w:name="Colorful Shading Accent 1" w:semiHidden="0" w:uiPriority="71" w:unhideWhenUsed="0"/>
-    <w:lsdException w:name="Colorful List Accent 1" w:semiHidden="0" w:uiPriority="72" w:unhideWhenUsed="0"/>
-    <w:lsdException w:name="Colorful Grid Accent 1" w:semiHidden="0" w:uiPriority="73" w:unhideWhenUsed="0"/>
-    <w:lsdException w:name="Light Shading Accent 2" w:semiHidden="0" w:uiPriority="60" w:unhideWhenUsed="0"/>
-    <w:lsdException w:name="Light List Accent 2" w:semiHidden="0" w:uiPriority="61" w:unhideWhenUsed="0"/>
-    <w:lsdException w:name="Light Grid Accent 2" w:semiHidden="0" w:uiPriority="62" w:unhideWhenUsed="0"/>
-    <w:lsdException w:name="Medium Shading 1 Accent 2" w:semiHidden="0" w:uiPriority="63" w:unhideWhenUsed="0"/>
-    <w:lsdException w:name="Medium Shading 2 Accent 2" w:semiHidden="0" w:uiPriority="64" w:unhideWhenUsed="0"/>
-    <w:lsdException w:name="Medium List 1 Accent 2" w:semiHidden="0" w:uiPriority="65" w:unhideWhenUsed="0"/>
-    <w:lsdException w:name="Medium List 2 Accent 2" w:semiHidden="0" w:uiPriority="66" w:unhideWhenUsed="0"/>
-    <w:lsdException w:name="Medium Grid 1 Accent 2" w:semiHidden="0" w:uiPriority="67" w:unhideWhenUsed="0"/>
-    <w:lsdException w:name="Medium Grid 2 Accent 2" w:semiHidden="0" w:uiPriority="68" w:unhideWhenUsed="0"/>
-    <w:lsdException w:name="Medium Grid 3 Accent 2" w:semiHidden="0" w:uiPriority="69" w:unhideWhenUsed="0"/>
-    <w:lsdException w:name="Dark List Accent 2" w:semiHidden="0" w:uiPriority="70" w:unhideWhenUsed="0"/>
-    <w:lsdException w:name="Colorful Shading Accent 2" w:semiHidden="0" w:uiPriority="71" w:unhideWhenUsed="0"/>
-    <w:lsdException w:name="Colorful List Accent 2" w:semiHidden="0" w:uiPriority="72" w:unhideWhenUsed="0"/>
-    <w:lsdException w:name="Colorful Grid Accent 2" w:semiHidden="0" w:uiPriority="73" w:unhideWhenUsed="0"/>
-    <w:lsdException w:name="Light Shading Accent 3" w:semiHidden="0" w:uiPriority="60" w:unhideWhenUsed="0"/>
-    <w:lsdException w:name="Light List Accent 3" w:semiHidden="0" w:uiPriority="61" w:unhideWhenUsed="0"/>
-    <w:lsdException w:name="Light Grid Accent 3" w:semiHidden="0" w:uiPriority="62" w:unhideWhenUsed="0"/>
-    <w:lsdException w:name="Medium Shading 1 Accent 3" w:semiHidden="0" w:uiPriority="63" w:unhideWhenUsed="0"/>
-    <w:lsdException w:name="Medium Shading 2 Accent 3" w:semiHidden="0" w:uiPriority="64" w:unhideWhenUsed="0"/>
-    <w:lsdException w:name="Medium List 1 Accent 3" w:semiHidden="0" w:uiPriority="65" w:unhideWhenUsed="0"/>
-    <w:lsdException w:name="Medium List 2 Accent 3" w:semiHidden="0" w:uiPriority="66" w:unhideWhenUsed="0"/>
-    <w:lsdException w:name="Medium Grid 1 Accent 3" w:semiHidden="0" w:uiPriority="67" w:unhideWhenUsed="0"/>
-    <w:lsdException w:name="Medium Grid 2 Accent 3" w:semiHidden="0" w:uiPriority="68" w:unhideWhenUsed="0"/>
-    <w:lsdException w:name="Medium Grid 3 Accent 3" w:semiHidden="0" w:uiPriority="69" w:unhideWhenUsed="0"/>
-    <w:lsdException w:name="Dark List Accent 3" w:semiHidden="0" w:uiPriority="70" w:unhideWhenUsed="0"/>
-    <w:lsdException w:name="Colorful Shading Accent 3" w:semiHidden="0" w:uiPriority="71" w:unhideWhenUsed="0"/>
-    <w:lsdException w:name="Colorful List Accent 3" w:semiHidden="0" w:uiPriority="72" w:unhideWhenUsed="0"/>
-    <w:lsdException w:name="Colorful Grid Accent 3" w:semiHidden="0" w:uiPriority="73" w:unhideWhenUsed="0"/>
-    <w:lsdException w:name="Light Shading Accent 4" w:semiHidden="0" w:uiPriority="60" w:unhideWhenUsed="0"/>
-    <w:lsdException w:name="Light List Accent 4" w:semiHidden="0" w:uiPriority="61" w:unhideWhenUsed="0"/>
-    <w:lsdException w:name="Light Grid Accent 4" w:semiHidden="0" w:uiPriority="62" w:unhideWhenUsed="0"/>
-    <w:lsdException w:name="Medium Shading 1 Accent 4" w:semiHidden="0" w:uiPriority="63" w:unhideWhenUsed="0"/>
-    <w:lsdException w:name="Medium Shading 2 Accent 4" w:semiHidden="0" w:uiPriority="64" w:unhideWhenUsed="0"/>
-    <w:lsdException w:name="Medium List 1 Accent 4" w:semiHidden="0" w:uiPriority="65" w:unhideWhenUsed="0"/>
-    <w:lsdException w:name="Medium List 2 Accent 4" w:semiHidden="0" w:uiPriority="66" w:unhideWhenUsed="0"/>
-    <w:lsdException w:name="Medium Grid 1 Accent 4" w:semiHidden="0" w:uiPriority="67" w:unhideWhenUsed="0"/>
-    <w:lsdException w:name="Medium Grid 2 Accent 4" w:semiHidden="0" w:uiPriority="68" w:unhideWhenUsed="0"/>
-    <w:lsdException w:name="Medium Grid 3 Accent 4" w:semiHidden="0" w:uiPriority="69" w:unhideWhenUsed="0"/>
-    <w:lsdException w:name="Dark List Accent 4" w:semiHidden="0" w:uiPriority="70" w:unhideWhenUsed="0"/>
-    <w:lsdException w:name="Colorful Shading Accent 4" w:semiHidden="0" w:uiPriority="71" w:unhideWhenUsed="0"/>
-    <w:lsdException w:name="Colorful List Accent 4" w:semiHidden="0" w:uiPriority="72" w:unhideWhenUsed="0"/>
-    <w:lsdException w:name="Colorful Grid Accent 4" w:semiHidden="0" w:uiPriority="73" w:unhideWhenUsed="0"/>
-    <w:lsdException w:name="Light Shading Accent 5" w:semiHidden="0" w:uiPriority="60" w:unhideWhenUsed="0"/>
-    <w:lsdException w:name="Light List Accent 5" w:semiHidden="0" w:uiPriority="61" w:unhideWhenUsed="0"/>
-    <w:lsdException w:name="Light Grid Accent 5" w:semiHidden="0" w:uiPriority="62" w:unhideWhenUsed="0"/>
-    <w:lsdException w:name="Medium Shading 1 Accent 5" w:semiHidden="0" w:uiPriority="63" w:unhideWhenUsed="0"/>
-    <w:lsdException w:name="Medium Shading 2 Accent 5" w:semiHidden="0" w:uiPriority="64" w:unhideWhenUsed="0"/>
-    <w:lsdException w:name="Medium List 1 Accent 5" w:semiHidden="0" w:uiPriority="65" w:unhideWhenUsed="0"/>
-    <w:lsdException w:name="Medium List 2 Accent 5" w:semiHidden="0" w:uiPriority="66" w:unhideWhenUsed="0"/>
-    <w:lsdException w:name="Medium Grid 1 Accent 5" w:semiHidden="0" w:uiPriority="67" w:unhideWhenUsed="0"/>
-    <w:lsdException w:name="Medium Grid 2 Accent 5" w:semiHidden="0" w:uiPriority="68" w:unhideWhenUsed="0"/>
-    <w:lsdException w:name="Medium Grid 3 Accent 5" w:semiHidden="0" w:uiPriority="69" w:unhideWhenUsed="0"/>
-    <w:lsdException w:name="Dark List Accent 5" w:semiHidden="0" w:uiPriority="70" w:unhideWhenUsed="0"/>
-    <w:lsdException w:name="Colorful Shading Accent 5" w:semiHidden="0" w:uiPriority="71" w:unhideWhenUsed="0"/>
-    <w:lsdException w:name="Colorful List Accent 5" w:semiHidden="0" w:uiPriority="72" w:unhideWhenUsed="0"/>
-    <w:lsdException w:name="Colorful Grid Accent 5" w:semiHidden="0" w:uiPriority="73" w:unhideWhenUsed="0"/>
-    <w:lsdException w:name="Light Shading Accent 6" w:semiHidden="0" w:uiPriority="60" w:unhideWhenUsed="0"/>
-    <w:lsdException w:name="Light List Accent 6" w:semiHidden="0" w:uiPriority="61" w:unhideWhenUsed="0"/>
-    <w:lsdException w:name="Light Grid Accent 6" w:semiHidden="0" w:uiPriority="62" w:unhideWhenUsed="0"/>
-    <w:lsdException w:name="Medium Shading 1 Accent 6" w:semiHidden="0" w:uiPriority="63" w:unhideWhenUsed="0"/>
-    <w:lsdException w:name="Medium Shading 2 Accent 6" w:semiHidden="0" w:uiPriority="64" w:unhideWhenUsed="0"/>
-    <w:lsdException w:name="Medium List 1 Accent 6" w:semiHidden="0" w:uiPriority="65" w:unhideWhenUsed="0"/>
-    <w:lsdException w:name="Medium List 2 Accent 6" w:semiHidden="0" w:uiPriority="66" w:unhideWhenUsed="0"/>
-    <w:lsdException w:name="Medium Grid 1 Accent 6" w:semiHidden="0" w:uiPriority="67" w:unhideWhenUsed="0"/>
-    <w:lsdException w:name="Medium Grid 2 Accent 6" w:semiHidden="0" w:uiPriority="68" w:unhideWhenUsed="0"/>
-    <w:lsdException w:name="Medium Grid 3 Accent 6" w:semiHidden="0" w:uiPriority="69" w:unhideWhenUsed="0"/>
-    <w:lsdException w:name="Dark List Accent 6" w:semiHidden="0" w:uiPriority="70" w:unhideWhenUsed="0"/>
-    <w:lsdException w:name="Colorful Shading Accent 6" w:semiHidden="0" w:uiPriority="71" w:unhideWhenUsed="0"/>
-    <w:lsdException w:name="Colorful List Accent 6" w:semiHidden="0" w:uiPriority="72" w:unhideWhenUsed="0"/>
-    <w:lsdException w:name="Colorful Grid Accent 6" w:semiHidden="0" w:uiPriority="73" w:unhideWhenUsed="0"/>
-    <w:lsdException w:name="Subtle Emphasis" w:semiHidden="0" w:uiPriority="19" w:unhideWhenUsed="0" w:qFormat="1"/>
-    <w:lsdException w:name="Intense Emphasis" w:semiHidden="0" w:uiPriority="21" w:unhideWhenUsed="0" w:qFormat="1"/>
-    <w:lsdException w:name="Subtle Reference" w:semiHidden="0" w:uiPriority="31" w:unhideWhenUsed="0" w:qFormat="1"/>
-    <w:lsdException w:name="Intense Reference" w:semiHidden="0" w:uiPriority="32" w:unhideWhenUsed="0" w:qFormat="1"/>
-    <w:lsdException w:name="Book Title" w:semiHidden="0" w:uiPriority="33" w:unhideWhenUsed="0" w:qFormat="1"/>
-    <w:lsdException w:name="Bibliography" w:uiPriority="37"/>
-    <w:lsdException w:name="TOC Heading" w:uiPriority="39" w:qFormat="1"/>
+  <w:latentStyles w:defLockedState="0" w:defUIPriority="99" w:defSemiHidden="0" w:defUnhideWhenUsed="0" w:defQFormat="0" w:count="374">
+    <w:lsdException w:name="Normal" w:uiPriority="0" w:qFormat="1"/>
+    <w:lsdException w:name="heading 1" w:uiPriority="9" w:qFormat="1"/>
+    <w:lsdException w:name="heading 2" w:semiHidden="1" w:uiPriority="9" w:unhideWhenUsed="1" w:qFormat="1"/>
+    <w:lsdException w:name="heading 3" w:semiHidden="1" w:uiPriority="9" w:unhideWhenUsed="1" w:qFormat="1"/>
+    <w:lsdException w:name="heading 4" w:semiHidden="1" w:uiPriority="9" w:unhideWhenUsed="1" w:qFormat="1"/>
+    <w:lsdException w:name="heading 5" w:semiHidden="1" w:uiPriority="9" w:unhideWhenUsed="1" w:qFormat="1"/>
+    <w:lsdException w:name="heading 6" w:semiHidden="1" w:uiPriority="9" w:unhideWhenUsed="1" w:qFormat="1"/>
+    <w:lsdException w:name="heading 7" w:semiHidden="1" w:uiPriority="9" w:unhideWhenUsed="1" w:qFormat="1"/>
+    <w:lsdException w:name="heading 8" w:semiHidden="1" w:uiPriority="9" w:unhideWhenUsed="1" w:qFormat="1"/>
+    <w:lsdException w:name="heading 9" w:semiHidden="1" w:uiPriority="9" w:unhideWhenUsed="1" w:qFormat="1"/>
+    <w:lsdException w:name="index 1" w:semiHidden="1" w:unhideWhenUsed="1"/>
+    <w:lsdException w:name="index 2" w:semiHidden="1" w:unhideWhenUsed="1"/>
+    <w:lsdException w:name="index 3" w:semiHidden="1" w:unhideWhenUsed="1"/>
+    <w:lsdException w:name="index 4" w:semiHidden="1" w:unhideWhenUsed="1"/>
+    <w:lsdException w:name="index 5" w:semiHidden="1" w:unhideWhenUsed="1"/>
+    <w:lsdException w:name="index 6" w:semiHidden="1" w:unhideWhenUsed="1"/>
+    <w:lsdException w:name="index 7" w:semiHidden="1" w:unhideWhenUsed="1"/>
+    <w:lsdException w:name="index 8" w:semiHidden="1" w:unhideWhenUsed="1"/>
+    <w:lsdException w:name="index 9" w:semiHidden="1" w:unhideWhenUsed="1"/>
+    <w:lsdException w:name="toc 1" w:semiHidden="1" w:uiPriority="39" w:unhideWhenUsed="1"/>
+    <w:lsdException w:name="toc 2" w:semiHidden="1" w:uiPriority="39" w:unhideWhenUsed="1"/>
+    <w:lsdException w:name="toc 3" w:semiHidden="1" w:uiPriority="39" w:unhideWhenUsed="1"/>
+    <w:lsdException w:name="toc 4" w:semiHidden="1" w:uiPriority="39" w:unhideWhenUsed="1"/>
+    <w:lsdException w:name="toc 5" w:semiHidden="1" w:uiPriority="39" w:unhideWhenUsed="1"/>
+    <w:lsdException w:name="toc 6" w:semiHidden="1" w:uiPriority="39" w:unhideWhenUsed="1"/>
+    <w:lsdException w:name="toc 7" w:semiHidden="1" w:uiPriority="39" w:unhideWhenUsed="1"/>
+    <w:lsdException w:name="toc 8" w:semiHidden="1" w:uiPriority="39" w:unhideWhenUsed="1"/>
+    <w:lsdException w:name="toc 9" w:semiHidden="1" w:uiPriority="39" w:unhideWhenUsed="1"/>
+    <w:lsdException w:name="Normal Indent" w:semiHidden="1" w:unhideWhenUsed="1"/>
+    <w:lsdException w:name="footnote text" w:semiHidden="1" w:unhideWhenUsed="1"/>
+    <w:lsdException w:name="annotation text" w:semiHidden="1" w:unhideWhenUsed="1"/>
+    <w:lsdException w:name="header" w:semiHidden="1" w:unhideWhenUsed="1"/>
+    <w:lsdException w:name="footer" w:semiHidden="1" w:unhideWhenUsed="1"/>
+    <w:lsdException w:name="index heading" w:semiHidden="1" w:unhideWhenUsed="1"/>
+    <w:lsdException w:name="caption" w:semiHidden="1" w:uiPriority="35" w:unhideWhenUsed="1" w:qFormat="1"/>
+    <w:lsdException w:name="table of figures" w:semiHidden="1" w:unhideWhenUsed="1"/>
+    <w:lsdException w:name="envelope address" w:semiHidden="1" w:unhideWhenUsed="1"/>
+    <w:lsdException w:name="envelope return" w:semiHidden="1" w:unhideWhenUsed="1"/>
+    <w:lsdException w:name="footnote reference" w:semiHidden="1" w:unhideWhenUsed="1"/>
+    <w:lsdException w:name="annotation reference" w:semiHidden="1" w:unhideWhenUsed="1"/>
+    <w:lsdException w:name="line number" w:semiHidden="1" w:unhideWhenUsed="1"/>
+    <w:lsdException w:name="page number" w:semiHidden="1" w:unhideWhenUsed="1"/>
+    <w:lsdException w:name="endnote reference" w:semiHidden="1" w:unhideWhenUsed="1"/>
+    <w:lsdException w:name="endnote text" w:semiHidden="1" w:unhideWhenUsed="1"/>
+    <w:lsdException w:name="table of authorities" w:semiHidden="1" w:unhideWhenUsed="1"/>
+    <w:lsdException w:name="macro" w:semiHidden="1" w:unhideWhenUsed="1"/>
+    <w:lsdException w:name="toa heading" w:semiHidden="1" w:unhideWhenUsed="1"/>
+    <w:lsdException w:name="List" w:semiHidden="1" w:unhideWhenUsed="1"/>
+    <w:lsdException w:name="List Bullet" w:semiHidden="1" w:unhideWhenUsed="1"/>
+    <w:lsdException w:name="List Number" w:semiHidden="1" w:unhideWhenUsed="1"/>
+    <w:lsdException w:name="List 2" w:semiHidden="1" w:unhideWhenUsed="1"/>
+    <w:lsdException w:name="List 3" w:semiHidden="1" w:unhideWhenUsed="1"/>
+    <w:lsdException w:name="List 4" w:semiHidden="1" w:unhideWhenUsed="1"/>
+    <w:lsdException w:name="List 5" w:semiHidden="1" w:unhideWhenUsed="1"/>
+    <w:lsdException w:name="List Bullet 2" w:semiHidden="1" w:unhideWhenUsed="1"/>
+    <w:lsdException w:name="List Bullet 3" w:semiHidden="1" w:unhideWhenUsed="1"/>
+    <w:lsdException w:name="List Bullet 4" w:semiHidden="1" w:unhideWhenUsed="1"/>
+    <w:lsdException w:name="List Bullet 5" w:semiHidden="1" w:unhideWhenUsed="1"/>
+    <w:lsdException w:name="List Number 2" w:semiHidden="1" w:unhideWhenUsed="1"/>
+    <w:lsdException w:name="List Number 3" w:semiHidden="1" w:unhideWhenUsed="1"/>
+    <w:lsdException w:name="List Number 4" w:semiHidden="1" w:unhideWhenUsed="1"/>
+    <w:lsdException w:name="List Number 5" w:semiHidden="1" w:unhideWhenUsed="1"/>
+    <w:lsdException w:name="Title" w:uiPriority="10" w:qFormat="1"/>
+    <w:lsdException w:name="Closing" w:semiHidden="1" w:unhideWhenUsed="1"/>
+    <w:lsdException w:name="Signature" w:semiHidden="1" w:unhideWhenUsed="1"/>
+    <w:lsdException w:name="Default Paragraph Font" w:semiHidden="1" w:uiPriority="1" w:unhideWhenUsed="1"/>
+    <w:lsdException w:name="Body Text" w:semiHidden="1" w:unhideWhenUsed="1"/>
+    <w:lsdException w:name="Body Text Indent" w:semiHidden="1" w:unhideWhenUsed="1"/>
+    <w:lsdException w:name="List Continue" w:semiHidden="1" w:unhideWhenUsed="1"/>
+    <w:lsdException w:name="List Continue 2" w:semiHidden="1" w:unhideWhenUsed="1"/>
+    <w:lsdException w:name="List Continue 3" w:semiHidden="1" w:unhideWhenUsed="1"/>
+    <w:lsdException w:name="List Continue 4" w:semiHidden="1" w:unhideWhenUsed="1"/>
+    <w:lsdException w:name="List Continue 5" w:semiHidden="1" w:unhideWhenUsed="1"/>
+    <w:lsdException w:name="Message Header" w:semiHidden="1" w:unhideWhenUsed="1"/>
+    <w:lsdException w:name="Subtitle" w:uiPriority="11" w:qFormat="1"/>
+    <w:lsdException w:name="Salutation" w:semiHidden="1" w:unhideWhenUsed="1"/>
+    <w:lsdException w:name="Date" w:semiHidden="1" w:unhideWhenUsed="1"/>
+    <w:lsdException w:name="Body Text First Indent" w:semiHidden="1" w:unhideWhenUsed="1"/>
+    <w:lsdException w:name="Body Text First Indent 2" w:semiHidden="1" w:unhideWhenUsed="1"/>
+    <w:lsdException w:name="Note Heading" w:semiHidden="1" w:unhideWhenUsed="1"/>
+    <w:lsdException w:name="Body Text 2" w:semiHidden="1" w:unhideWhenUsed="1"/>
+    <w:lsdException w:name="Body Text 3" w:semiHidden="1" w:unhideWhenUsed="1"/>
+    <w:lsdException w:name="Body Text Indent 2" w:semiHidden="1" w:unhideWhenUsed="1"/>
+    <w:lsdException w:name="Body Text Indent 3" w:semiHidden="1" w:unhideWhenUsed="1"/>
+    <w:lsdException w:name="Block Text" w:semiHidden="1" w:unhideWhenUsed="1"/>
+    <w:lsdException w:name="Hyperlink" w:semiHidden="1" w:unhideWhenUsed="1"/>
+    <w:lsdException w:name="FollowedHyperlink" w:semiHidden="1" w:unhideWhenUsed="1"/>
+    <w:lsdException w:name="Strong" w:uiPriority="22" w:qFormat="1"/>
+    <w:lsdException w:name="Emphasis" w:uiPriority="20" w:qFormat="1"/>
+    <w:lsdException w:name="Document Map" w:semiHidden="1" w:unhideWhenUsed="1"/>
+    <w:lsdException w:name="Plain Text" w:semiHidden="1" w:unhideWhenUsed="1"/>
+    <w:lsdException w:name="E-mail Signature" w:semiHidden="1" w:unhideWhenUsed="1"/>
+    <w:lsdException w:name="HTML Top of Form" w:semiHidden="1" w:unhideWhenUsed="1"/>
+    <w:lsdException w:name="HTML Bottom of Form" w:semiHidden="1" w:unhideWhenUsed="1"/>
+    <w:lsdException w:name="Normal (Web)" w:semiHidden="1" w:unhideWhenUsed="1"/>
+    <w:lsdException w:name="HTML Acronym" w:semiHidden="1" w:unhideWhenUsed="1"/>
+    <w:lsdException w:name="HTML Address" w:semiHidden="1" w:unhideWhenUsed="1"/>
+    <w:lsdException w:name="HTML Cite" w:semiHidden="1" w:unhideWhenUsed="1"/>
+    <w:lsdException w:name="HTML Code" w:semiHidden="1" w:unhideWhenUsed="1"/>
+    <w:lsdException w:name="HTML Definition" w:semiHidden="1" w:unhideWhenUsed="1"/>
+    <w:lsdException w:name="HTML Keyboard" w:semiHidden="1" w:unhideWhenUsed="1"/>
+    <w:lsdException w:name="HTML Preformatted" w:semiHidden="1" w:unhideWhenUsed="1"/>
+    <w:lsdException w:name="HTML Sample" w:semiHidden="1" w:unhideWhenUsed="1"/>
+    <w:lsdException w:name="HTML Typewriter" w:semiHidden="1" w:unhideWhenUsed="1"/>
+    <w:lsdException w:name="HTML Variable" w:semiHidden="1" w:unhideWhenUsed="1"/>
+    <w:lsdException w:name="Normal Table" w:semiHidden="1" w:unhideWhenUsed="1"/>
+    <w:lsdException w:name="annotation subject" w:semiHidden="1" w:unhideWhenUsed="1"/>
+    <w:lsdException w:name="No List" w:semiHidden="1" w:unhideWhenUsed="1"/>
+    <w:lsdException w:name="Outline List 1" w:semiHidden="1" w:unhideWhenUsed="1"/>
+    <w:lsdException w:name="Outline List 2" w:semiHidden="1" w:unhideWhenUsed="1"/>
+    <w:lsdException w:name="Outline List 3" w:semiHidden="1" w:unhideWhenUsed="1"/>
+    <w:lsdException w:name="Table Simple 1" w:semiHidden="1" w:unhideWhenUsed="1"/>
+    <w:lsdException w:name="Table Simple 2" w:semiHidden="1" w:unhideWhenUsed="1"/>
+    <w:lsdException w:name="Table Simple 3" w:semiHidden="1" w:unhideWhenUsed="1"/>
+    <w:lsdException w:name="Table Classic 1" w:semiHidden="1" w:unhideWhenUsed="1"/>
+    <w:lsdException w:name="Table Classic 2" w:semiHidden="1" w:unhideWhenUsed="1"/>
+    <w:lsdException w:name="Table Classic 3" w:semiHidden="1" w:unhideWhenUsed="1"/>
+    <w:lsdException w:name="Table Classic 4" w:semiHidden="1" w:unhideWhenUsed="1"/>
+    <w:lsdException w:name="Table Colorful 1" w:semiHidden="1" w:unhideWhenUsed="1"/>
+    <w:lsdException w:name="Table Colorful 2" w:semiHidden="1" w:unhideWhenUsed="1"/>
+    <w:lsdException w:name="Table Colorful 3" w:semiHidden="1" w:unhideWhenUsed="1"/>
+    <w:lsdException w:name="Table Columns 1" w:semiHidden="1" w:unhideWhenUsed="1"/>
+    <w:lsdException w:name="Table Columns 2" w:semiHidden="1" w:unhideWhenUsed="1"/>
+    <w:lsdException w:name="Table Columns 3" w:semiHidden="1" w:unhideWhenUsed="1"/>
+    <w:lsdException w:name="Table Columns 4" w:semiHidden="1" w:unhideWhenUsed="1"/>
+    <w:lsdException w:name="Table Columns 5" w:semiHidden="1" w:unhideWhenUsed="1"/>
+    <w:lsdException w:name="Table Grid 1" w:semiHidden="1" w:unhideWhenUsed="1"/>
+    <w:lsdException w:name="Table Grid 2" w:semiHidden="1" w:unhideWhenUsed="1"/>
+    <w:lsdException w:name="Table Grid 3" w:semiHidden="1" w:unhideWhenUsed="1"/>
+    <w:lsdException w:name="Table Grid 4" w:semiHidden="1" w:unhideWhenUsed="1"/>
+    <w:lsdException w:name="Table Grid 5" w:semiHidden="1" w:unhideWhenUsed="1"/>
+    <w:lsdException w:name="Table Grid 6" w:semiHidden="1" w:unhideWhenUsed="1"/>
+    <w:lsdException w:name="Table Grid 7" w:semiHidden="1" w:unhideWhenUsed="1"/>
+    <w:lsdException w:name="Table Grid 8" w:semiHidden="1" w:unhideWhenUsed="1"/>
+    <w:lsdException w:name="Table List 1" w:semiHidden="1" w:unhideWhenUsed="1"/>
+    <w:lsdException w:name="Table List 2" w:semiHidden="1" w:unhideWhenUsed="1"/>
+    <w:lsdException w:name="Table List 3" w:semiHidden="1" w:unhideWhenUsed="1"/>
+    <w:lsdException w:name="Table List 4" w:semiHidden="1" w:unhideWhenUsed="1"/>
+    <w:lsdException w:name="Table List 5" w:semiHidden="1" w:unhideWhenUsed="1"/>
+    <w:lsdException w:name="Table List 6" w:semiHidden="1" w:unhideWhenUsed="1"/>
+    <w:lsdException w:name="Table List 7" w:semiHidden="1" w:unhideWhenUsed="1"/>
+    <w:lsdException w:name="Table List 8" w:semiHidden="1" w:unhideWhenUsed="1"/>
+    <w:lsdException w:name="Table 3D effects 1" w:semiHidden="1" w:unhideWhenUsed="1"/>
+    <w:lsdException w:name="Table 3D effects 2" w:semiHidden="1" w:unhideWhenUsed="1"/>
+    <w:lsdException w:name="Table 3D effects 3" w:semiHidden="1" w:unhideWhenUsed="1"/>
+    <w:lsdException w:name="Table Contemporary" w:semiHidden="1" w:unhideWhenUsed="1"/>
+    <w:lsdException w:name="Table Elegant" w:semiHidden="1" w:unhideWhenUsed="1"/>
+    <w:lsdException w:name="Table Professional" w:semiHidden="1" w:unhideWhenUsed="1"/>
+    <w:lsdException w:name="Table Subtle 1" w:semiHidden="1" w:unhideWhenUsed="1"/>
+    <w:lsdException w:name="Table Subtle 2" w:semiHidden="1" w:unhideWhenUsed="1"/>
+    <w:lsdException w:name="Table Web 1" w:semiHidden="1" w:unhideWhenUsed="1"/>
+    <w:lsdException w:name="Table Web 2" w:semiHidden="1" w:unhideWhenUsed="1"/>
+    <w:lsdException w:name="Table Web 3" w:semiHidden="1" w:unhideWhenUsed="1"/>
+    <w:lsdException w:name="Balloon Text" w:semiHidden="1" w:unhideWhenUsed="1"/>
+    <w:lsdException w:name="Table Grid" w:semiHidden="1" w:uiPriority="39" w:unhideWhenUsed="1"/>
+    <w:lsdException w:name="Table Theme" w:semiHidden="1" w:unhideWhenUsed="1"/>
+    <w:lsdException w:name="Placeholder Text" w:semiHidden="1"/>
+    <w:lsdException w:name="No Spacing" w:uiPriority="1" w:qFormat="1"/>
+    <w:lsdException w:name="Light Shading" w:uiPriority="60"/>
+    <w:lsdException w:name="Light List" w:uiPriority="61"/>
+    <w:lsdException w:name="Light Grid" w:uiPriority="62"/>
+    <w:lsdException w:name="Medium Shading 1" w:uiPriority="63"/>
+    <w:lsdException w:name="Medium Shading 2" w:uiPriority="64"/>
+    <w:lsdException w:name="Medium List 1" w:uiPriority="65"/>
+    <w:lsdException w:name="Medium List 2" w:uiPriority="66"/>
+    <w:lsdException w:name="Medium Grid 1" w:uiPriority="67"/>
+    <w:lsdException w:name="Medium Grid 2" w:uiPriority="68"/>
+    <w:lsdException w:name="Medium Grid 3" w:uiPriority="69"/>
+    <w:lsdException w:name="Dark List" w:uiPriority="70"/>
+    <w:lsdException w:name="Colorful Shading" w:uiPriority="71"/>
+    <w:lsdException w:name="Colorful List" w:uiPriority="72"/>
+    <w:lsdException w:name="Colorful Grid" w:uiPriority="73"/>
+    <w:lsdException w:name="Light Shading Accent 1" w:uiPriority="60"/>
+    <w:lsdException w:name="Light List Accent 1" w:uiPriority="61"/>
+    <w:lsdException w:name="Light Grid Accent 1" w:uiPriority="62"/>
+    <w:lsdException w:name="Medium Shading 1 Accent 1" w:uiPriority="63"/>
+    <w:lsdException w:name="Medium Shading 2 Accent 1" w:uiPriority="64"/>
+    <w:lsdException w:name="Medium List 1 Accent 1" w:uiPriority="65"/>
+    <w:lsdException w:name="Revision" w:semiHidden="1"/>
+    <w:lsdException w:name="List Paragraph" w:uiPriority="34" w:qFormat="1"/>
+    <w:lsdException w:name="Quote" w:uiPriority="29" w:qFormat="1"/>
+    <w:lsdException w:name="Intense Quote" w:uiPriority="30" w:qFormat="1"/>
+    <w:lsdException w:name="Medium List 2 Accent 1" w:uiPriority="66"/>
+    <w:lsdException w:name="Medium Grid 1 Accent 1" w:uiPriority="67"/>
+    <w:lsdException w:name="Medium Grid 2 Accent 1" w:uiPriority="68"/>
+    <w:lsdException w:name="Medium Grid 3 Accent 1" w:uiPriority="69"/>
+    <w:lsdException w:name="Dark List Accent 1" w:uiPriority="70"/>
+    <w:lsdException w:name="Colorful Shading Accent 1" w:uiPriority="71"/>
+    <w:lsdException w:name="Colorful List Accent 1" w:uiPriority="72"/>
+    <w:lsdException w:name="Colorful Grid Accent 1" w:uiPriority="73"/>
+    <w:lsdException w:name="Light Shading Accent 2" w:uiPriority="60"/>
+    <w:lsdException w:name="Light List Accent 2" w:uiPriority="61"/>
+    <w:lsdException w:name="Light Grid Accent 2" w:uiPriority="62"/>
+    <w:lsdException w:name="Medium Shading 1 Accent 2" w:uiPriority="63"/>
+    <w:lsdException w:name="Medium Shading 2 Accent 2" w:uiPriority="64"/>
+    <w:lsdException w:name="Medium List 1 Accent 2" w:uiPriority="65"/>
+    <w:lsdException w:name="Medium List 2 Accent 2" w:uiPriority="66"/>
+    <w:lsdException w:name="Medium Grid 1 Accent 2" w:uiPriority="67"/>
+    <w:lsdException w:name="Medium Grid 2 Accent 2" w:uiPriority="68"/>
+    <w:lsdException w:name="Medium Grid 3 Accent 2" w:uiPriority="69"/>
+    <w:lsdException w:name="Dark List Accent 2" w:uiPriority="70"/>
+    <w:lsdException w:name="Colorful Shading Accent 2" w:uiPriority="71"/>
+    <w:lsdException w:name="Colorful List Accent 2" w:uiPriority="72"/>
+    <w:lsdException w:name="Colorful Grid Accent 2" w:uiPriority="73"/>
+    <w:lsdException w:name="Light Shading Accent 3" w:uiPriority="60"/>
+    <w:lsdException w:name="Light List Accent 3" w:uiPriority="61"/>
+    <w:lsdException w:name="Light Grid Accent 3" w:uiPriority="62"/>
+    <w:lsdException w:name="Medium Shading 1 Accent 3" w:uiPriority="63"/>
+    <w:lsdException w:name="Medium Shading 2 Accent 3" w:uiPriority="64"/>
+    <w:lsdException w:name="Medium List 1 Accent 3" w:uiPriority="65"/>
+    <w:lsdException w:name="Medium List 2 Accent 3" w:uiPriority="66"/>
+    <w:lsdException w:name="Medium Grid 1 Accent 3" w:uiPriority="67"/>
+    <w:lsdException w:name="Medium Grid 2 Accent 3" w:uiPriority="68"/>
+    <w:lsdException w:name="Medium Grid 3 Accent 3" w:uiPriority="69"/>
+    <w:lsdException w:name="Dark List Accent 3" w:uiPriority="70"/>
+    <w:lsdException w:name="Colorful Shading Accent 3" w:uiPriority="71"/>
+    <w:lsdException w:name="Colorful List Accent 3" w:uiPriority="72"/>
+    <w:lsdException w:name="Colorful Grid Accent 3" w:uiPriority="73"/>
+    <w:lsdException w:name="Light Shading Accent 4" w:uiPriority="60"/>
+    <w:lsdException w:name="Light List Accent 4" w:uiPriority="61"/>
+    <w:lsdException w:name="Light Grid Accent 4" w:uiPriority="62"/>
+    <w:lsdException w:name="Medium Shading 1 Accent 4" w:uiPriority="63"/>
+    <w:lsdException w:name="Medium Shading 2 Accent 4" w:uiPriority="64"/>
+    <w:lsdException w:name="Medium List 1 Accent 4" w:uiPriority="65"/>
+    <w:lsdException w:name="Medium List 2 Accent 4" w:uiPriority="66"/>
+    <w:lsdException w:name="Medium Grid 1 Accent 4" w:uiPriority="67"/>
+    <w:lsdException w:name="Medium Grid 2 Accent 4" w:uiPriority="68"/>
+    <w:lsdException w:name="Medium Grid 3 Accent 4" w:uiPriority="69"/>
+    <w:lsdException w:name="Dark List Accent 4" w:uiPriority="70"/>
+    <w:lsdException w:name="Colorful Shading Accent 4" w:uiPriority="71"/>
+    <w:lsdException w:name="Colorful List Accent 4" w:uiPriority="72"/>
+    <w:lsdException w:name="Colorful Grid Accent 4" w:uiPriority="73"/>
+    <w:lsdException w:name="Light Shading Accent 5" w:uiPriority="60"/>
+    <w:lsdException w:name="Light List Accent 5" w:uiPriority="61"/>
+    <w:lsdException w:name="Light Grid Accent 5" w:uiPriority="62"/>
+    <w:lsdException w:name="Medium Shading 1 Accent 5" w:uiPriority="63"/>
+    <w:lsdException w:name="Medium Shading 2 Accent 5" w:uiPriority="64"/>
+    <w:lsdException w:name="Medium List 1 Accent 5" w:uiPriority="65"/>
+    <w:lsdException w:name="Medium List 2 Accent 5" w:uiPriority="66"/>
+    <w:lsdException w:name="Medium Grid 1 Accent 5" w:uiPriority="67"/>
+    <w:lsdException w:name="Medium Grid 2 Accent 5" w:uiPriority="68"/>
+    <w:lsdException w:name="Medium Grid 3 Accent 5" w:uiPriority="69"/>
+    <w:lsdException w:name="Dark List Accent 5" w:uiPriority="70"/>
+    <w:lsdException w:name="Colorful Shading Accent 5" w:uiPriority="71"/>
+    <w:lsdException w:name="Colorful List Accent 5" w:uiPriority="72"/>
+    <w:lsdException w:name="Colorful Grid Accent 5" w:uiPriority="73"/>
+    <w:lsdException w:name="Light Shading Accent 6" w:uiPriority="60"/>
+    <w:lsdException w:name="Light List Accent 6" w:uiPriority="61"/>
+    <w:lsdException w:name="Light Grid Accent 6" w:uiPriority="62"/>
+    <w:lsdException w:name="Medium Shading 1 Accent 6" w:uiPriority="63"/>
+    <w:lsdException w:name="Medium Shading 2 Accent 6" w:uiPriority="64"/>
+    <w:lsdException w:name="Medium List 1 Accent 6" w:uiPriority="65"/>
+    <w:lsdException w:name="Medium List 2 Accent 6" w:uiPriority="66"/>
+    <w:lsdException w:name="Medium Grid 1 Accent 6" w:uiPriority="67"/>
+    <w:lsdException w:name="Medium Grid 2 Accent 6" w:uiPriority="68"/>
+    <w:lsdException w:name="Medium Grid 3 Accent 6" w:uiPriority="69"/>
+    <w:lsdException w:name="Dark List Accent 6" w:uiPriority="70"/>
+    <w:lsdException w:name="Colorful Shading Accent 6" w:uiPriority="71"/>
+    <w:lsdException w:name="Colorful List Accent 6" w:uiPriority="72"/>
+    <w:lsdException w:name="Colorful Grid Accent 6" w:uiPriority="73"/>
+    <w:lsdException w:name="Subtle Emphasis" w:uiPriority="19" w:qFormat="1"/>
+    <w:lsdException w:name="Intense Emphasis" w:uiPriority="21" w:qFormat="1"/>
+    <w:lsdException w:name="Subtle Reference" w:uiPriority="31" w:qFormat="1"/>
+    <w:lsdException w:name="Intense Reference" w:uiPriority="32" w:qFormat="1"/>
+    <w:lsdException w:name="Book Title" w:uiPriority="33" w:qFormat="1"/>
+    <w:lsdException w:name="Bibliography" w:semiHidden="1" w:uiPriority="37" w:unhideWhenUsed="1"/>
+    <w:lsdException w:name="TOC Heading" w:semiHidden="1" w:uiPriority="39" w:unhideWhenUsed="1" w:qFormat="1"/>
+    <w:lsdException w:name="Plain Table 1" w:uiPriority="41"/>
+    <w:lsdException w:name="Plain Table 2" w:uiPriority="42"/>
+    <w:lsdException w:name="Plain Table 3" w:uiPriority="43"/>
+    <w:lsdException w:name="Plain Table 4" w:uiPriority="44"/>
+    <w:lsdException w:name="Plain Table 5" w:uiPriority="45"/>
+    <w:lsdException w:name="Grid Table Light" w:uiPriority="40"/>
+    <w:lsdException w:name="Grid Table 1 Light" w:uiPriority="46"/>
+    <w:lsdException w:name="Grid Table 2" w:uiPriority="47"/>
+    <w:lsdException w:name="Grid Table 3" w:uiPriority="48"/>
+    <w:lsdException w:name="Grid Table 4" w:uiPriority="49"/>
+    <w:lsdException w:name="Grid Table 5 Dark" w:uiPriority="50"/>
+    <w:lsdException w:name="Grid Table 6 Colorful" w:uiPriority="51"/>
+    <w:lsdException w:name="Grid Table 7 Colorful" w:uiPriority="52"/>
+    <w:lsdException w:name="Grid Table 1 Light Accent 1" w:uiPriority="46"/>
+    <w:lsdException w:name="Grid Table 2 Accent 1" w:uiPriority="47"/>
+    <w:lsdException w:name="Grid Table 3 Accent 1" w:uiPriority="48"/>
+    <w:lsdException w:name="Grid Table 4 Accent 1" w:uiPriority="49"/>
+    <w:lsdException w:name="Grid Table 5 Dark Accent 1" w:uiPriority="50"/>
+    <w:lsdException w:name="Grid Table 6 Colorful Accent 1" w:uiPriority="51"/>
+    <w:lsdException w:name="Grid Table 7 Colorful Accent 1" w:uiPriority="52"/>
+    <w:lsdException w:name="Grid Table 1 Light Accent 2" w:uiPriority="46"/>
+    <w:lsdException w:name="Grid Table 2 Accent 2" w:uiPriority="47"/>
+    <w:lsdException w:name="Grid Table 3 Accent 2" w:uiPriority="48"/>
+    <w:lsdException w:name="Grid Table 4 Accent 2" w:uiPriority="49"/>
+    <w:lsdException w:name="Grid Table 5 Dark Accent 2" w:uiPriority="50"/>
+    <w:lsdException w:name="Grid Table 6 Colorful Accent 2" w:uiPriority="51"/>
+    <w:lsdException w:name="Grid Table 7 Colorful Accent 2" w:uiPriority="52"/>
+    <w:lsdException w:name="Grid Table 1 Light Accent 3" w:uiPriority="46"/>
+    <w:lsdException w:name="Grid Table 2 Accent 3" w:uiPriority="47"/>
+    <w:lsdException w:name="Grid Table 3 Accent 3" w:uiPriority="48"/>
+    <w:lsdException w:name="Grid Table 4 Accent 3" w:uiPriority="49"/>
+    <w:lsdException w:name="Grid Table 5 Dark Accent 3" w:uiPriority="50"/>
+    <w:lsdException w:name="Grid Table 6 Colorful Accent 3" w:uiPriority="51"/>
+    <w:lsdException w:name="Grid Table 7 Colorful Accent 3" w:uiPriority="52"/>
+    <w:lsdException w:name="Grid Table 1 Light Accent 4" w:uiPriority="46"/>
+    <w:lsdException w:name="Grid Table 2 Accent 4" w:uiPriority="47"/>
+    <w:lsdException w:name="Grid Table 3 Accent 4" w:uiPriority="48"/>
+    <w:lsdException w:name="Grid Table 4 Accent 4" w:uiPriority="49"/>
+    <w:lsdException w:name="Grid Table 5 Dark Accent 4" w:uiPriority="50"/>
+    <w:lsdException w:name="Grid Table 6 Colorful Accent 4" w:uiPriority="51"/>
+    <w:lsdException w:name="Grid Table 7 Colorful Accent 4" w:uiPriority="52"/>
+    <w:lsdException w:name="Grid Table 1 Light Accent 5" w:uiPriority="46"/>
+    <w:lsdException w:name="Grid Table 2 Accent 5" w:uiPriority="47"/>
+    <w:lsdException w:name="Grid Table 3 Accent 5" w:uiPriority="48"/>
+    <w:lsdException w:name="Grid Table 4 Accent 5" w:uiPriority="49"/>
+    <w:lsdException w:name="Grid Table 5 Dark Accent 5" w:uiPriority="50"/>
+    <w:lsdException w:name="Grid Table 6 Colorful Accent 5" w:uiPriority="51"/>
+    <w:lsdException w:name="Grid Table 7 Colorful Accent 5" w:uiPriority="52"/>
+    <w:lsdException w:name="Grid Table 1 Light Accent 6" w:uiPriority="46"/>
+    <w:lsdException w:name="Grid Table 2 Accent 6" w:uiPriority="47"/>
+    <w:lsdException w:name="Grid Table 3 Accent 6" w:uiPriority="48"/>
+    <w:lsdException w:name="Grid Table 4 Accent 6" w:uiPriority="49"/>
+    <w:lsdException w:name="Grid Table 5 Dark Accent 6" w:uiPriority="50"/>
+    <w:lsdException w:name="Grid Table 6 Colorful Accent 6" w:uiPriority="51"/>
+    <w:lsdException w:name="Grid Table 7 Colorful Accent 6" w:uiPriority="52"/>
+    <w:lsdException w:name="List Table 1 Light" w:uiPriority="46"/>
+    <w:lsdException w:name="List Table 2" w:uiPriority="47"/>
+    <w:lsdException w:name="List Table 3" w:uiPriority="48"/>
+    <w:lsdException w:name="List Table 4" w:uiPriority="49"/>
+    <w:lsdException w:name="List Table 5 Dark" w:uiPriority="50"/>
+    <w:lsdException w:name="List Table 6 Colorful" w:uiPriority="51"/>
+    <w:lsdException w:name="List Table 7 Colorful" w:uiPriority="52"/>
+    <w:lsdException w:name="List Table 1 Light Accent 1" w:uiPriority="46"/>
+    <w:lsdException w:name="List Table 2 Accent 1" w:uiPriority="47"/>
+    <w:lsdException w:name="List Table 3 Accent 1" w:uiPriority="48"/>
+    <w:lsdException w:name="List Table 4 Accent 1" w:uiPriority="49"/>
+    <w:lsdException w:name="List Table 5 Dark Accent 1" w:uiPriority="50"/>
+    <w:lsdException w:name="List Table 6 Colorful Accent 1" w:uiPriority="51"/>
+    <w:lsdException w:name="List Table 7 Colorful Accent 1" w:uiPriority="52"/>
+    <w:lsdException w:name="List Table 1 Light Accent 2" w:uiPriority="46"/>
+    <w:lsdException w:name="List Table 2 Accent 2" w:uiPriority="47"/>
+    <w:lsdException w:name="List Table 3 Accent 2" w:uiPriority="48"/>
+    <w:lsdException w:name="List Table 4 Accent 2" w:uiPriority="49"/>
+    <w:lsdException w:name="List Table 5 Dark Accent 2" w:uiPriority="50"/>
+    <w:lsdException w:name="List Table 6 Colorful Accent 2" w:uiPriority="51"/>
+    <w:lsdException w:name="List Table 7 Colorful Accent 2" w:uiPriority="52"/>
+    <w:lsdException w:name="List Table 1 Light Accent 3" w:uiPriority="46"/>
+    <w:lsdException w:name="List Table 2 Accent 3" w:uiPriority="47"/>
+    <w:lsdException w:name="List Table 3 Accent 3" w:uiPriority="48"/>
+    <w:lsdException w:name="List Table 4 Accent 3" w:uiPriority="49"/>
+    <w:lsdException w:name="List Table 5 Dark Accent 3" w:uiPriority="50"/>
+    <w:lsdException w:name="List Table 6 Colorful Accent 3" w:uiPriority="51"/>
+    <w:lsdException w:name="List Table 7 Colorful Accent 3" w:uiPriority="52"/>
+    <w:lsdException w:name="List Table 1 Light Accent 4" w:uiPriority="46"/>
+    <w:lsdException w:name="List Table 2 Accent 4" w:uiPriority="47"/>
+    <w:lsdException w:name="List Table 3 Accent 4" w:uiPriority="48"/>
+    <w:lsdException w:name="List Table 4 Accent 4" w:uiPriority="49"/>
+    <w:lsdException w:name="List Table 5 Dark Accent 4" w:uiPriority="50"/>
+    <w:lsdException w:name="List Table 6 Colorful Accent 4" w:uiPriority="51"/>
+    <w:lsdException w:name="List Table 7 Colorful Accent 4" w:uiPriority="52"/>
+    <w:lsdException w:name="List Table 1 Light Accent 5" w:uiPriority="46"/>
+    <w:lsdException w:name="List Table 2 Accent 5" w:uiPriority="47"/>
+    <w:lsdException w:name="List Table 3 Accent 5" w:uiPriority="48"/>
+    <w:lsdException w:name="List Table 4 Accent 5" w:uiPriority="49"/>
+    <w:lsdException w:name="List Table 5 Dark Accent 5" w:uiPriority="50"/>
+    <w:lsdException w:name="List Table 6 Colorful Accent 5" w:uiPriority="51"/>
+    <w:lsdException w:name="List Table 7 Colorful Accent 5" w:uiPriority="52"/>
+    <w:lsdException w:name="List Table 1 Light Accent 6" w:uiPriority="46"/>
+    <w:lsdException w:name="List Table 2 Accent 6" w:uiPriority="47"/>
+    <w:lsdException w:name="List Table 3 Accent 6" w:uiPriority="48"/>
+    <w:lsdException w:name="List Table 4 Accent 6" w:uiPriority="49"/>
+    <w:lsdException w:name="List Table 5 Dark Accent 6" w:uiPriority="50"/>
+    <w:lsdException w:name="List Table 6 Colorful Accent 6" w:uiPriority="51"/>
+    <w:lsdException w:name="List Table 7 Colorful Accent 6" w:uiPriority="52"/>
+    <w:lsdException w:name="Mention" w:semiHidden="1" w:unhideWhenUsed="1"/>
+    <w:lsdException w:name="Smart Hyperlink" w:semiHidden="1" w:unhideWhenUsed="1"/>
+    <w:lsdException w:name="Hashtag" w:semiHidden="1" w:unhideWhenUsed="1"/>
   </w:latentStyles>
   <w:style w:type="paragraph" w:default="1" w:styleId="Normal">
     <w:name w:val="Normal"/>
@@ -1376,7 +1366,7 @@
   <a:extraClrSchemeLst/>
   <a:extLst>
     <a:ext uri="{05A4C25C-085E-4340-85A3-A5531E510DB2}">
-      <thm15:themeFamily xmlns:thm15="http://schemas.microsoft.com/office/thememl/2012/main" xmlns="" name="Office Theme" id="{62F939B6-93AF-4DB8-9C6B-D6C7DFDC589F}" vid="{4A3C46E8-61CC-4603-A589-7422A47A8E4A}"/>
+      <thm15:themeFamily xmlns:thm15="http://schemas.microsoft.com/office/thememl/2012/main" name="Office Theme" id="{62F939B6-93AF-4DB8-9C6B-D6C7DFDC589F}" vid="{4A3C46E8-61CC-4603-A589-7422A47A8E4A}"/>
     </a:ext>
   </a:extLst>
 </a:theme>

</xml_diff>

<commit_message>
Uno los dos archivos word
</commit_message>
<xml_diff>
--- a/Vision.docx
+++ b/Vision.docx
@@ -13,6 +13,8 @@
           <w:u w:val="single"/>
         </w:rPr>
       </w:pPr>
+      <w:bookmarkStart w:id="0" w:name="_GoBack"/>
+      <w:bookmarkEnd w:id="0"/>
       <w:r>
         <w:rPr>
           <w:b/>
@@ -37,33 +39,16 @@
         <w:ind w:left="708"/>
       </w:pPr>
       <w:r>
-        <w:t>Hacer una plataforma de crowdfunding en la cual la gente pueda donar dinero.</w:t>
-      </w:r>
-    </w:p>
-    <w:p>
-      <w:pPr>
-        <w:ind w:left="708"/>
-      </w:pPr>
-      <w:r>
-        <w:t xml:space="preserve">A través de nuestra plataforma se podrá controlar a donde se dirige y en que fue gastado el dinero que donó. Las donaciones se realizarán por medio de </w:t>
-      </w:r>
-      <w:r>
-        <w:rPr>
-          <w:b/>
-        </w:rPr>
-        <w:t>BitCoins</w:t>
-      </w:r>
-      <w:r>
-        <w:t xml:space="preserve"> y podrá ser controlado por medio de la </w:t>
-      </w:r>
-      <w:r>
-        <w:rPr>
-          <w:b/>
-        </w:rPr>
-        <w:t>blockchain</w:t>
-      </w:r>
-      <w:r>
-        <w:t>. En otras palabras, las donaciones se realizan a través de una moneda virtual y queda todo registrado en el libro de contabilidad público más grande del mundo y de libre acceso.</w:t>
+        <w:t>Nuestra visión es hacer una plataforma donde la gente pueda donar el importe de Bitcoins que desee a las ONG que elija, sabiendo que su donación no pasara por manos de intermediarios para llegar a la ONG destinataria. Luego de realizada la donación, el filántropo podrá ver cómo influye su acto y para que fue usado su dinero. Además, los eventos que deseen colaborar con ONG podrán solicitar una máquina de confeti que se active a través de un Arduino cada vez que una donación es recibida.</w:t>
+      </w:r>
+    </w:p>
+    <w:p/>
+    <w:p>
+      <w:r>
+        <w:rPr>
+          <w:rStyle w:val="Ttulo3Car"/>
+        </w:rPr>
+        <w:t>Posibles clientes:</w:t>
       </w:r>
       <w:r>
         <w:t xml:space="preserve"> </w:t>
@@ -71,40 +56,13 @@
     </w:p>
     <w:p>
       <w:pPr>
-        <w:ind w:left="708"/>
-      </w:pPr>
-      <w:r>
-        <w:t xml:space="preserve">Hacer un </w:t>
-      </w:r>
-      <w:r>
-        <w:rPr>
-          <w:b/>
-        </w:rPr>
-        <w:t>arduino</w:t>
-      </w:r>
-      <w:r>
-        <w:t xml:space="preserve"> que se conecte con la plataforma de </w:t>
-      </w:r>
-      <w:r>
-        <w:rPr>
-          <w:b/>
-        </w:rPr>
-        <w:t>crowdfunding</w:t>
-      </w:r>
-      <w:r>
-        <w:t xml:space="preserve">, y cada vez que se recibe una donación, una </w:t>
-      </w:r>
-      <w:r>
-        <w:t>máquina</w:t>
-      </w:r>
-      <w:r>
-        <w:t xml:space="preserve"> de co</w:t>
-      </w:r>
-      <w:r>
-        <w:t>nfeti se activa.</w:t>
-      </w:r>
-      <w:r>
-        <w:t xml:space="preserve"> </w:t>
+        <w:ind w:firstLine="708"/>
+      </w:pPr>
+      <w:r>
+        <w:t>ONG - TED - Eventos de recaudación de fondos</w:t>
+      </w:r>
+      <w:r>
+        <w:t>.</w:t>
       </w:r>
     </w:p>
     <w:p>
@@ -119,51 +77,6 @@
         </w:rPr>
       </w:pPr>
       <w:r>
-        <w:t xml:space="preserve">Podrá contactarnos para su evento de recaudación y una divertida máquina de confeti se </w:t>
-      </w:r>
-      <w:proofErr w:type="gramStart"/>
-      <w:r>
-        <w:t>activara</w:t>
-      </w:r>
-      <w:proofErr w:type="gramEnd"/>
-      <w:r>
-        <w:t xml:space="preserve"> cada vez que se reciba una donación.</w:t>
-      </w:r>
-    </w:p>
-    <w:p>
-      <w:r>
-        <w:rPr>
-          <w:rStyle w:val="Ttulo3Car"/>
-        </w:rPr>
-        <w:t>Posibles clientes:</w:t>
-      </w:r>
-      <w:r>
-        <w:t xml:space="preserve"> </w:t>
-      </w:r>
-    </w:p>
-    <w:p>
-      <w:pPr>
-        <w:ind w:firstLine="708"/>
-      </w:pPr>
-      <w:r>
-        <w:t>ONG - TED - Eventos de recaudación de fondos</w:t>
-      </w:r>
-      <w:r>
-        <w:t>.</w:t>
-      </w:r>
-    </w:p>
-    <w:p>
-      <w:pPr>
-        <w:ind w:left="708"/>
-        <w:rPr>
-          <w:rStyle w:val="Ttulo3Car"/>
-          <w:rFonts w:asciiTheme="minorHAnsi" w:eastAsiaTheme="minorHAnsi" w:hAnsiTheme="minorHAnsi" w:cstheme="minorBidi"/>
-          <w:color w:val="auto"/>
-          <w:sz w:val="22"/>
-          <w:szCs w:val="22"/>
-        </w:rPr>
-      </w:pPr>
-      <w:r>
         <w:t>Nuestros posibles clientes son cualquier tipo de ONG interesada en la tra</w:t>
       </w:r>
       <w:r>
@@ -361,13 +274,7 @@
         <w:rPr>
           <w:b/>
         </w:rPr>
-        <w:t xml:space="preserve">Tiene valores fijos para donar y a que equivale esa </w:t>
-      </w:r>
-      <w:r>
-        <w:rPr>
-          <w:b/>
-        </w:rPr>
-        <w:t>donación.</w:t>
+        <w:t>Tiene valores fijos para donar y a que equivale esa donación.</w:t>
       </w:r>
       <w:r>
         <w:rPr>
@@ -393,6 +300,7 @@
         <w:rPr>
           <w:b/>
         </w:rPr>
+        <w:lastRenderedPageBreak/>
         <w:t>Tiene historias de los afectados.</w:t>
       </w:r>
     </w:p>
@@ -548,8 +456,6 @@
       <w:r>
         <w:t>Poder visualizar la transacción en la blockchain.</w:t>
       </w:r>
-      <w:bookmarkStart w:id="0" w:name="_GoBack"/>
-      <w:bookmarkEnd w:id="0"/>
     </w:p>
     <w:p>
       <w:pPr>
@@ -579,13 +485,7 @@
         <w:ind w:left="1410"/>
       </w:pPr>
       <w:r>
-        <w:t>Acepta varios tipos de monedas y criptomon</w:t>
-      </w:r>
-      <w:r>
-        <w:t xml:space="preserve">edas y permite el intecambio de </w:t>
-      </w:r>
-      <w:r>
-        <w:t>divisas.</w:t>
+        <w:t>Acepta varios tipos de monedas y criptomonedas y permite el intecambio de divisas.</w:t>
       </w:r>
     </w:p>
     <w:p>
@@ -599,13 +499,7 @@
         <w:rPr>
           <w:b/>
         </w:rPr>
-        <w:t xml:space="preserve">Los fondos pueden ser destinados tanto para personas como ONGS (garantiza que </w:t>
-      </w:r>
-      <w:r>
-        <w:rPr>
-          <w:b/>
-        </w:rPr>
-        <w:t>la plata destinada a las organizaciones sin fines de lucro es transparente y muestra que se hace con la plata).</w:t>
+        <w:t>Los fondos pueden ser destinados tanto para personas como ONGS (garantiza que la plata destinada a las organizaciones sin fines de lucro es transparente y muestra que se hace con la plata).</w:t>
       </w:r>
     </w:p>
     <w:p>
@@ -627,19 +521,7 @@
         <w:ind w:left="1410"/>
       </w:pPr>
       <w:r>
-        <w:t xml:space="preserve">Tiene APIs de desarrolladores para que se </w:t>
-      </w:r>
-      <w:r>
-        <w:t>agreguen</w:t>
-      </w:r>
-      <w:r>
-        <w:t xml:space="preserve"> botones de donar a las </w:t>
-      </w:r>
-      <w:r>
-        <w:t>páginas</w:t>
-      </w:r>
-      <w:r>
-        <w:t>.</w:t>
+        <w:t>Tiene APIs de desarrolladores para que se agreguen botones de donar a las páginas.</w:t>
       </w:r>
     </w:p>
     <w:p>
@@ -672,6 +554,7 @@
         <w:ind w:left="708"/>
       </w:pPr>
       <w:r>
+        <w:lastRenderedPageBreak/>
         <w:t>es.betternow.org:</w:t>
       </w:r>
     </w:p>
@@ -702,19 +585,7 @@
         <w:ind w:left="2124" w:firstLine="6"/>
       </w:pPr>
       <w:r>
-        <w:t xml:space="preserve">Te muestra un porcentaje del dinero que fue donado y </w:t>
-      </w:r>
-      <w:r>
-        <w:t>cuanta falta</w:t>
-      </w:r>
-      <w:r>
-        <w:t xml:space="preserve"> para</w:t>
-      </w:r>
-      <w:r>
-        <w:t xml:space="preserve"> </w:t>
-      </w:r>
-      <w:r>
-        <w:t>cumplir el objetivo.</w:t>
+        <w:t>Te muestra un porcentaje del dinero que fue donado y cuanta falta para cumplir el objetivo.</w:t>
       </w:r>
     </w:p>
     <w:p>
@@ -880,13 +751,7 @@
         <w:rPr>
           <w:b/>
         </w:rPr>
-        <w:t>Tiene un mapa con la ubicación de sus proyectos</w:t>
-      </w:r>
-      <w:r>
-        <w:rPr>
-          <w:b/>
-        </w:rPr>
-        <w:t>.</w:t>
+        <w:t>Tiene un mapa con la ubicación de sus proyectos.</w:t>
       </w:r>
     </w:p>
     <w:p>
@@ -954,6 +819,7 @@
         <w:rPr>
           <w:b/>
         </w:rPr>
+        <w:lastRenderedPageBreak/>
         <w:t xml:space="preserve">Tiene valores fijos para donar o también </w:t>
       </w:r>
       <w:proofErr w:type="spellStart"/>
@@ -1133,8 +999,6 @@
       </w:r>
       <w:r>
         <w:tab/>
-      </w:r>
-      <w:r>
         <w:t>Tiene imágenes de lo que sucede con las donaciones.</w:t>
       </w:r>
     </w:p>
@@ -1324,6 +1188,7 @@
         <w:rPr>
           <w:b/>
         </w:rPr>
+        <w:lastRenderedPageBreak/>
         <w:t>En los próximos 8 a 12 meses el proyecto se completa el proyecto y recibís fotos de cómo cambio la vida de las personas a las que donaste.</w:t>
       </w:r>
     </w:p>

</xml_diff>